<commit_message>
ver 1.7.2 update image description
</commit_message>
<xml_diff>
--- a/Mau-Bao-cao-KLTN.docx
+++ b/Mau-Bao-cao-KLTN.docx
@@ -1491,7 +1491,7 @@
                 <w:noProof/>
                 <w:webHidden/>
               </w:rPr>
-              <w:t>3</w:t>
+              <w:t>7</w:t>
             </w:r>
             <w:r>
               <w:rPr>
@@ -1579,7 +1579,7 @@
                 <w:noProof/>
                 <w:webHidden/>
               </w:rPr>
-              <w:t>6</w:t>
+              <w:t>10</w:t>
             </w:r>
             <w:r>
               <w:rPr>
@@ -1673,7 +1673,7 @@
                 <w:noProof/>
                 <w:webHidden/>
               </w:rPr>
-              <w:t>6</w:t>
+              <w:t>10</w:t>
             </w:r>
             <w:r>
               <w:rPr>
@@ -1767,7 +1767,7 @@
                 <w:noProof/>
                 <w:webHidden/>
               </w:rPr>
-              <w:t>7</w:t>
+              <w:t>10</w:t>
             </w:r>
             <w:r>
               <w:rPr>
@@ -1861,7 +1861,7 @@
                 <w:noProof/>
                 <w:webHidden/>
               </w:rPr>
-              <w:t>8</w:t>
+              <w:t>11</w:t>
             </w:r>
             <w:r>
               <w:rPr>
@@ -1949,7 +1949,7 @@
                 <w:noProof/>
                 <w:webHidden/>
               </w:rPr>
-              <w:t>9</w:t>
+              <w:t>12</w:t>
             </w:r>
             <w:r>
               <w:rPr>
@@ -2043,7 +2043,7 @@
                 <w:noProof/>
                 <w:webHidden/>
               </w:rPr>
-              <w:t>9</w:t>
+              <w:t>12</w:t>
             </w:r>
             <w:r>
               <w:rPr>
@@ -2137,7 +2137,7 @@
                 <w:noProof/>
                 <w:webHidden/>
               </w:rPr>
-              <w:t>12</w:t>
+              <w:t>14</w:t>
             </w:r>
             <w:r>
               <w:rPr>
@@ -2231,7 +2231,7 @@
                 <w:noProof/>
                 <w:webHidden/>
               </w:rPr>
-              <w:t>16</w:t>
+              <w:t>18</w:t>
             </w:r>
             <w:r>
               <w:rPr>
@@ -2319,7 +2319,7 @@
                 <w:noProof/>
                 <w:webHidden/>
               </w:rPr>
-              <w:t>18</w:t>
+              <w:t>20</w:t>
             </w:r>
             <w:r>
               <w:rPr>
@@ -2407,7 +2407,7 @@
                 <w:noProof/>
                 <w:webHidden/>
               </w:rPr>
-              <w:t>20</w:t>
+              <w:t>22</w:t>
             </w:r>
             <w:r>
               <w:rPr>
@@ -2501,7 +2501,7 @@
                 <w:noProof/>
                 <w:webHidden/>
               </w:rPr>
-              <w:t>20</w:t>
+              <w:t>24</w:t>
             </w:r>
             <w:r>
               <w:rPr>
@@ -2589,7 +2589,7 @@
                 <w:noProof/>
                 <w:webHidden/>
               </w:rPr>
-              <w:t>22</w:t>
+              <w:t>26</w:t>
             </w:r>
             <w:r>
               <w:rPr>
@@ -2677,7 +2677,7 @@
                 <w:noProof/>
                 <w:webHidden/>
               </w:rPr>
-              <w:t>25</w:t>
+              <w:t>29</w:t>
             </w:r>
             <w:r>
               <w:rPr>
@@ -2765,7 +2765,7 @@
                 <w:noProof/>
                 <w:webHidden/>
               </w:rPr>
-              <w:t>26</w:t>
+              <w:t>29</w:t>
             </w:r>
             <w:r>
               <w:rPr>
@@ -2853,7 +2853,7 @@
                 <w:noProof/>
                 <w:webHidden/>
               </w:rPr>
-              <w:t>26</w:t>
+              <w:t>30</w:t>
             </w:r>
             <w:r>
               <w:rPr>
@@ -2947,7 +2947,7 @@
                 <w:noProof/>
                 <w:webHidden/>
               </w:rPr>
-              <w:t>28</w:t>
+              <w:t>31</w:t>
             </w:r>
             <w:r>
               <w:rPr>
@@ -3035,7 +3035,7 @@
                 <w:noProof/>
                 <w:webHidden/>
               </w:rPr>
-              <w:t>28</w:t>
+              <w:t>31</w:t>
             </w:r>
             <w:r>
               <w:rPr>
@@ -3123,7 +3123,7 @@
                 <w:noProof/>
                 <w:webHidden/>
               </w:rPr>
-              <w:t>29</w:t>
+              <w:t>32</w:t>
             </w:r>
             <w:r>
               <w:rPr>
@@ -3211,7 +3211,7 @@
                 <w:noProof/>
                 <w:webHidden/>
               </w:rPr>
-              <w:t>32</w:t>
+              <w:t>35</w:t>
             </w:r>
             <w:r>
               <w:rPr>
@@ -3305,7 +3305,7 @@
                 <w:noProof/>
                 <w:webHidden/>
               </w:rPr>
-              <w:t>32</w:t>
+              <w:t>35</w:t>
             </w:r>
             <w:r>
               <w:rPr>
@@ -3393,7 +3393,7 @@
                 <w:noProof/>
                 <w:webHidden/>
               </w:rPr>
-              <w:t>32</w:t>
+              <w:t>35</w:t>
             </w:r>
             <w:r>
               <w:rPr>
@@ -3481,7 +3481,7 @@
                 <w:noProof/>
                 <w:webHidden/>
               </w:rPr>
-              <w:t>32</w:t>
+              <w:t>35</w:t>
             </w:r>
             <w:r>
               <w:rPr>
@@ -3575,7 +3575,7 @@
                 <w:noProof/>
                 <w:webHidden/>
               </w:rPr>
-              <w:t>32</w:t>
+              <w:t>35</w:t>
             </w:r>
             <w:r>
               <w:rPr>
@@ -3669,7 +3669,7 @@
                 <w:noProof/>
                 <w:webHidden/>
               </w:rPr>
-              <w:t>33</w:t>
+              <w:t>36</w:t>
             </w:r>
             <w:r>
               <w:rPr>
@@ -3757,7 +3757,7 @@
                 <w:noProof/>
                 <w:webHidden/>
               </w:rPr>
-              <w:t>33</w:t>
+              <w:t>36</w:t>
             </w:r>
             <w:r>
               <w:rPr>
@@ -3845,7 +3845,7 @@
                 <w:noProof/>
                 <w:webHidden/>
               </w:rPr>
-              <w:t>36</w:t>
+              <w:t>38</w:t>
             </w:r>
             <w:r>
               <w:rPr>
@@ -3933,7 +3933,7 @@
                 <w:noProof/>
                 <w:webHidden/>
               </w:rPr>
-              <w:t>39</w:t>
+              <w:t>42</w:t>
             </w:r>
             <w:r>
               <w:rPr>
@@ -4021,7 +4021,7 @@
                 <w:noProof/>
                 <w:webHidden/>
               </w:rPr>
-              <w:t>41</w:t>
+              <w:t>44</w:t>
             </w:r>
             <w:r>
               <w:rPr>
@@ -4109,7 +4109,7 @@
                 <w:noProof/>
                 <w:webHidden/>
               </w:rPr>
-              <w:t>44</w:t>
+              <w:t>46</w:t>
             </w:r>
             <w:r>
               <w:rPr>
@@ -4197,7 +4197,7 @@
                 <w:noProof/>
                 <w:webHidden/>
               </w:rPr>
-              <w:t>46</w:t>
+              <w:t>49</w:t>
             </w:r>
             <w:r>
               <w:rPr>
@@ -4285,7 +4285,7 @@
                 <w:noProof/>
                 <w:webHidden/>
               </w:rPr>
-              <w:t>49</w:t>
+              <w:t>52</w:t>
             </w:r>
             <w:r>
               <w:rPr>
@@ -4373,7 +4373,7 @@
                 <w:noProof/>
                 <w:webHidden/>
               </w:rPr>
-              <w:t>51</w:t>
+              <w:t>54</w:t>
             </w:r>
             <w:r>
               <w:rPr>
@@ -4444,7 +4444,7 @@
                 <w:noProof/>
                 <w:webHidden/>
               </w:rPr>
-              <w:t>53</w:t>
+              <w:t>55</w:t>
             </w:r>
             <w:r>
               <w:rPr>
@@ -4515,7 +4515,7 @@
                 <w:noProof/>
                 <w:webHidden/>
               </w:rPr>
-              <w:t>54</w:t>
+              <w:t>56</w:t>
             </w:r>
             <w:r>
               <w:rPr>
@@ -4586,7 +4586,7 @@
           <w:szCs w:val="22"/>
         </w:rPr>
       </w:pPr>
-      <w:hyperlink r:id="rId8" w:anchor="_Toc11132517" w:history="1">
+      <w:hyperlink r:id="rId8" w:anchor="_Toc11226966" w:history="1">
         <w:r>
           <w:rPr>
             <w:rStyle w:val="Hyperlink"/>
@@ -4600,7 +4600,7 @@
             <w:noProof/>
           </w:rPr>
           <w:noBreakHyphen/>
-          <w:t>1</w:t>
+          <w:t>1 Mô hình mạng thần kinh neural</w:t>
         </w:r>
         <w:r>
           <w:rPr>
@@ -4621,7 +4621,7 @@
             <w:noProof/>
             <w:webHidden/>
           </w:rPr>
-          <w:instrText xml:space="preserve"> PAGEREF _Toc11132517 \h </w:instrText>
+          <w:instrText xml:space="preserve"> PAGEREF _Toc11226966 \h </w:instrText>
         </w:r>
         <w:r>
           <w:rPr>
@@ -4641,7 +4641,7 @@
             <w:noProof/>
             <w:webHidden/>
           </w:rPr>
-          <w:t>11</w:t>
+          <w:t>12</w:t>
         </w:r>
         <w:r>
           <w:rPr>
@@ -4665,7 +4665,7 @@
           <w:szCs w:val="22"/>
         </w:rPr>
       </w:pPr>
-      <w:hyperlink w:anchor="_Toc11132518" w:history="1">
+      <w:hyperlink w:anchor="_Toc11226967" w:history="1">
         <w:r>
           <w:rPr>
             <w:rStyle w:val="Hyperlink"/>
@@ -4679,7 +4679,7 @@
             <w:noProof/>
           </w:rPr>
           <w:noBreakHyphen/>
-          <w:t>2</w:t>
+          <w:t>2 Đồ thị của một số hàm kích hoạt phi tuyến tính</w:t>
         </w:r>
         <w:r>
           <w:rPr>
@@ -4700,7 +4700,7 @@
             <w:noProof/>
             <w:webHidden/>
           </w:rPr>
-          <w:instrText xml:space="preserve"> PAGEREF _Toc11132518 \h </w:instrText>
+          <w:instrText xml:space="preserve"> PAGEREF _Toc11226967 \h </w:instrText>
         </w:r>
         <w:r>
           <w:rPr>
@@ -4744,7 +4744,7 @@
           <w:szCs w:val="22"/>
         </w:rPr>
       </w:pPr>
-      <w:hyperlink w:anchor="_Toc11132519" w:history="1">
+      <w:hyperlink w:anchor="_Toc11226968" w:history="1">
         <w:r>
           <w:rPr>
             <w:rStyle w:val="Hyperlink"/>
@@ -4758,7 +4758,7 @@
             <w:noProof/>
           </w:rPr>
           <w:noBreakHyphen/>
-          <w:t>3</w:t>
+          <w:t>3 Mạng thần kinh mô phỏng với các tầng</w:t>
         </w:r>
         <w:r>
           <w:rPr>
@@ -4779,7 +4779,7 @@
             <w:noProof/>
             <w:webHidden/>
           </w:rPr>
-          <w:instrText xml:space="preserve"> PAGEREF _Toc11132519 \h </w:instrText>
+          <w:instrText xml:space="preserve"> PAGEREF _Toc11226968 \h </w:instrText>
         </w:r>
         <w:r>
           <w:rPr>
@@ -4799,7 +4799,7 @@
             <w:noProof/>
             <w:webHidden/>
           </w:rPr>
-          <w:t>13</w:t>
+          <w:t>14</w:t>
         </w:r>
         <w:r>
           <w:rPr>
@@ -4823,7 +4823,7 @@
           <w:szCs w:val="22"/>
         </w:rPr>
       </w:pPr>
-      <w:hyperlink w:anchor="_Toc11132520" w:history="1">
+      <w:hyperlink w:anchor="_Toc11226969" w:history="1">
         <w:r>
           <w:rPr>
             <w:rStyle w:val="Hyperlink"/>
@@ -4837,7 +4837,7 @@
             <w:noProof/>
           </w:rPr>
           <w:noBreakHyphen/>
-          <w:t>4</w:t>
+          <w:t>4 CNN trượt qua các điểm ảnh của một tấm hình</w:t>
         </w:r>
         <w:r>
           <w:rPr>
@@ -4858,7 +4858,7 @@
             <w:noProof/>
             <w:webHidden/>
           </w:rPr>
-          <w:instrText xml:space="preserve"> PAGEREF _Toc11132520 \h </w:instrText>
+          <w:instrText xml:space="preserve"> PAGEREF _Toc11226969 \h </w:instrText>
         </w:r>
         <w:r>
           <w:rPr>
@@ -4878,7 +4878,7 @@
             <w:noProof/>
             <w:webHidden/>
           </w:rPr>
-          <w:t>14</w:t>
+          <w:t>15</w:t>
         </w:r>
         <w:r>
           <w:rPr>
@@ -4902,7 +4902,7 @@
           <w:szCs w:val="22"/>
         </w:rPr>
       </w:pPr>
-      <w:hyperlink w:anchor="_Toc11132521" w:history="1">
+      <w:hyperlink w:anchor="_Toc11226970" w:history="1">
         <w:r>
           <w:rPr>
             <w:rStyle w:val="Hyperlink"/>
@@ -4916,7 +4916,7 @@
             <w:noProof/>
           </w:rPr>
           <w:noBreakHyphen/>
-          <w:t>5</w:t>
+          <w:t>5 Sơ đồ hoạt động của mạng CNN</w:t>
         </w:r>
         <w:r>
           <w:rPr>
@@ -4937,7 +4937,7 @@
             <w:noProof/>
             <w:webHidden/>
           </w:rPr>
-          <w:instrText xml:space="preserve"> PAGEREF _Toc11132521 \h </w:instrText>
+          <w:instrText xml:space="preserve"> PAGEREF _Toc11226970 \h </w:instrText>
         </w:r>
         <w:r>
           <w:rPr>
@@ -4981,7 +4981,7 @@
           <w:szCs w:val="22"/>
         </w:rPr>
       </w:pPr>
-      <w:hyperlink r:id="rId9" w:anchor="_Toc11132522" w:history="1">
+      <w:hyperlink r:id="rId9" w:anchor="_Toc11226971" w:history="1">
         <w:r>
           <w:rPr>
             <w:rStyle w:val="Hyperlink"/>
@@ -4995,7 +4995,7 @@
             <w:noProof/>
           </w:rPr>
           <w:noBreakHyphen/>
-          <w:t>6</w:t>
+          <w:t>6 Cấu trúc mạng CNN trong xử lý ngôn ngữ tự nhiên</w:t>
         </w:r>
         <w:r>
           <w:rPr>
@@ -5016,7 +5016,7 @@
             <w:noProof/>
             <w:webHidden/>
           </w:rPr>
-          <w:instrText xml:space="preserve"> PAGEREF _Toc11132522 \h </w:instrText>
+          <w:instrText xml:space="preserve"> PAGEREF _Toc11226971 \h </w:instrText>
         </w:r>
         <w:r>
           <w:rPr>
@@ -5060,7 +5060,7 @@
           <w:szCs w:val="22"/>
         </w:rPr>
       </w:pPr>
-      <w:hyperlink w:anchor="_Toc11132523" w:history="1">
+      <w:hyperlink w:anchor="_Toc11226972" w:history="1">
         <w:r>
           <w:rPr>
             <w:rStyle w:val="Hyperlink"/>
@@ -5074,7 +5074,7 @@
             <w:noProof/>
           </w:rPr>
           <w:noBreakHyphen/>
-          <w:t>7</w:t>
+          <w:t>7 Bộ lọc trượt qua từng dòng của ma trận đầu vào</w:t>
         </w:r>
         <w:r>
           <w:rPr>
@@ -5095,7 +5095,7 @@
             <w:noProof/>
             <w:webHidden/>
           </w:rPr>
-          <w:instrText xml:space="preserve"> PAGEREF _Toc11132523 \h </w:instrText>
+          <w:instrText xml:space="preserve"> PAGEREF _Toc11226972 \h </w:instrText>
         </w:r>
         <w:r>
           <w:rPr>
@@ -5139,7 +5139,7 @@
           <w:szCs w:val="22"/>
         </w:rPr>
       </w:pPr>
-      <w:hyperlink w:anchor="_Toc11132524" w:history="1">
+      <w:hyperlink w:anchor="_Toc11226973" w:history="1">
         <w:r>
           <w:rPr>
             <w:rStyle w:val="Hyperlink"/>
@@ -5153,7 +5153,7 @@
             <w:noProof/>
           </w:rPr>
           <w:noBreakHyphen/>
-          <w:t>8</w:t>
+          <w:t>8 Sơ đồ trải dài của mạng RNN</w:t>
         </w:r>
         <w:r>
           <w:rPr>
@@ -5174,7 +5174,7 @@
             <w:noProof/>
             <w:webHidden/>
           </w:rPr>
-          <w:instrText xml:space="preserve"> PAGEREF _Toc11132524 \h </w:instrText>
+          <w:instrText xml:space="preserve"> PAGEREF _Toc11226973 \h </w:instrText>
         </w:r>
         <w:r>
           <w:rPr>
@@ -5218,7 +5218,7 @@
           <w:szCs w:val="22"/>
         </w:rPr>
       </w:pPr>
-      <w:hyperlink w:anchor="_Toc11132525" w:history="1">
+      <w:hyperlink w:anchor="_Toc11226974" w:history="1">
         <w:r>
           <w:rPr>
             <w:rStyle w:val="Hyperlink"/>
@@ -5232,7 +5232,7 @@
             <w:noProof/>
           </w:rPr>
           <w:noBreakHyphen/>
-          <w:t>9</w:t>
+          <w:t>9 Một chuỗi RNN cùng các lỗi thành phần</w:t>
         </w:r>
         <w:r>
           <w:rPr>
@@ -5253,7 +5253,7 @@
             <w:noProof/>
             <w:webHidden/>
           </w:rPr>
-          <w:instrText xml:space="preserve"> PAGEREF _Toc11132525 \h </w:instrText>
+          <w:instrText xml:space="preserve"> PAGEREF _Toc11226974 \h </w:instrText>
         </w:r>
         <w:r>
           <w:rPr>
@@ -5297,7 +5297,7 @@
           <w:szCs w:val="22"/>
         </w:rPr>
       </w:pPr>
-      <w:hyperlink w:anchor="_Toc11132526" w:history="1">
+      <w:hyperlink w:anchor="_Toc11226975" w:history="1">
         <w:r>
           <w:rPr>
             <w:rStyle w:val="Hyperlink"/>
@@ -5311,7 +5311,7 @@
             <w:noProof/>
           </w:rPr>
           <w:noBreakHyphen/>
-          <w:t>10</w:t>
+          <w:t>10 Lan truyền ngược trong sơ đồ mạng RNN</w:t>
         </w:r>
         <w:r>
           <w:rPr>
@@ -5332,7 +5332,7 @@
             <w:noProof/>
             <w:webHidden/>
           </w:rPr>
-          <w:instrText xml:space="preserve"> PAGEREF _Toc11132526 \h </w:instrText>
+          <w:instrText xml:space="preserve"> PAGEREF _Toc11226975 \h </w:instrText>
         </w:r>
         <w:r>
           <w:rPr>
@@ -5376,7 +5376,7 @@
           <w:szCs w:val="22"/>
         </w:rPr>
       </w:pPr>
-      <w:hyperlink w:anchor="_Toc11132527" w:history="1">
+      <w:hyperlink w:anchor="_Toc11226976" w:history="1">
         <w:r>
           <w:rPr>
             <w:rStyle w:val="Hyperlink"/>
@@ -5390,7 +5390,23 @@
             <w:noProof/>
           </w:rPr>
           <w:noBreakHyphen/>
-          <w:t>11</w:t>
+          <w:t xml:space="preserve">11 Đồ thị hàm </w:t>
+        </w:r>
+        <w:r>
+          <w:rPr>
+            <w:rStyle w:val="Hyperlink"/>
+            <w:i/>
+            <w:iCs/>
+            <w:noProof/>
+          </w:rPr>
+          <w:t>sigmoid</w:t>
+        </w:r>
+        <w:r>
+          <w:rPr>
+            <w:rStyle w:val="Hyperlink"/>
+            <w:noProof/>
+          </w:rPr>
+          <w:t xml:space="preserve"> và đạo hàm của nó</w:t>
         </w:r>
         <w:r>
           <w:rPr>
@@ -5411,7 +5427,7 @@
             <w:noProof/>
             <w:webHidden/>
           </w:rPr>
-          <w:instrText xml:space="preserve"> PAGEREF _Toc11132527 \h </w:instrText>
+          <w:instrText xml:space="preserve"> PAGEREF _Toc11226976 \h </w:instrText>
         </w:r>
         <w:r>
           <w:rPr>
@@ -5455,7 +5471,7 @@
           <w:szCs w:val="22"/>
         </w:rPr>
       </w:pPr>
-      <w:hyperlink w:anchor="_Toc11132528" w:history="1">
+      <w:hyperlink w:anchor="_Toc11226977" w:history="1">
         <w:r>
           <w:rPr>
             <w:rStyle w:val="Hyperlink"/>
@@ -5469,7 +5485,23 @@
             <w:noProof/>
           </w:rPr>
           <w:noBreakHyphen/>
-          <w:t>12</w:t>
+          <w:t xml:space="preserve">12 Đồ thị hàm </w:t>
+        </w:r>
+        <w:r>
+          <w:rPr>
+            <w:rStyle w:val="Hyperlink"/>
+            <w:i/>
+            <w:iCs/>
+            <w:noProof/>
+          </w:rPr>
+          <w:t>tanh</w:t>
+        </w:r>
+        <w:r>
+          <w:rPr>
+            <w:rStyle w:val="Hyperlink"/>
+            <w:noProof/>
+          </w:rPr>
+          <w:t xml:space="preserve"> và đạo hàm của nó</w:t>
         </w:r>
         <w:r>
           <w:rPr>
@@ -5490,7 +5522,7 @@
             <w:noProof/>
             <w:webHidden/>
           </w:rPr>
-          <w:instrText xml:space="preserve"> PAGEREF _Toc11132528 \h </w:instrText>
+          <w:instrText xml:space="preserve"> PAGEREF _Toc11226977 \h </w:instrText>
         </w:r>
         <w:r>
           <w:rPr>
@@ -5534,7 +5566,7 @@
           <w:szCs w:val="22"/>
         </w:rPr>
       </w:pPr>
-      <w:hyperlink w:anchor="_Toc11132529" w:history="1">
+      <w:hyperlink w:anchor="_Toc11226978" w:history="1">
         <w:r>
           <w:rPr>
             <w:rStyle w:val="Hyperlink"/>
@@ -5548,7 +5580,7 @@
             <w:noProof/>
           </w:rPr>
           <w:noBreakHyphen/>
-          <w:t>13</w:t>
+          <w:t>13 Mạng RNN truyền thống</w:t>
         </w:r>
         <w:r>
           <w:rPr>
@@ -5569,7 +5601,7 @@
             <w:noProof/>
             <w:webHidden/>
           </w:rPr>
-          <w:instrText xml:space="preserve"> PAGEREF _Toc11132529 \h </w:instrText>
+          <w:instrText xml:space="preserve"> PAGEREF _Toc11226978 \h </w:instrText>
         </w:r>
         <w:r>
           <w:rPr>
@@ -5613,7 +5645,7 @@
           <w:szCs w:val="22"/>
         </w:rPr>
       </w:pPr>
-      <w:hyperlink w:anchor="_Toc11132530" w:history="1">
+      <w:hyperlink w:anchor="_Toc11226979" w:history="1">
         <w:r>
           <w:rPr>
             <w:rStyle w:val="Hyperlink"/>
@@ -5627,7 +5659,7 @@
             <w:noProof/>
           </w:rPr>
           <w:noBreakHyphen/>
-          <w:t>14</w:t>
+          <w:t>14 Mạng LSTM – biến thể của RNN</w:t>
         </w:r>
         <w:r>
           <w:rPr>
@@ -5648,7 +5680,7 @@
             <w:noProof/>
             <w:webHidden/>
           </w:rPr>
-          <w:instrText xml:space="preserve"> PAGEREF _Toc11132530 \h </w:instrText>
+          <w:instrText xml:space="preserve"> PAGEREF _Toc11226979 \h </w:instrText>
         </w:r>
         <w:r>
           <w:rPr>
@@ -5668,7 +5700,7 @@
             <w:noProof/>
             <w:webHidden/>
           </w:rPr>
-          <w:t>24</w:t>
+          <w:t>25</w:t>
         </w:r>
         <w:r>
           <w:rPr>
@@ -5692,7 +5724,7 @@
           <w:szCs w:val="22"/>
         </w:rPr>
       </w:pPr>
-      <w:hyperlink w:anchor="_Toc11132531" w:history="1">
+      <w:hyperlink w:anchor="_Toc11226980" w:history="1">
         <w:r>
           <w:rPr>
             <w:rStyle w:val="Hyperlink"/>
@@ -5706,7 +5738,7 @@
             <w:noProof/>
           </w:rPr>
           <w:noBreakHyphen/>
-          <w:t>15</w:t>
+          <w:t>15 Một số chú thích sơ đồ</w:t>
         </w:r>
         <w:r>
           <w:rPr>
@@ -5727,7 +5759,7 @@
             <w:noProof/>
             <w:webHidden/>
           </w:rPr>
-          <w:instrText xml:space="preserve"> PAGEREF _Toc11132531 \h </w:instrText>
+          <w:instrText xml:space="preserve"> PAGEREF _Toc11226980 \h </w:instrText>
         </w:r>
         <w:r>
           <w:rPr>
@@ -5771,7 +5803,7 @@
           <w:szCs w:val="22"/>
         </w:rPr>
       </w:pPr>
-      <w:hyperlink w:anchor="_Toc11132532" w:history="1">
+      <w:hyperlink w:anchor="_Toc11226981" w:history="1">
         <w:r>
           <w:rPr>
             <w:rStyle w:val="Hyperlink"/>
@@ -5785,7 +5817,7 @@
             <w:noProof/>
           </w:rPr>
           <w:noBreakHyphen/>
-          <w:t>16</w:t>
+          <w:t>16 Các trạng thái tế bào của một node</w:t>
         </w:r>
         <w:r>
           <w:rPr>
@@ -5806,7 +5838,7 @@
             <w:noProof/>
             <w:webHidden/>
           </w:rPr>
-          <w:instrText xml:space="preserve"> PAGEREF _Toc11132532 \h </w:instrText>
+          <w:instrText xml:space="preserve"> PAGEREF _Toc11226981 \h </w:instrText>
         </w:r>
         <w:r>
           <w:rPr>
@@ -5826,7 +5858,7 @@
             <w:noProof/>
             <w:webHidden/>
           </w:rPr>
-          <w:t>25</w:t>
+          <w:t>26</w:t>
         </w:r>
         <w:r>
           <w:rPr>
@@ -5850,7 +5882,7 @@
           <w:szCs w:val="22"/>
         </w:rPr>
       </w:pPr>
-      <w:hyperlink w:anchor="_Toc11132533" w:history="1">
+      <w:hyperlink w:anchor="_Toc11226982" w:history="1">
         <w:r>
           <w:rPr>
             <w:rStyle w:val="Hyperlink"/>
@@ -5864,7 +5896,7 @@
             <w:noProof/>
           </w:rPr>
           <w:noBreakHyphen/>
-          <w:t>17</w:t>
+          <w:t>17 Cổng quên nhân với trạng thái tế bào cũ (old cell state)</w:t>
         </w:r>
         <w:r>
           <w:rPr>
@@ -5885,7 +5917,7 @@
             <w:noProof/>
             <w:webHidden/>
           </w:rPr>
-          <w:instrText xml:space="preserve"> PAGEREF _Toc11132533 \h </w:instrText>
+          <w:instrText xml:space="preserve"> PAGEREF _Toc11226982 \h </w:instrText>
         </w:r>
         <w:r>
           <w:rPr>
@@ -5929,7 +5961,7 @@
           <w:szCs w:val="22"/>
         </w:rPr>
       </w:pPr>
-      <w:hyperlink w:anchor="_Toc11132534" w:history="1">
+      <w:hyperlink w:anchor="_Toc11226983" w:history="1">
         <w:r>
           <w:rPr>
             <w:rStyle w:val="Hyperlink"/>
@@ -5943,7 +5975,7 @@
             <w:noProof/>
           </w:rPr>
           <w:noBreakHyphen/>
-          <w:t>18</w:t>
+          <w:t>18 Cổng quên xử lý thông tin trước khi cập nhật vào trạng thái tế bào</w:t>
         </w:r>
         <w:r>
           <w:rPr>
@@ -5964,7 +5996,7 @@
             <w:noProof/>
             <w:webHidden/>
           </w:rPr>
-          <w:instrText xml:space="preserve"> PAGEREF _Toc11132534 \h </w:instrText>
+          <w:instrText xml:space="preserve"> PAGEREF _Toc11226983 \h </w:instrText>
         </w:r>
         <w:r>
           <w:rPr>
@@ -5984,7 +6016,7 @@
             <w:noProof/>
             <w:webHidden/>
           </w:rPr>
-          <w:t>26</w:t>
+          <w:t>27</w:t>
         </w:r>
         <w:r>
           <w:rPr>
@@ -6008,7 +6040,7 @@
           <w:szCs w:val="22"/>
         </w:rPr>
       </w:pPr>
-      <w:hyperlink w:anchor="_Toc11132535" w:history="1">
+      <w:hyperlink w:anchor="_Toc11226984" w:history="1">
         <w:r>
           <w:rPr>
             <w:rStyle w:val="Hyperlink"/>
@@ -6022,7 +6054,23 @@
             <w:noProof/>
           </w:rPr>
           <w:noBreakHyphen/>
-          <w:t>19</w:t>
+          <w:t xml:space="preserve">19 Cổng vào xử lý thông tin và hàm </w:t>
+        </w:r>
+        <w:r>
+          <w:rPr>
+            <w:rStyle w:val="Hyperlink"/>
+            <w:i/>
+            <w:iCs/>
+            <w:noProof/>
+          </w:rPr>
+          <w:t>tanh</w:t>
+        </w:r>
+        <w:r>
+          <w:rPr>
+            <w:rStyle w:val="Hyperlink"/>
+            <w:noProof/>
+          </w:rPr>
+          <w:t xml:space="preserve"> tạo giá trị mới</w:t>
         </w:r>
         <w:r>
           <w:rPr>
@@ -6043,7 +6091,7 @@
             <w:noProof/>
             <w:webHidden/>
           </w:rPr>
-          <w:instrText xml:space="preserve"> PAGEREF _Toc11132535 \h </w:instrText>
+          <w:instrText xml:space="preserve"> PAGEREF _Toc11226984 \h </w:instrText>
         </w:r>
         <w:r>
           <w:rPr>
@@ -6087,7 +6135,7 @@
           <w:szCs w:val="22"/>
         </w:rPr>
       </w:pPr>
-      <w:hyperlink w:anchor="_Toc11132536" w:history="1">
+      <w:hyperlink w:anchor="_Toc11226985" w:history="1">
         <w:r>
           <w:rPr>
             <w:rStyle w:val="Hyperlink"/>
@@ -6101,7 +6149,7 @@
             <w:noProof/>
           </w:rPr>
           <w:noBreakHyphen/>
-          <w:t>20</w:t>
+          <w:t>20 Cập nhật thông tin vào trạng thái tế bào</w:t>
         </w:r>
         <w:r>
           <w:rPr>
@@ -6122,7 +6170,7 @@
             <w:noProof/>
             <w:webHidden/>
           </w:rPr>
-          <w:instrText xml:space="preserve"> PAGEREF _Toc11132536 \h </w:instrText>
+          <w:instrText xml:space="preserve"> PAGEREF _Toc11226985 \h </w:instrText>
         </w:r>
         <w:r>
           <w:rPr>
@@ -6142,7 +6190,7 @@
             <w:noProof/>
             <w:webHidden/>
           </w:rPr>
-          <w:t>27</w:t>
+          <w:t>28</w:t>
         </w:r>
         <w:r>
           <w:rPr>
@@ -6166,7 +6214,7 @@
           <w:szCs w:val="22"/>
         </w:rPr>
       </w:pPr>
-      <w:hyperlink w:anchor="_Toc11132537" w:history="1">
+      <w:hyperlink w:anchor="_Toc11226986" w:history="1">
         <w:r>
           <w:rPr>
             <w:rStyle w:val="Hyperlink"/>
@@ -6180,7 +6228,7 @@
             <w:noProof/>
           </w:rPr>
           <w:noBreakHyphen/>
-          <w:t>21</w:t>
+          <w:t>21 Cổng ra quyết định thông tin nào được đưa ra</w:t>
         </w:r>
         <w:r>
           <w:rPr>
@@ -6201,7 +6249,7 @@
             <w:noProof/>
             <w:webHidden/>
           </w:rPr>
-          <w:instrText xml:space="preserve"> PAGEREF _Toc11132537 \h </w:instrText>
+          <w:instrText xml:space="preserve"> PAGEREF _Toc11226986 \h </w:instrText>
         </w:r>
         <w:r>
           <w:rPr>
@@ -6245,7 +6293,7 @@
           <w:szCs w:val="22"/>
         </w:rPr>
       </w:pPr>
-      <w:hyperlink w:anchor="_Toc11132538" w:history="1">
+      <w:hyperlink w:anchor="_Toc11226987" w:history="1">
         <w:r>
           <w:rPr>
             <w:rStyle w:val="Hyperlink"/>
@@ -6259,7 +6307,7 @@
             <w:noProof/>
           </w:rPr>
           <w:noBreakHyphen/>
-          <w:t>22</w:t>
+          <w:t>22 Mô hình GRU</w:t>
         </w:r>
         <w:r>
           <w:rPr>
@@ -6280,7 +6328,7 @@
             <w:noProof/>
             <w:webHidden/>
           </w:rPr>
-          <w:instrText xml:space="preserve"> PAGEREF _Toc11132538 \h </w:instrText>
+          <w:instrText xml:space="preserve"> PAGEREF _Toc11226987 \h </w:instrText>
         </w:r>
         <w:r>
           <w:rPr>
@@ -6324,7 +6372,7 @@
           <w:szCs w:val="22"/>
         </w:rPr>
       </w:pPr>
-      <w:hyperlink w:anchor="_Toc11132539" w:history="1">
+      <w:hyperlink w:anchor="_Toc11226988" w:history="1">
         <w:r>
           <w:rPr>
             <w:rStyle w:val="Hyperlink"/>
@@ -6338,7 +6386,7 @@
             <w:noProof/>
           </w:rPr>
           <w:noBreakHyphen/>
-          <w:t>23</w:t>
+          <w:t>23 Sơ đồ về LSTM hai chiều</w:t>
         </w:r>
         <w:r>
           <w:rPr>
@@ -6359,7 +6407,7 @@
             <w:noProof/>
             <w:webHidden/>
           </w:rPr>
-          <w:instrText xml:space="preserve"> PAGEREF _Toc11132539 \h </w:instrText>
+          <w:instrText xml:space="preserve"> PAGEREF _Toc11226988 \h </w:instrText>
         </w:r>
         <w:r>
           <w:rPr>
@@ -6379,7 +6427,7 @@
             <w:noProof/>
             <w:webHidden/>
           </w:rPr>
-          <w:t>29</w:t>
+          <w:t>30</w:t>
         </w:r>
         <w:r>
           <w:rPr>
@@ -6403,7 +6451,7 @@
           <w:szCs w:val="22"/>
         </w:rPr>
       </w:pPr>
-      <w:hyperlink w:anchor="_Toc11132540" w:history="1">
+      <w:hyperlink w:anchor="_Toc11226989" w:history="1">
         <w:r>
           <w:rPr>
             <w:rStyle w:val="Hyperlink"/>
@@ -6417,7 +6465,7 @@
             <w:noProof/>
           </w:rPr>
           <w:noBreakHyphen/>
-          <w:t>24</w:t>
+          <w:t>24 Mô hình mạng kết hợp CNN-LSTM</w:t>
         </w:r>
         <w:r>
           <w:rPr>
@@ -6438,7 +6486,7 @@
             <w:noProof/>
             <w:webHidden/>
           </w:rPr>
-          <w:instrText xml:space="preserve"> PAGEREF _Toc11132540 \h </w:instrText>
+          <w:instrText xml:space="preserve"> PAGEREF _Toc11226989 \h </w:instrText>
         </w:r>
         <w:r>
           <w:rPr>
@@ -6458,7 +6506,7 @@
             <w:noProof/>
             <w:webHidden/>
           </w:rPr>
-          <w:t>31</w:t>
+          <w:t>30</w:t>
         </w:r>
         <w:r>
           <w:rPr>
@@ -6482,7 +6530,7 @@
           <w:szCs w:val="22"/>
         </w:rPr>
       </w:pPr>
-      <w:hyperlink w:anchor="_Toc11132541" w:history="1">
+      <w:hyperlink w:anchor="_Toc11226990" w:history="1">
         <w:r>
           <w:rPr>
             <w:rStyle w:val="Hyperlink"/>
@@ -6496,7 +6544,7 @@
             <w:noProof/>
           </w:rPr>
           <w:noBreakHyphen/>
-          <w:t>25</w:t>
+          <w:t>25 Cấu trúc và cách hoạt động của mô hình CNN-LSTM</w:t>
         </w:r>
         <w:r>
           <w:rPr>
@@ -6517,7 +6565,7 @@
             <w:noProof/>
             <w:webHidden/>
           </w:rPr>
-          <w:instrText xml:space="preserve"> PAGEREF _Toc11132541 \h </w:instrText>
+          <w:instrText xml:space="preserve"> PAGEREF _Toc11226990 \h </w:instrText>
         </w:r>
         <w:r>
           <w:rPr>
@@ -6537,7 +6585,7 @@
             <w:noProof/>
             <w:webHidden/>
           </w:rPr>
-          <w:t>32</w:t>
+          <w:t>31</w:t>
         </w:r>
         <w:r>
           <w:rPr>
@@ -6561,13 +6609,13 @@
           <w:szCs w:val="22"/>
         </w:rPr>
       </w:pPr>
-      <w:hyperlink w:anchor="_Toc11132542" w:history="1">
+      <w:hyperlink w:anchor="_Toc11226991" w:history="1">
         <w:r>
           <w:rPr>
             <w:rStyle w:val="Hyperlink"/>
             <w:noProof/>
           </w:rPr>
-          <w:t>Hình 4</w:t>
+          <w:t>Hình 3</w:t>
         </w:r>
         <w:r>
           <w:rPr>
@@ -6575,7 +6623,7 @@
             <w:noProof/>
           </w:rPr>
           <w:noBreakHyphen/>
-          <w:t>1 Hierarchical Attention Networks</w:t>
+          <w:t>26 Mô hình seq2seq sử dụng mạng LSTM</w:t>
         </w:r>
         <w:r>
           <w:rPr>
@@ -6596,7 +6644,7 @@
             <w:noProof/>
             <w:webHidden/>
           </w:rPr>
-          <w:instrText xml:space="preserve"> PAGEREF _Toc11132542 \h </w:instrText>
+          <w:instrText xml:space="preserve"> PAGEREF _Toc11226991 \h </w:instrText>
         </w:r>
         <w:r>
           <w:rPr>
@@ -6616,7 +6664,7 @@
             <w:noProof/>
             <w:webHidden/>
           </w:rPr>
-          <w:t>39</w:t>
+          <w:t>32</w:t>
         </w:r>
         <w:r>
           <w:rPr>
@@ -6640,13 +6688,13 @@
           <w:szCs w:val="22"/>
         </w:rPr>
       </w:pPr>
-      <w:hyperlink w:anchor="_Toc11132543" w:history="1">
+      <w:hyperlink w:anchor="_Toc11226992" w:history="1">
         <w:r>
           <w:rPr>
             <w:rStyle w:val="Hyperlink"/>
             <w:noProof/>
           </w:rPr>
-          <w:t>Hình 4</w:t>
+          <w:t>Hình 3</w:t>
         </w:r>
         <w:r>
           <w:rPr>
@@ -6654,7 +6702,7 @@
             <w:noProof/>
           </w:rPr>
           <w:noBreakHyphen/>
-          <w:t>2 Training and validation loss (Book)</w:t>
+          <w:t>27 Cơ chế Attention</w:t>
         </w:r>
         <w:r>
           <w:rPr>
@@ -6675,7 +6723,7 @@
             <w:noProof/>
             <w:webHidden/>
           </w:rPr>
-          <w:instrText xml:space="preserve"> PAGEREF _Toc11132543 \h </w:instrText>
+          <w:instrText xml:space="preserve"> PAGEREF _Toc11226992 \h </w:instrText>
         </w:r>
         <w:r>
           <w:rPr>
@@ -6695,7 +6743,7 @@
             <w:noProof/>
             <w:webHidden/>
           </w:rPr>
-          <w:t>42</w:t>
+          <w:t>33</w:t>
         </w:r>
         <w:r>
           <w:rPr>
@@ -6719,7 +6767,7 @@
           <w:szCs w:val="22"/>
         </w:rPr>
       </w:pPr>
-      <w:hyperlink w:anchor="_Toc11132544" w:history="1">
+      <w:hyperlink w:anchor="_Toc11226993" w:history="1">
         <w:r>
           <w:rPr>
             <w:rStyle w:val="Hyperlink"/>
@@ -6733,7 +6781,7 @@
             <w:noProof/>
           </w:rPr>
           <w:noBreakHyphen/>
-          <w:t>3 Training and validation accuracy (Book)</w:t>
+          <w:t>1 Hierarchical Attention Networks</w:t>
         </w:r>
         <w:r>
           <w:rPr>
@@ -6754,7 +6802,7 @@
             <w:noProof/>
             <w:webHidden/>
           </w:rPr>
-          <w:instrText xml:space="preserve"> PAGEREF _Toc11132544 \h </w:instrText>
+          <w:instrText xml:space="preserve"> PAGEREF _Toc11226993 \h </w:instrText>
         </w:r>
         <w:r>
           <w:rPr>
@@ -6774,7 +6822,7 @@
             <w:noProof/>
             <w:webHidden/>
           </w:rPr>
-          <w:t>43</w:t>
+          <w:t>40</w:t>
         </w:r>
         <w:r>
           <w:rPr>
@@ -6798,7 +6846,7 @@
           <w:szCs w:val="22"/>
         </w:rPr>
       </w:pPr>
-      <w:hyperlink w:anchor="_Toc11132545" w:history="1">
+      <w:hyperlink w:anchor="_Toc11226994" w:history="1">
         <w:r>
           <w:rPr>
             <w:rStyle w:val="Hyperlink"/>
@@ -6812,7 +6860,7 @@
             <w:noProof/>
           </w:rPr>
           <w:noBreakHyphen/>
-          <w:t>4 Biểu đồ kết quả các model (Book)</w:t>
+          <w:t>2 Training and validation loss (Book)</w:t>
         </w:r>
         <w:r>
           <w:rPr>
@@ -6833,7 +6881,7 @@
             <w:noProof/>
             <w:webHidden/>
           </w:rPr>
-          <w:instrText xml:space="preserve"> PAGEREF _Toc11132545 \h </w:instrText>
+          <w:instrText xml:space="preserve"> PAGEREF _Toc11226994 \h </w:instrText>
         </w:r>
         <w:r>
           <w:rPr>
@@ -6877,7 +6925,7 @@
           <w:szCs w:val="22"/>
         </w:rPr>
       </w:pPr>
-      <w:hyperlink w:anchor="_Toc11132546" w:history="1">
+      <w:hyperlink w:anchor="_Toc11226995" w:history="1">
         <w:r>
           <w:rPr>
             <w:rStyle w:val="Hyperlink"/>
@@ -6891,7 +6939,7 @@
             <w:noProof/>
           </w:rPr>
           <w:noBreakHyphen/>
-          <w:t>5 Training and validation loss (DVD)</w:t>
+          <w:t>3 Training and validation accuracy (Book)</w:t>
         </w:r>
         <w:r>
           <w:rPr>
@@ -6912,7 +6960,7 @@
             <w:noProof/>
             <w:webHidden/>
           </w:rPr>
-          <w:instrText xml:space="preserve"> PAGEREF _Toc11132546 \h </w:instrText>
+          <w:instrText xml:space="preserve"> PAGEREF _Toc11226995 \h </w:instrText>
         </w:r>
         <w:r>
           <w:rPr>
@@ -6932,7 +6980,7 @@
             <w:noProof/>
             <w:webHidden/>
           </w:rPr>
-          <w:t>45</w:t>
+          <w:t>43</w:t>
         </w:r>
         <w:r>
           <w:rPr>
@@ -6956,7 +7004,7 @@
           <w:szCs w:val="22"/>
         </w:rPr>
       </w:pPr>
-      <w:hyperlink w:anchor="_Toc11132547" w:history="1">
+      <w:hyperlink w:anchor="_Toc11226996" w:history="1">
         <w:r>
           <w:rPr>
             <w:rStyle w:val="Hyperlink"/>
@@ -6970,7 +7018,7 @@
             <w:noProof/>
           </w:rPr>
           <w:noBreakHyphen/>
-          <w:t>6 Training and validation accuracy (DVD)</w:t>
+          <w:t>4 Biểu đồ kết quả các model (Book)</w:t>
         </w:r>
         <w:r>
           <w:rPr>
@@ -6991,7 +7039,7 @@
             <w:noProof/>
             <w:webHidden/>
           </w:rPr>
-          <w:instrText xml:space="preserve"> PAGEREF _Toc11132547 \h </w:instrText>
+          <w:instrText xml:space="preserve"> PAGEREF _Toc11226996 \h </w:instrText>
         </w:r>
         <w:r>
           <w:rPr>
@@ -7011,7 +7059,7 @@
             <w:noProof/>
             <w:webHidden/>
           </w:rPr>
-          <w:t>45</w:t>
+          <w:t>44</w:t>
         </w:r>
         <w:r>
           <w:rPr>
@@ -7035,7 +7083,7 @@
           <w:szCs w:val="22"/>
         </w:rPr>
       </w:pPr>
-      <w:hyperlink w:anchor="_Toc11132548" w:history="1">
+      <w:hyperlink w:anchor="_Toc11226997" w:history="1">
         <w:r>
           <w:rPr>
             <w:rStyle w:val="Hyperlink"/>
@@ -7049,7 +7097,7 @@
             <w:noProof/>
           </w:rPr>
           <w:noBreakHyphen/>
-          <w:t>7 Biểu đồ kết quả các model (DVD)</w:t>
+          <w:t>5 Training and validation loss (DVD)</w:t>
         </w:r>
         <w:r>
           <w:rPr>
@@ -7070,7 +7118,7 @@
             <w:noProof/>
             <w:webHidden/>
           </w:rPr>
-          <w:instrText xml:space="preserve"> PAGEREF _Toc11132548 \h </w:instrText>
+          <w:instrText xml:space="preserve"> PAGEREF _Toc11226997 \h </w:instrText>
         </w:r>
         <w:r>
           <w:rPr>
@@ -7090,7 +7138,7 @@
             <w:noProof/>
             <w:webHidden/>
           </w:rPr>
-          <w:t>46</w:t>
+          <w:t>45</w:t>
         </w:r>
         <w:r>
           <w:rPr>
@@ -7114,7 +7162,7 @@
           <w:szCs w:val="22"/>
         </w:rPr>
       </w:pPr>
-      <w:hyperlink w:anchor="_Toc11132549" w:history="1">
+      <w:hyperlink w:anchor="_Toc11226998" w:history="1">
         <w:r>
           <w:rPr>
             <w:rStyle w:val="Hyperlink"/>
@@ -7128,7 +7176,7 @@
             <w:noProof/>
           </w:rPr>
           <w:noBreakHyphen/>
-          <w:t>8 Training and validation loss (Electronics)</w:t>
+          <w:t>6 Training and validation accuracy (DVD)</w:t>
         </w:r>
         <w:r>
           <w:rPr>
@@ -7149,7 +7197,7 @@
             <w:noProof/>
             <w:webHidden/>
           </w:rPr>
-          <w:instrText xml:space="preserve"> PAGEREF _Toc11132549 \h </w:instrText>
+          <w:instrText xml:space="preserve"> PAGEREF _Toc11226998 \h </w:instrText>
         </w:r>
         <w:r>
           <w:rPr>
@@ -7169,7 +7217,7 @@
             <w:noProof/>
             <w:webHidden/>
           </w:rPr>
-          <w:t>47</w:t>
+          <w:t>46</w:t>
         </w:r>
         <w:r>
           <w:rPr>
@@ -7193,7 +7241,7 @@
           <w:szCs w:val="22"/>
         </w:rPr>
       </w:pPr>
-      <w:hyperlink w:anchor="_Toc11132550" w:history="1">
+      <w:hyperlink w:anchor="_Toc11226999" w:history="1">
         <w:r>
           <w:rPr>
             <w:rStyle w:val="Hyperlink"/>
@@ -7207,7 +7255,7 @@
             <w:noProof/>
           </w:rPr>
           <w:noBreakHyphen/>
-          <w:t>9 Training and validation accuracy (Electronics)</w:t>
+          <w:t>7 Biểu đồ kết quả các model (DVD)</w:t>
         </w:r>
         <w:r>
           <w:rPr>
@@ -7228,7 +7276,7 @@
             <w:noProof/>
             <w:webHidden/>
           </w:rPr>
-          <w:instrText xml:space="preserve"> PAGEREF _Toc11132550 \h </w:instrText>
+          <w:instrText xml:space="preserve"> PAGEREF _Toc11226999 \h </w:instrText>
         </w:r>
         <w:r>
           <w:rPr>
@@ -7248,7 +7296,7 @@
             <w:noProof/>
             <w:webHidden/>
           </w:rPr>
-          <w:t>48</w:t>
+          <w:t>46</w:t>
         </w:r>
         <w:r>
           <w:rPr>
@@ -7272,7 +7320,7 @@
           <w:szCs w:val="22"/>
         </w:rPr>
       </w:pPr>
-      <w:hyperlink w:anchor="_Toc11132551" w:history="1">
+      <w:hyperlink w:anchor="_Toc11227000" w:history="1">
         <w:r>
           <w:rPr>
             <w:rStyle w:val="Hyperlink"/>
@@ -7286,7 +7334,7 @@
             <w:noProof/>
           </w:rPr>
           <w:noBreakHyphen/>
-          <w:t>10 Biểu đồ kết quả các model (Electronics)</w:t>
+          <w:t>8 Training and validation loss (Electronics)</w:t>
         </w:r>
         <w:r>
           <w:rPr>
@@ -7307,7 +7355,7 @@
             <w:noProof/>
             <w:webHidden/>
           </w:rPr>
-          <w:instrText xml:space="preserve"> PAGEREF _Toc11132551 \h </w:instrText>
+          <w:instrText xml:space="preserve"> PAGEREF _Toc11227000 \h </w:instrText>
         </w:r>
         <w:r>
           <w:rPr>
@@ -7351,7 +7399,7 @@
           <w:szCs w:val="22"/>
         </w:rPr>
       </w:pPr>
-      <w:hyperlink w:anchor="_Toc11132552" w:history="1">
+      <w:hyperlink w:anchor="_Toc11227001" w:history="1">
         <w:r>
           <w:rPr>
             <w:rStyle w:val="Hyperlink"/>
@@ -7365,7 +7413,7 @@
             <w:noProof/>
           </w:rPr>
           <w:noBreakHyphen/>
-          <w:t>11 Training and validation loss (Kitchen)</w:t>
+          <w:t>9 Training and validation accuracy (Electronics)</w:t>
         </w:r>
         <w:r>
           <w:rPr>
@@ -7386,7 +7434,7 @@
             <w:noProof/>
             <w:webHidden/>
           </w:rPr>
-          <w:instrText xml:space="preserve"> PAGEREF _Toc11132552 \h </w:instrText>
+          <w:instrText xml:space="preserve"> PAGEREF _Toc11227001 \h </w:instrText>
         </w:r>
         <w:r>
           <w:rPr>
@@ -7406,7 +7454,7 @@
             <w:noProof/>
             <w:webHidden/>
           </w:rPr>
-          <w:t>50</w:t>
+          <w:t>48</w:t>
         </w:r>
         <w:r>
           <w:rPr>
@@ -7430,7 +7478,7 @@
           <w:szCs w:val="22"/>
         </w:rPr>
       </w:pPr>
-      <w:hyperlink w:anchor="_Toc11132553" w:history="1">
+      <w:hyperlink w:anchor="_Toc11227002" w:history="1">
         <w:r>
           <w:rPr>
             <w:rStyle w:val="Hyperlink"/>
@@ -7444,7 +7492,7 @@
             <w:noProof/>
           </w:rPr>
           <w:noBreakHyphen/>
-          <w:t>12 Training and validation accuracy (Kitchen)</w:t>
+          <w:t>10 Biểu đồ kết quả các model (Electronics)</w:t>
         </w:r>
         <w:r>
           <w:rPr>
@@ -7465,7 +7513,7 @@
             <w:noProof/>
             <w:webHidden/>
           </w:rPr>
-          <w:instrText xml:space="preserve"> PAGEREF _Toc11132553 \h </w:instrText>
+          <w:instrText xml:space="preserve"> PAGEREF _Toc11227002 \h </w:instrText>
         </w:r>
         <w:r>
           <w:rPr>
@@ -7485,7 +7533,7 @@
             <w:noProof/>
             <w:webHidden/>
           </w:rPr>
-          <w:t>50</w:t>
+          <w:t>49</w:t>
         </w:r>
         <w:r>
           <w:rPr>
@@ -7509,7 +7557,7 @@
           <w:szCs w:val="22"/>
         </w:rPr>
       </w:pPr>
-      <w:hyperlink w:anchor="_Toc11132554" w:history="1">
+      <w:hyperlink w:anchor="_Toc11227003" w:history="1">
         <w:r>
           <w:rPr>
             <w:rStyle w:val="Hyperlink"/>
@@ -7523,7 +7571,7 @@
             <w:noProof/>
           </w:rPr>
           <w:noBreakHyphen/>
-          <w:t>13 Biểu đồ kết quả các model (Kitchen)</w:t>
+          <w:t>11 Training and validation loss (Kitchen)</w:t>
         </w:r>
         <w:r>
           <w:rPr>
@@ -7544,7 +7592,7 @@
             <w:noProof/>
             <w:webHidden/>
           </w:rPr>
-          <w:instrText xml:space="preserve"> PAGEREF _Toc11132554 \h </w:instrText>
+          <w:instrText xml:space="preserve"> PAGEREF _Toc11227003 \h </w:instrText>
         </w:r>
         <w:r>
           <w:rPr>
@@ -7564,7 +7612,7 @@
             <w:noProof/>
             <w:webHidden/>
           </w:rPr>
-          <w:t>51</w:t>
+          <w:t>50</w:t>
         </w:r>
         <w:r>
           <w:rPr>
@@ -7588,7 +7636,7 @@
           <w:szCs w:val="22"/>
         </w:rPr>
       </w:pPr>
-      <w:hyperlink w:anchor="_Toc11132555" w:history="1">
+      <w:hyperlink w:anchor="_Toc11227004" w:history="1">
         <w:r>
           <w:rPr>
             <w:rStyle w:val="Hyperlink"/>
@@ -7602,7 +7650,7 @@
             <w:noProof/>
           </w:rPr>
           <w:noBreakHyphen/>
-          <w:t>14 Training and validation loss (IMDB)</w:t>
+          <w:t>12 Training and validation accuracy (Kitchen)</w:t>
         </w:r>
         <w:r>
           <w:rPr>
@@ -7623,7 +7671,7 @@
             <w:noProof/>
             <w:webHidden/>
           </w:rPr>
-          <w:instrText xml:space="preserve"> PAGEREF _Toc11132555 \h </w:instrText>
+          <w:instrText xml:space="preserve"> PAGEREF _Toc11227004 \h </w:instrText>
         </w:r>
         <w:r>
           <w:rPr>
@@ -7643,7 +7691,7 @@
             <w:noProof/>
             <w:webHidden/>
           </w:rPr>
-          <w:t>52</w:t>
+          <w:t>51</w:t>
         </w:r>
         <w:r>
           <w:rPr>
@@ -7667,7 +7715,7 @@
           <w:szCs w:val="22"/>
         </w:rPr>
       </w:pPr>
-      <w:hyperlink w:anchor="_Toc11132556" w:history="1">
+      <w:hyperlink w:anchor="_Toc11227005" w:history="1">
         <w:r>
           <w:rPr>
             <w:rStyle w:val="Hyperlink"/>
@@ -7681,7 +7729,7 @@
             <w:noProof/>
           </w:rPr>
           <w:noBreakHyphen/>
-          <w:t>15 Training and validation accuracy (IMDB)</w:t>
+          <w:t>13 Biểu đồ kết quả các model (Kitchen)</w:t>
         </w:r>
         <w:r>
           <w:rPr>
@@ -7702,7 +7750,7 @@
             <w:noProof/>
             <w:webHidden/>
           </w:rPr>
-          <w:instrText xml:space="preserve"> PAGEREF _Toc11132556 \h </w:instrText>
+          <w:instrText xml:space="preserve"> PAGEREF _Toc11227005 \h </w:instrText>
         </w:r>
         <w:r>
           <w:rPr>
@@ -7722,7 +7770,7 @@
             <w:noProof/>
             <w:webHidden/>
           </w:rPr>
-          <w:t>53</w:t>
+          <w:t>51</w:t>
         </w:r>
         <w:r>
           <w:rPr>
@@ -7746,7 +7794,165 @@
           <w:szCs w:val="22"/>
         </w:rPr>
       </w:pPr>
-      <w:hyperlink w:anchor="_Toc11132557" w:history="1">
+      <w:hyperlink w:anchor="_Toc11227006" w:history="1">
+        <w:r>
+          <w:rPr>
+            <w:rStyle w:val="Hyperlink"/>
+            <w:noProof/>
+          </w:rPr>
+          <w:t>Hình 4</w:t>
+        </w:r>
+        <w:r>
+          <w:rPr>
+            <w:rStyle w:val="Hyperlink"/>
+            <w:noProof/>
+          </w:rPr>
+          <w:noBreakHyphen/>
+          <w:t>14 Training and validation loss (IMDB)</w:t>
+        </w:r>
+        <w:r>
+          <w:rPr>
+            <w:noProof/>
+            <w:webHidden/>
+          </w:rPr>
+          <w:tab/>
+        </w:r>
+        <w:r>
+          <w:rPr>
+            <w:noProof/>
+            <w:webHidden/>
+          </w:rPr>
+          <w:fldChar w:fldCharType="begin"/>
+        </w:r>
+        <w:r>
+          <w:rPr>
+            <w:noProof/>
+            <w:webHidden/>
+          </w:rPr>
+          <w:instrText xml:space="preserve"> PAGEREF _Toc11227006 \h </w:instrText>
+        </w:r>
+        <w:r>
+          <w:rPr>
+            <w:noProof/>
+            <w:webHidden/>
+          </w:rPr>
+        </w:r>
+        <w:r>
+          <w:rPr>
+            <w:noProof/>
+            <w:webHidden/>
+          </w:rPr>
+          <w:fldChar w:fldCharType="separate"/>
+        </w:r>
+        <w:r>
+          <w:rPr>
+            <w:noProof/>
+            <w:webHidden/>
+          </w:rPr>
+          <w:t>53</w:t>
+        </w:r>
+        <w:r>
+          <w:rPr>
+            <w:noProof/>
+            <w:webHidden/>
+          </w:rPr>
+          <w:fldChar w:fldCharType="end"/>
+        </w:r>
+      </w:hyperlink>
+    </w:p>
+    <w:p>
+      <w:pPr>
+        <w:pStyle w:val="TableofFigures"/>
+        <w:tabs>
+          <w:tab w:val="right" w:leader="dot" w:pos="9062"/>
+        </w:tabs>
+        <w:rPr>
+          <w:rFonts w:asciiTheme="minorHAnsi" w:eastAsiaTheme="minorEastAsia" w:hAnsiTheme="minorHAnsi" w:cstheme="minorBidi"/>
+          <w:noProof/>
+          <w:sz w:val="22"/>
+          <w:szCs w:val="22"/>
+        </w:rPr>
+      </w:pPr>
+      <w:hyperlink w:anchor="_Toc11227007" w:history="1">
+        <w:r>
+          <w:rPr>
+            <w:rStyle w:val="Hyperlink"/>
+            <w:noProof/>
+          </w:rPr>
+          <w:t>Hình 4</w:t>
+        </w:r>
+        <w:r>
+          <w:rPr>
+            <w:rStyle w:val="Hyperlink"/>
+            <w:noProof/>
+          </w:rPr>
+          <w:noBreakHyphen/>
+          <w:t>15 Training and validation accuracy (IMDB)</w:t>
+        </w:r>
+        <w:r>
+          <w:rPr>
+            <w:noProof/>
+            <w:webHidden/>
+          </w:rPr>
+          <w:tab/>
+        </w:r>
+        <w:r>
+          <w:rPr>
+            <w:noProof/>
+            <w:webHidden/>
+          </w:rPr>
+          <w:fldChar w:fldCharType="begin"/>
+        </w:r>
+        <w:r>
+          <w:rPr>
+            <w:noProof/>
+            <w:webHidden/>
+          </w:rPr>
+          <w:instrText xml:space="preserve"> PAGEREF _Toc11227007 \h </w:instrText>
+        </w:r>
+        <w:r>
+          <w:rPr>
+            <w:noProof/>
+            <w:webHidden/>
+          </w:rPr>
+        </w:r>
+        <w:r>
+          <w:rPr>
+            <w:noProof/>
+            <w:webHidden/>
+          </w:rPr>
+          <w:fldChar w:fldCharType="separate"/>
+        </w:r>
+        <w:r>
+          <w:rPr>
+            <w:noProof/>
+            <w:webHidden/>
+          </w:rPr>
+          <w:t>53</w:t>
+        </w:r>
+        <w:r>
+          <w:rPr>
+            <w:noProof/>
+            <w:webHidden/>
+          </w:rPr>
+          <w:fldChar w:fldCharType="end"/>
+        </w:r>
+      </w:hyperlink>
+    </w:p>
+    <w:p>
+      <w:pPr>
+        <w:pStyle w:val="TableofFigures"/>
+        <w:tabs>
+          <w:tab w:val="right" w:leader="dot" w:pos="9062"/>
+        </w:tabs>
+        <w:rPr>
+          <w:rFonts w:asciiTheme="minorHAnsi" w:eastAsiaTheme="minorEastAsia" w:hAnsiTheme="minorHAnsi" w:cstheme="minorBidi"/>
+          <w:noProof/>
+          <w:sz w:val="22"/>
+          <w:szCs w:val="22"/>
+        </w:rPr>
+      </w:pPr>
+      <w:hyperlink w:anchor="_Toc11227008" w:history="1">
         <w:r>
           <w:rPr>
             <w:rStyle w:val="Hyperlink"/>
@@ -7781,7 +7987,7 @@
             <w:noProof/>
             <w:webHidden/>
           </w:rPr>
-          <w:instrText xml:space="preserve"> PAGEREF _Toc11132557 \h </w:instrText>
+          <w:instrText xml:space="preserve"> PAGEREF _Toc11227008 \h </w:instrText>
         </w:r>
         <w:r>
           <w:rPr>
@@ -7801,7 +8007,7 @@
             <w:noProof/>
             <w:webHidden/>
           </w:rPr>
-          <w:t>53</w:t>
+          <w:t>54</w:t>
         </w:r>
         <w:r>
           <w:rPr>
@@ -7879,7 +8085,7 @@
       <w:r>
         <w:fldChar w:fldCharType="separate"/>
       </w:r>
-      <w:hyperlink w:anchor="_Toc11132558" w:history="1">
+      <w:hyperlink w:anchor="_Toc11224641" w:history="1">
         <w:r>
           <w:rPr>
             <w:rStyle w:val="Hyperlink"/>
@@ -7914,7 +8120,7 @@
             <w:noProof/>
             <w:webHidden/>
           </w:rPr>
-          <w:instrText xml:space="preserve"> PAGEREF _Toc11132558 \h </w:instrText>
+          <w:instrText xml:space="preserve"> PAGEREF _Toc11224641 \h </w:instrText>
         </w:r>
         <w:r>
           <w:rPr>
@@ -7934,7 +8140,7 @@
             <w:noProof/>
             <w:webHidden/>
           </w:rPr>
-          <w:t>34</w:t>
+          <w:t>35</w:t>
         </w:r>
         <w:r>
           <w:rPr>
@@ -7958,7 +8164,7 @@
           <w:szCs w:val="22"/>
         </w:rPr>
       </w:pPr>
-      <w:hyperlink w:anchor="_Toc11132559" w:history="1">
+      <w:hyperlink w:anchor="_Toc11224642" w:history="1">
         <w:r>
           <w:rPr>
             <w:rStyle w:val="Hyperlink"/>
@@ -7993,7 +8199,7 @@
             <w:noProof/>
             <w:webHidden/>
           </w:rPr>
-          <w:instrText xml:space="preserve"> PAGEREF _Toc11132559 \h </w:instrText>
+          <w:instrText xml:space="preserve"> PAGEREF _Toc11224642 \h </w:instrText>
         </w:r>
         <w:r>
           <w:rPr>
@@ -8013,7 +8219,7 @@
             <w:noProof/>
             <w:webHidden/>
           </w:rPr>
-          <w:t>42</w:t>
+          <w:t>43</w:t>
         </w:r>
         <w:r>
           <w:rPr>
@@ -8037,7 +8243,7 @@
           <w:szCs w:val="22"/>
         </w:rPr>
       </w:pPr>
-      <w:hyperlink w:anchor="_Toc11132560" w:history="1">
+      <w:hyperlink w:anchor="_Toc11224643" w:history="1">
         <w:r>
           <w:rPr>
             <w:rStyle w:val="Hyperlink"/>
@@ -8072,7 +8278,7 @@
             <w:noProof/>
             <w:webHidden/>
           </w:rPr>
-          <w:instrText xml:space="preserve"> PAGEREF _Toc11132560 \h </w:instrText>
+          <w:instrText xml:space="preserve"> PAGEREF _Toc11224643 \h </w:instrText>
         </w:r>
         <w:r>
           <w:rPr>
@@ -8092,7 +8298,7 @@
             <w:noProof/>
             <w:webHidden/>
           </w:rPr>
-          <w:t>44</w:t>
+          <w:t>45</w:t>
         </w:r>
         <w:r>
           <w:rPr>
@@ -8116,7 +8322,7 @@
           <w:szCs w:val="22"/>
         </w:rPr>
       </w:pPr>
-      <w:hyperlink w:anchor="_Toc11132561" w:history="1">
+      <w:hyperlink w:anchor="_Toc11224644" w:history="1">
         <w:r>
           <w:rPr>
             <w:rStyle w:val="Hyperlink"/>
@@ -8151,7 +8357,7 @@
             <w:noProof/>
             <w:webHidden/>
           </w:rPr>
-          <w:instrText xml:space="preserve"> PAGEREF _Toc11132561 \h </w:instrText>
+          <w:instrText xml:space="preserve"> PAGEREF _Toc11224644 \h </w:instrText>
         </w:r>
         <w:r>
           <w:rPr>
@@ -8195,7 +8401,7 @@
           <w:szCs w:val="22"/>
         </w:rPr>
       </w:pPr>
-      <w:hyperlink w:anchor="_Toc11132562" w:history="1">
+      <w:hyperlink w:anchor="_Toc11224645" w:history="1">
         <w:r>
           <w:rPr>
             <w:rStyle w:val="Hyperlink"/>
@@ -8230,7 +8436,7 @@
             <w:noProof/>
             <w:webHidden/>
           </w:rPr>
-          <w:instrText xml:space="preserve"> PAGEREF _Toc11132562 \h </w:instrText>
+          <w:instrText xml:space="preserve"> PAGEREF _Toc11224645 \h </w:instrText>
         </w:r>
         <w:r>
           <w:rPr>
@@ -8250,7 +8456,7 @@
             <w:noProof/>
             <w:webHidden/>
           </w:rPr>
-          <w:t>49</w:t>
+          <w:t>50</w:t>
         </w:r>
         <w:r>
           <w:rPr>
@@ -8274,7 +8480,7 @@
           <w:szCs w:val="22"/>
         </w:rPr>
       </w:pPr>
-      <w:hyperlink w:anchor="_Toc11132563" w:history="1">
+      <w:hyperlink w:anchor="_Toc11224646" w:history="1">
         <w:r>
           <w:rPr>
             <w:rStyle w:val="Hyperlink"/>
@@ -8309,7 +8515,7 @@
             <w:noProof/>
             <w:webHidden/>
           </w:rPr>
-          <w:instrText xml:space="preserve"> PAGEREF _Toc11132563 \h </w:instrText>
+          <w:instrText xml:space="preserve"> PAGEREF _Toc11224646 \h </w:instrText>
         </w:r>
         <w:r>
           <w:rPr>
@@ -8329,7 +8535,7 @@
             <w:noProof/>
             <w:webHidden/>
           </w:rPr>
-          <w:t>52</w:t>
+          <w:t>53</w:t>
         </w:r>
         <w:r>
           <w:rPr>
@@ -8506,7 +8712,7 @@
       </w:r>
       <w:r>
         <w:tab/>
-        <w:t xml:space="preserve"> Central Processing Unit</w:t>
+        <w:t>Central Processing Unit</w:t>
       </w:r>
     </w:p>
     <w:p>
@@ -10455,7 +10661,7 @@
                                 <w:szCs w:val="20"/>
                               </w:rPr>
                             </w:pPr>
-                            <w:bookmarkStart w:id="14" w:name="_Toc11132517"/>
+                            <w:bookmarkStart w:id="14" w:name="_Toc11226966"/>
                             <w:r>
                               <w:t xml:space="preserve">Hình </w:t>
                             </w:r>
@@ -10478,10 +10684,13 @@
                                 <w:t>1</w:t>
                               </w:r>
                             </w:fldSimple>
-                            <w:bookmarkEnd w:id="14"/>
                             <w:r>
                               <w:t xml:space="preserve"> </w:t>
                             </w:r>
+                            <w:r>
+                              <w:t>Mô hình mạng thần kinh neural</w:t>
+                            </w:r>
+                            <w:bookmarkEnd w:id="14"/>
                           </w:p>
                         </w:txbxContent>
                       </wps:txbx>
@@ -10514,7 +10723,7 @@
                           <w:szCs w:val="20"/>
                         </w:rPr>
                       </w:pPr>
-                      <w:bookmarkStart w:id="15" w:name="_Toc11132517"/>
+                      <w:bookmarkStart w:id="15" w:name="_Toc11226966"/>
                       <w:r>
                         <w:t xml:space="preserve">Hình </w:t>
                       </w:r>
@@ -10537,10 +10746,13 @@
                           <w:t>1</w:t>
                         </w:r>
                       </w:fldSimple>
-                      <w:bookmarkEnd w:id="15"/>
                       <w:r>
                         <w:t xml:space="preserve"> </w:t>
                       </w:r>
+                      <w:r>
+                        <w:t>Mô hình mạng thần kinh neural</w:t>
+                      </w:r>
+                      <w:bookmarkEnd w:id="15"/>
                     </w:p>
                   </w:txbxContent>
                 </v:textbox>
@@ -12324,7 +12536,7 @@
       <w:pPr>
         <w:pStyle w:val="Caption"/>
       </w:pPr>
-      <w:bookmarkStart w:id="16" w:name="_Toc11132518"/>
+      <w:bookmarkStart w:id="16" w:name="_Toc11226967"/>
       <w:r>
         <w:t xml:space="preserve">Hình </w:t>
       </w:r>
@@ -12347,10 +12559,13 @@
           <w:t>2</w:t>
         </w:r>
       </w:fldSimple>
+      <w:r>
+        <w:t xml:space="preserve"> </w:t>
+      </w:r>
+      <w:r>
+        <w:t>Đồ thị của một số hàm kích hoạt phi tuyến tính</w:t>
+      </w:r>
       <w:bookmarkEnd w:id="16"/>
-      <w:r>
-        <w:t xml:space="preserve"> </w:t>
-      </w:r>
     </w:p>
     <w:p>
       <w:pPr>
@@ -12463,7 +12678,7 @@
       <w:pPr>
         <w:pStyle w:val="Caption"/>
       </w:pPr>
-      <w:bookmarkStart w:id="17" w:name="_Toc11132519"/>
+      <w:bookmarkStart w:id="17" w:name="_Toc11226968"/>
       <w:r>
         <w:t xml:space="preserve">Hình </w:t>
       </w:r>
@@ -12486,6 +12701,12 @@
           <w:t>3</w:t>
         </w:r>
       </w:fldSimple>
+      <w:r>
+        <w:rPr>
+          <w:noProof/>
+        </w:rPr>
+        <w:t xml:space="preserve"> Mạng thần kinh mô phỏng với các tầng</w:t>
+      </w:r>
       <w:bookmarkEnd w:id="17"/>
     </w:p>
     <w:p>
@@ -12622,7 +12843,7 @@
       <w:pPr>
         <w:pStyle w:val="Caption"/>
       </w:pPr>
-      <w:bookmarkStart w:id="19" w:name="_Toc11132520"/>
+      <w:bookmarkStart w:id="19" w:name="_Toc11226969"/>
       <w:r>
         <w:t xml:space="preserve">Hình </w:t>
       </w:r>
@@ -12645,10 +12866,13 @@
           <w:t>4</w:t>
         </w:r>
       </w:fldSimple>
+      <w:r>
+        <w:t xml:space="preserve"> </w:t>
+      </w:r>
+      <w:r>
+        <w:t>CNN trượt qua các điểm ảnh của một tấm hình</w:t>
+      </w:r>
       <w:bookmarkEnd w:id="19"/>
-      <w:r>
-        <w:t xml:space="preserve"> </w:t>
-      </w:r>
     </w:p>
     <w:p>
       <w:pPr>
@@ -12731,7 +12955,7 @@
       <w:pPr>
         <w:pStyle w:val="Caption"/>
       </w:pPr>
-      <w:bookmarkStart w:id="20" w:name="_Toc11132521"/>
+      <w:bookmarkStart w:id="20" w:name="_Toc11226970"/>
       <w:r>
         <w:t xml:space="preserve">Hình </w:t>
       </w:r>
@@ -12754,10 +12978,13 @@
           <w:t>5</w:t>
         </w:r>
       </w:fldSimple>
+      <w:r>
+        <w:t xml:space="preserve"> </w:t>
+      </w:r>
+      <w:r>
+        <w:t>Sơ đồ hoạt động của mạng CNN</w:t>
+      </w:r>
       <w:bookmarkEnd w:id="20"/>
-      <w:r>
-        <w:t xml:space="preserve"> </w:t>
-      </w:r>
     </w:p>
     <w:p>
       <w:pPr>
@@ -12871,7 +13098,7 @@
                                 <w:szCs w:val="26"/>
                               </w:rPr>
                             </w:pPr>
-                            <w:bookmarkStart w:id="21" w:name="_Toc11132522"/>
+                            <w:bookmarkStart w:id="21" w:name="_Toc11226971"/>
                             <w:r>
                               <w:t xml:space="preserve">Hình </w:t>
                             </w:r>
@@ -12894,10 +13121,13 @@
                                 <w:t>6</w:t>
                               </w:r>
                             </w:fldSimple>
-                            <w:bookmarkEnd w:id="21"/>
                             <w:r>
                               <w:t xml:space="preserve"> </w:t>
                             </w:r>
+                            <w:r>
+                              <w:t>Cấu trúc mạng CNN trong xử lý ngôn ngữ tự nhiên</w:t>
+                            </w:r>
+                            <w:bookmarkEnd w:id="21"/>
                           </w:p>
                         </w:txbxContent>
                       </wps:txbx>
@@ -12926,7 +13156,7 @@
                           <w:szCs w:val="26"/>
                         </w:rPr>
                       </w:pPr>
-                      <w:bookmarkStart w:id="22" w:name="_Toc11132522"/>
+                      <w:bookmarkStart w:id="22" w:name="_Toc11226971"/>
                       <w:r>
                         <w:t xml:space="preserve">Hình </w:t>
                       </w:r>
@@ -12949,10 +13179,13 @@
                           <w:t>6</w:t>
                         </w:r>
                       </w:fldSimple>
-                      <w:bookmarkEnd w:id="22"/>
                       <w:r>
                         <w:t xml:space="preserve"> </w:t>
                       </w:r>
+                      <w:r>
+                        <w:t>Cấu trúc mạng CNN trong xử lý ngôn ngữ tự nhiên</w:t>
+                      </w:r>
+                      <w:bookmarkEnd w:id="22"/>
                     </w:p>
                   </w:txbxContent>
                 </v:textbox>
@@ -13166,7 +13399,7 @@
       <w:pPr>
         <w:pStyle w:val="Caption"/>
       </w:pPr>
-      <w:bookmarkStart w:id="23" w:name="_Toc11132523"/>
+      <w:bookmarkStart w:id="23" w:name="_Toc11226972"/>
       <w:r>
         <w:t xml:space="preserve">Hình </w:t>
       </w:r>
@@ -13189,10 +13422,13 @@
           <w:t>7</w:t>
         </w:r>
       </w:fldSimple>
+      <w:r>
+        <w:t xml:space="preserve"> </w:t>
+      </w:r>
+      <w:r>
+        <w:t>Bộ lọc trượt qua từng dòng của ma trận đầu vào</w:t>
+      </w:r>
       <w:bookmarkEnd w:id="23"/>
-      <w:r>
-        <w:t xml:space="preserve"> </w:t>
-      </w:r>
     </w:p>
     <w:p>
       <w:pPr>
@@ -13301,11 +13537,6 @@
       <w:r>
         <w:t>0.53 = 0.8 x 0.2 + 0.9 x 0.1 + 0.1 x 0.2 + … + -0.1 x 0.1 + 0.7 x 0.1</w:t>
       </w:r>
-    </w:p>
-    <w:p>
-      <w:pPr>
-        <w:pStyle w:val="Content"/>
-      </w:pPr>
     </w:p>
     <w:p>
       <w:pPr>
@@ -13469,11 +13700,14 @@
         <w:pStyle w:val="Content"/>
       </w:pPr>
       <w:r>
+        <w:t xml:space="preserve">RNN lấy ý tưởng từ việc </w:t>
+      </w:r>
+      <w:r>
+        <w:t xml:space="preserve">sử dụng các chuỗi thông tin. Đối với các mạng neural thường thì các thông tin đầu vào và đầu ra độc lập, không liên kết với nhau, những mô hình này </w:t>
+      </w:r>
+      <w:r>
         <w:lastRenderedPageBreak/>
-        <w:t xml:space="preserve">RNN lấy ý tưởng từ việc </w:t>
-      </w:r>
-      <w:r>
-        <w:t xml:space="preserve">sử dụng các chuỗi thông tin. Đối với các mạng neural thường thì các thông tin đầu vào và đầu ra độc lập, không liên kết với nhau, những mô hình này không thích hợp với các bài toán dự đoán từ tiếp theo. Mạng RNN thì khác, chúng có </w:t>
+        <w:t xml:space="preserve">không thích hợp với các bài toán dự đoán từ tiếp theo. Mạng RNN thì khác, chúng có </w:t>
       </w:r>
       <w:r>
         <w:t>khả năng</w:t>
@@ -13555,7 +13789,7 @@
       <w:pPr>
         <w:pStyle w:val="Caption"/>
       </w:pPr>
-      <w:bookmarkStart w:id="25" w:name="_Toc11132524"/>
+      <w:bookmarkStart w:id="25" w:name="_Toc11226973"/>
       <w:r>
         <w:t xml:space="preserve">Hình </w:t>
       </w:r>
@@ -13578,10 +13812,10 @@
           <w:t>8</w:t>
         </w:r>
       </w:fldSimple>
+      <w:r>
+        <w:t xml:space="preserve"> Sơ đồ trải dài của mạng RNN</w:t>
+      </w:r>
       <w:bookmarkEnd w:id="25"/>
-      <w:r>
-        <w:t xml:space="preserve"> </w:t>
-      </w:r>
     </w:p>
     <w:p>
       <w:pPr>
@@ -14215,8 +14449,14 @@
         <w:rPr>
           <w:rFonts w:eastAsiaTheme="minorEastAsia"/>
         </w:rPr>
+        <w:t xml:space="preserve">Như đã đề cập trước đó, mạng RNN truyền thống có khả năng ghi nhớ thông tin và áp dụng việc dự đoán trong các loại văn bản ngắn, nhưng với những văn bản dài, điều này </w:t>
+      </w:r>
+      <w:r>
+        <w:rPr>
+          <w:rFonts w:eastAsiaTheme="minorEastAsia"/>
+        </w:rPr>
         <w:lastRenderedPageBreak/>
-        <w:t>Như đã đề cập trước đó, mạng RNN truyền thống có khả năng ghi nhớ thông tin và áp dụng việc dự đoán trong các loại văn bản ngắn, nhưng với những văn bản dài, điều này không thể vì sự phụ thuộc gần xa (long-term dependencies), điều này xảy</w:t>
+        <w:t>không thể vì sự phụ thuộc gần xa (long-term dependencies), điều này xảy</w:t>
       </w:r>
       <w:r>
         <w:rPr>
@@ -15523,7 +15763,7 @@
       <w:pPr>
         <w:pStyle w:val="Caption"/>
       </w:pPr>
-      <w:bookmarkStart w:id="27" w:name="_Toc11132525"/>
+      <w:bookmarkStart w:id="27" w:name="_Toc11226974"/>
       <w:r>
         <w:t xml:space="preserve">Hình </w:t>
       </w:r>
@@ -15546,10 +15786,13 @@
           <w:t>9</w:t>
         </w:r>
       </w:fldSimple>
+      <w:r>
+        <w:t xml:space="preserve"> </w:t>
+      </w:r>
+      <w:r>
+        <w:t>Một chuỗi RNN cùng các lỗi thành phần</w:t>
+      </w:r>
       <w:bookmarkEnd w:id="27"/>
-      <w:r>
-        <w:t xml:space="preserve"> </w:t>
-      </w:r>
     </w:p>
     <w:p>
       <w:pPr>
@@ -15628,15 +15871,7 @@
           <w:rFonts w:eastAsiaTheme="minorEastAsia"/>
           <w:iCs/>
         </w:rPr>
-        <w:t xml:space="preserve"> rồi </w:t>
-      </w:r>
-      <w:r>
-        <w:rPr>
-          <w:rFonts w:eastAsiaTheme="minorEastAsia"/>
-          <w:iCs/>
-        </w:rPr>
-        <w:lastRenderedPageBreak/>
-        <w:t>cập nhật lại tại một thời điểm. Tương tự việc cộng tổng các lỗi, ta cũng sẽ cộng tổng các đạo hàm tại mỗi bước cho mỗi mẫu huấn luyện:</w:t>
+        <w:t xml:space="preserve"> rồi cập nhật lại tại một thời điểm. Tương tự việc cộng tổng các lỗi, ta cũng sẽ cộng tổng các đạo hàm tại mỗi bước cho mỗi mẫu huấn luyện:</w:t>
       </w:r>
     </w:p>
     <w:p>
@@ -18395,7 +18630,7 @@
       <w:pPr>
         <w:pStyle w:val="Caption"/>
       </w:pPr>
-      <w:bookmarkStart w:id="28" w:name="_Toc11132526"/>
+      <w:bookmarkStart w:id="28" w:name="_Toc11226975"/>
       <w:r>
         <w:t xml:space="preserve">Hình </w:t>
       </w:r>
@@ -18418,10 +18653,13 @@
           <w:t>10</w:t>
         </w:r>
       </w:fldSimple>
+      <w:r>
+        <w:t xml:space="preserve"> </w:t>
+      </w:r>
+      <w:r>
+        <w:t>Lan truyền ngược trong sơ đồ mạng RNN</w:t>
+      </w:r>
       <w:bookmarkEnd w:id="28"/>
-      <w:r>
-        <w:t xml:space="preserve"> </w:t>
-      </w:r>
     </w:p>
     <w:p>
       <w:pPr>
@@ -19763,12 +20001,6 @@
             </m:f>
           </m:e>
         </m:nary>
-        <m:r>
-          <w:rPr>
-            <w:rFonts w:ascii="Cambria Math" w:eastAsiaTheme="minorEastAsia" w:hAnsi="Cambria Math"/>
-          </w:rPr>
-          <w:tab/>
-        </m:r>
       </m:oMath>
       <w:r>
         <w:rPr>
@@ -19783,6 +20015,21 @@
           <w:iCs/>
         </w:rPr>
         <w:tab/>
+      </w:r>
+      <w:r>
+        <w:rPr>
+          <w:rFonts w:eastAsiaTheme="minorEastAsia"/>
+          <w:iCs/>
+        </w:rPr>
+        <w:tab/>
+      </w:r>
+      <w:bookmarkStart w:id="30" w:name="_GoBack"/>
+      <w:bookmarkEnd w:id="30"/>
+      <w:r>
+        <w:rPr>
+          <w:rFonts w:eastAsiaTheme="minorEastAsia"/>
+          <w:iCs/>
+        </w:rPr>
         <w:t>(3.14)</w:t>
       </w:r>
     </w:p>
@@ -19933,6 +20180,7 @@
       <w:pPr>
         <w:pStyle w:val="Caption"/>
       </w:pPr>
+      <w:bookmarkStart w:id="31" w:name="_Toc11226976"/>
       <w:r>
         <w:t xml:space="preserve">Hình </w:t>
       </w:r>
@@ -19955,6 +20203,27 @@
           <w:t>11</w:t>
         </w:r>
       </w:fldSimple>
+      <w:r>
+        <w:rPr>
+          <w:noProof/>
+        </w:rPr>
+        <w:t xml:space="preserve"> Đồ thị hàm </w:t>
+      </w:r>
+      <w:r>
+        <w:rPr>
+          <w:i/>
+          <w:iCs/>
+          <w:noProof/>
+        </w:rPr>
+        <w:t>sigmoid</w:t>
+      </w:r>
+      <w:r>
+        <w:rPr>
+          <w:noProof/>
+        </w:rPr>
+        <w:t xml:space="preserve"> và đạo hàm của nó</w:t>
+      </w:r>
+      <w:bookmarkEnd w:id="31"/>
     </w:p>
     <w:p>
       <w:pPr>
@@ -20019,6 +20288,7 @@
       <w:pPr>
         <w:pStyle w:val="Caption"/>
       </w:pPr>
+      <w:bookmarkStart w:id="32" w:name="_Toc11226977"/>
       <w:r>
         <w:t xml:space="preserve">Hình </w:t>
       </w:r>
@@ -20041,6 +20311,33 @@
           <w:t>12</w:t>
         </w:r>
       </w:fldSimple>
+      <w:r>
+        <w:rPr>
+          <w:noProof/>
+        </w:rPr>
+        <w:t xml:space="preserve"> </w:t>
+      </w:r>
+      <w:r>
+        <w:rPr>
+          <w:noProof/>
+        </w:rPr>
+        <w:t xml:space="preserve">Đồ thị hàm </w:t>
+      </w:r>
+      <w:r>
+        <w:rPr>
+          <w:i/>
+          <w:iCs/>
+          <w:noProof/>
+        </w:rPr>
+        <w:t>tanh</w:t>
+      </w:r>
+      <w:r>
+        <w:rPr>
+          <w:noProof/>
+        </w:rPr>
+        <w:t xml:space="preserve"> và đạo hàm của nó</w:t>
+      </w:r>
+      <w:bookmarkEnd w:id="32"/>
     </w:p>
     <w:p>
       <w:pPr>
@@ -20178,12 +20475,12 @@
       <w:pPr>
         <w:pStyle w:val="Heading2"/>
       </w:pPr>
-      <w:bookmarkStart w:id="30" w:name="_Toc11129804"/>
+      <w:bookmarkStart w:id="33" w:name="_Toc11129804"/>
       <w:r>
         <w:lastRenderedPageBreak/>
         <w:t>Mạng neural phụ thuộc gần xa (LSTM : Long-Short Term Memory):</w:t>
       </w:r>
-      <w:bookmarkEnd w:id="30"/>
+      <w:bookmarkEnd w:id="33"/>
     </w:p>
     <w:p>
       <w:pPr>
@@ -20282,7 +20579,7 @@
       <w:pPr>
         <w:pStyle w:val="Caption"/>
       </w:pPr>
-      <w:bookmarkStart w:id="31" w:name="_Toc11132527"/>
+      <w:bookmarkStart w:id="34" w:name="_Toc11226978"/>
       <w:r>
         <w:t xml:space="preserve">Hình </w:t>
       </w:r>
@@ -20305,10 +20602,13 @@
           <w:t>13</w:t>
         </w:r>
       </w:fldSimple>
-      <w:bookmarkEnd w:id="31"/>
       <w:r>
         <w:t xml:space="preserve"> </w:t>
       </w:r>
+      <w:r>
+        <w:t>Mạng RNN truyền thống</w:t>
+      </w:r>
+      <w:bookmarkEnd w:id="34"/>
     </w:p>
     <w:p>
       <w:pPr>
@@ -20416,7 +20716,7 @@
       <w:pPr>
         <w:pStyle w:val="Caption"/>
       </w:pPr>
-      <w:bookmarkStart w:id="32" w:name="_Toc11132528"/>
+      <w:bookmarkStart w:id="35" w:name="_Toc11226979"/>
       <w:r>
         <w:t xml:space="preserve">Hình </w:t>
       </w:r>
@@ -20439,10 +20739,13 @@
           <w:t>14</w:t>
         </w:r>
       </w:fldSimple>
-      <w:bookmarkEnd w:id="32"/>
       <w:r>
         <w:t xml:space="preserve"> </w:t>
       </w:r>
+      <w:r>
+        <w:t>Mạng LSTM – biến thể của RNN</w:t>
+      </w:r>
+      <w:bookmarkEnd w:id="35"/>
     </w:p>
     <w:p>
       <w:pPr>
@@ -20534,7 +20837,7 @@
       <w:pPr>
         <w:pStyle w:val="Caption"/>
       </w:pPr>
-      <w:bookmarkStart w:id="33" w:name="_Toc11132529"/>
+      <w:bookmarkStart w:id="36" w:name="_Toc11226980"/>
       <w:r>
         <w:t xml:space="preserve">Hình </w:t>
       </w:r>
@@ -20557,7 +20860,13 @@
           <w:t>15</w:t>
         </w:r>
       </w:fldSimple>
-      <w:bookmarkEnd w:id="33"/>
+      <w:r>
+        <w:rPr>
+          <w:noProof/>
+        </w:rPr>
+        <w:t xml:space="preserve"> Một số chú thích sơ đồ</w:t>
+      </w:r>
+      <w:bookmarkEnd w:id="36"/>
     </w:p>
     <w:p>
       <w:pPr>
@@ -20633,12 +20942,12 @@
       <w:pPr>
         <w:pStyle w:val="Heading3"/>
       </w:pPr>
-      <w:bookmarkStart w:id="34" w:name="_Toc11129805"/>
+      <w:bookmarkStart w:id="37" w:name="_Toc11129805"/>
       <w:r>
         <w:lastRenderedPageBreak/>
         <w:t>Cách thức hoạt động của LSTM</w:t>
       </w:r>
-      <w:bookmarkEnd w:id="34"/>
+      <w:bookmarkEnd w:id="37"/>
     </w:p>
     <w:p>
       <w:pPr>
@@ -20703,7 +21012,7 @@
       <w:pPr>
         <w:pStyle w:val="Caption"/>
       </w:pPr>
-      <w:bookmarkStart w:id="35" w:name="_Toc11132530"/>
+      <w:bookmarkStart w:id="38" w:name="_Toc11226981"/>
       <w:r>
         <w:t xml:space="preserve">Hình </w:t>
       </w:r>
@@ -20726,10 +21035,13 @@
           <w:t>16</w:t>
         </w:r>
       </w:fldSimple>
-      <w:bookmarkEnd w:id="35"/>
-      <w:r>
-        <w:t xml:space="preserve"> </w:t>
-      </w:r>
+      <w:r>
+        <w:rPr>
+          <w:noProof/>
+        </w:rPr>
+        <w:t xml:space="preserve"> Các trạng thái tế bào của một node</w:t>
+      </w:r>
+      <w:bookmarkEnd w:id="38"/>
     </w:p>
     <w:p>
       <w:pPr>
@@ -20820,7 +21132,7 @@
       <w:pPr>
         <w:pStyle w:val="Caption"/>
       </w:pPr>
-      <w:bookmarkStart w:id="36" w:name="_Toc11132531"/>
+      <w:bookmarkStart w:id="39" w:name="_Toc11226982"/>
       <w:r>
         <w:t xml:space="preserve">Hình </w:t>
       </w:r>
@@ -20843,10 +21155,13 @@
           <w:t>17</w:t>
         </w:r>
       </w:fldSimple>
-      <w:bookmarkEnd w:id="36"/>
       <w:r>
         <w:t xml:space="preserve"> </w:t>
       </w:r>
+      <w:r>
+        <w:t>Cổng quên nhân với trạng thái tế bào cũ (old cell state)</w:t>
+      </w:r>
+      <w:bookmarkEnd w:id="39"/>
     </w:p>
     <w:p>
       <w:pPr>
@@ -20969,7 +21284,7 @@
       <w:pPr>
         <w:pStyle w:val="Caption"/>
       </w:pPr>
-      <w:bookmarkStart w:id="37" w:name="_Toc11132532"/>
+      <w:bookmarkStart w:id="40" w:name="_Toc11226983"/>
       <w:r>
         <w:t xml:space="preserve">Hình </w:t>
       </w:r>
@@ -20992,10 +21307,16 @@
           <w:t>18</w:t>
         </w:r>
       </w:fldSimple>
-      <w:bookmarkEnd w:id="37"/>
       <w:r>
         <w:t xml:space="preserve"> </w:t>
       </w:r>
+      <w:r>
+        <w:t>Cổng quên</w:t>
+      </w:r>
+      <w:r>
+        <w:t xml:space="preserve"> xử lý thông tin trước khi cập nhật vào trạng thái tế bào</w:t>
+      </w:r>
+      <w:bookmarkEnd w:id="40"/>
     </w:p>
     <w:p>
       <w:pPr>
@@ -21283,7 +21604,7 @@
       <w:pPr>
         <w:pStyle w:val="Caption"/>
       </w:pPr>
-      <w:bookmarkStart w:id="38" w:name="_Toc11132533"/>
+      <w:bookmarkStart w:id="41" w:name="_Toc11226984"/>
       <w:r>
         <w:t xml:space="preserve">Hình </w:t>
       </w:r>
@@ -21306,10 +21627,23 @@
           <w:t>19</w:t>
         </w:r>
       </w:fldSimple>
-      <w:bookmarkEnd w:id="38"/>
       <w:r>
         <w:t xml:space="preserve"> </w:t>
       </w:r>
+      <w:r>
+        <w:t xml:space="preserve">Cổng vào xử lý thông tin và hàm </w:t>
+      </w:r>
+      <w:r>
+        <w:rPr>
+          <w:i/>
+          <w:iCs/>
+        </w:rPr>
+        <w:t>tanh</w:t>
+      </w:r>
+      <w:r>
+        <w:t xml:space="preserve"> tạo giá trị mới</w:t>
+      </w:r>
+      <w:bookmarkEnd w:id="41"/>
     </w:p>
     <w:p>
       <w:pPr>
@@ -21514,7 +21848,7 @@
       <w:pPr>
         <w:pStyle w:val="Caption"/>
       </w:pPr>
-      <w:bookmarkStart w:id="39" w:name="_Toc11132534"/>
+      <w:bookmarkStart w:id="42" w:name="_Toc11226985"/>
       <w:r>
         <w:t xml:space="preserve">Hình </w:t>
       </w:r>
@@ -21537,10 +21871,13 @@
           <w:t>20</w:t>
         </w:r>
       </w:fldSimple>
-      <w:bookmarkEnd w:id="39"/>
       <w:r>
         <w:t xml:space="preserve"> </w:t>
       </w:r>
+      <w:r>
+        <w:t>Cập nhật thông tin vào trạng thái tế bào</w:t>
+      </w:r>
+      <w:bookmarkEnd w:id="42"/>
     </w:p>
     <w:p>
       <w:pPr>
@@ -21812,7 +22149,7 @@
       <w:pPr>
         <w:pStyle w:val="Caption"/>
       </w:pPr>
-      <w:bookmarkStart w:id="40" w:name="_Toc11132535"/>
+      <w:bookmarkStart w:id="43" w:name="_Toc11226986"/>
       <w:r>
         <w:t xml:space="preserve">Hình </w:t>
       </w:r>
@@ -21835,10 +22172,13 @@
           <w:t>21</w:t>
         </w:r>
       </w:fldSimple>
-      <w:bookmarkEnd w:id="40"/>
       <w:r>
         <w:t xml:space="preserve"> </w:t>
       </w:r>
+      <w:r>
+        <w:t>Cổng ra quyết định thông tin nào được đưa ra</w:t>
+      </w:r>
+      <w:bookmarkEnd w:id="43"/>
     </w:p>
     <w:p>
       <w:pPr>
@@ -21893,12 +22233,12 @@
       <w:pPr>
         <w:pStyle w:val="Heading3"/>
       </w:pPr>
-      <w:bookmarkStart w:id="41" w:name="_Toc11129806"/>
+      <w:bookmarkStart w:id="44" w:name="_Toc11129806"/>
       <w:r>
         <w:lastRenderedPageBreak/>
         <w:t>Cơ chế cổng của LSTM (GRU – Gated Recurrent Unit):</w:t>
       </w:r>
-      <w:bookmarkEnd w:id="41"/>
+      <w:bookmarkEnd w:id="44"/>
     </w:p>
     <w:p>
       <w:pPr>
@@ -21972,7 +22312,7 @@
       <w:pPr>
         <w:pStyle w:val="Caption"/>
       </w:pPr>
-      <w:bookmarkStart w:id="42" w:name="_Toc11132536"/>
+      <w:bookmarkStart w:id="45" w:name="_Toc11226987"/>
       <w:r>
         <w:t xml:space="preserve">Hình </w:t>
       </w:r>
@@ -21995,20 +22335,23 @@
           <w:t>22</w:t>
         </w:r>
       </w:fldSimple>
-      <w:bookmarkEnd w:id="42"/>
       <w:r>
         <w:t xml:space="preserve"> </w:t>
       </w:r>
+      <w:r>
+        <w:t>Mô hình GRU</w:t>
+      </w:r>
+      <w:bookmarkEnd w:id="45"/>
     </w:p>
     <w:p>
       <w:pPr>
         <w:pStyle w:val="Heading3"/>
       </w:pPr>
-      <w:bookmarkStart w:id="43" w:name="_Toc11129807"/>
+      <w:bookmarkStart w:id="46" w:name="_Toc11129807"/>
       <w:r>
         <w:t>BiLSTM (Bidirectional Long-Short Term Memory):</w:t>
       </w:r>
-      <w:bookmarkEnd w:id="43"/>
+      <w:bookmarkEnd w:id="46"/>
     </w:p>
     <w:p>
       <w:pPr>
@@ -22097,7 +22440,7 @@
       <w:pPr>
         <w:pStyle w:val="Caption"/>
       </w:pPr>
-      <w:bookmarkStart w:id="44" w:name="_Toc11132537"/>
+      <w:bookmarkStart w:id="47" w:name="_Toc11226988"/>
       <w:r>
         <w:t xml:space="preserve">Hình </w:t>
       </w:r>
@@ -22120,10 +22463,13 @@
           <w:t>23</w:t>
         </w:r>
       </w:fldSimple>
-      <w:bookmarkEnd w:id="44"/>
       <w:r>
         <w:t xml:space="preserve"> </w:t>
       </w:r>
+      <w:r>
+        <w:t>Sơ đồ về LSTM hai chiều</w:t>
+      </w:r>
+      <w:bookmarkEnd w:id="47"/>
     </w:p>
     <w:p>
       <w:pPr>
@@ -22136,11 +22482,11 @@
       <w:pPr>
         <w:pStyle w:val="Heading3"/>
       </w:pPr>
-      <w:bookmarkStart w:id="45" w:name="_Toc11129808"/>
+      <w:bookmarkStart w:id="48" w:name="_Toc11129808"/>
       <w:r>
         <w:t>Mô hình kết hợp CNN-LSTM:</w:t>
       </w:r>
-      <w:bookmarkEnd w:id="45"/>
+      <w:bookmarkEnd w:id="48"/>
     </w:p>
     <w:p>
       <w:pPr>
@@ -22214,7 +22560,7 @@
       <w:pPr>
         <w:pStyle w:val="Caption"/>
       </w:pPr>
-      <w:bookmarkStart w:id="46" w:name="_Toc11132538"/>
+      <w:bookmarkStart w:id="49" w:name="_Toc11226989"/>
       <w:r>
         <w:t xml:space="preserve">Hình </w:t>
       </w:r>
@@ -22237,7 +22583,13 @@
           <w:t>24</w:t>
         </w:r>
       </w:fldSimple>
-      <w:bookmarkEnd w:id="46"/>
+      <w:r>
+        <w:rPr>
+          <w:noProof/>
+        </w:rPr>
+        <w:t xml:space="preserve"> Mô hình mạng kết hợp CNN-LSTM</w:t>
+      </w:r>
+      <w:bookmarkEnd w:id="49"/>
     </w:p>
     <w:p>
       <w:pPr>
@@ -22307,7 +22659,7 @@
       <w:pPr>
         <w:pStyle w:val="Caption"/>
       </w:pPr>
-      <w:bookmarkStart w:id="47" w:name="_Toc11132539"/>
+      <w:bookmarkStart w:id="50" w:name="_Toc11226990"/>
       <w:r>
         <w:t xml:space="preserve">Hình </w:t>
       </w:r>
@@ -22330,10 +22682,13 @@
           <w:t>25</w:t>
         </w:r>
       </w:fldSimple>
-      <w:bookmarkEnd w:id="47"/>
       <w:r>
         <w:t xml:space="preserve"> </w:t>
       </w:r>
+      <w:r>
+        <w:t>Cấu trúc và cách hoạt động của mô hình CNN-LSTM</w:t>
+      </w:r>
+      <w:bookmarkEnd w:id="50"/>
     </w:p>
     <w:p>
       <w:pPr>
@@ -22345,11 +22700,11 @@
       <w:pPr>
         <w:pStyle w:val="Heading2"/>
       </w:pPr>
-      <w:bookmarkStart w:id="48" w:name="_Toc11129809"/>
+      <w:bookmarkStart w:id="51" w:name="_Toc11129809"/>
       <w:r>
         <w:t>Mô hình đề cử trong bài toán phân tích cảm xúc:</w:t>
       </w:r>
-      <w:bookmarkEnd w:id="48"/>
+      <w:bookmarkEnd w:id="51"/>
     </w:p>
     <w:p>
       <w:pPr>
@@ -22384,11 +22739,11 @@
       <w:pPr>
         <w:pStyle w:val="Heading3"/>
       </w:pPr>
-      <w:bookmarkStart w:id="49" w:name="_Toc11129810"/>
+      <w:bookmarkStart w:id="52" w:name="_Toc11129810"/>
       <w:r>
         <w:t>Mô hình seq2seq (sequence to sequence):</w:t>
       </w:r>
-      <w:bookmarkEnd w:id="49"/>
+      <w:bookmarkEnd w:id="52"/>
     </w:p>
     <w:p>
       <w:pPr>
@@ -22474,7 +22829,7 @@
       <w:pPr>
         <w:pStyle w:val="Caption"/>
       </w:pPr>
-      <w:bookmarkStart w:id="50" w:name="_Toc11132540"/>
+      <w:bookmarkStart w:id="53" w:name="_Toc11226991"/>
       <w:r>
         <w:t xml:space="preserve">Hình </w:t>
       </w:r>
@@ -22497,10 +22852,13 @@
           <w:t>26</w:t>
         </w:r>
       </w:fldSimple>
-      <w:bookmarkEnd w:id="50"/>
       <w:r>
         <w:t xml:space="preserve"> </w:t>
       </w:r>
+      <w:r>
+        <w:t>Mô hình seq2seq sử dụng mạng LSTM</w:t>
+      </w:r>
+      <w:bookmarkEnd w:id="53"/>
     </w:p>
     <w:p>
       <w:pPr>
@@ -22539,11 +22897,11 @@
       <w:pPr>
         <w:pStyle w:val="Heading3"/>
       </w:pPr>
-      <w:bookmarkStart w:id="51" w:name="_Toc11129811"/>
+      <w:bookmarkStart w:id="54" w:name="_Toc11129811"/>
       <w:r>
         <w:t>Cơ chế Attention trong mô hình seq2seq:</w:t>
       </w:r>
-      <w:bookmarkEnd w:id="51"/>
+      <w:bookmarkEnd w:id="54"/>
     </w:p>
     <w:p>
       <w:pPr>
@@ -22627,7 +22985,7 @@
       <w:pPr>
         <w:pStyle w:val="Caption"/>
       </w:pPr>
-      <w:bookmarkStart w:id="52" w:name="_Toc11132541"/>
+      <w:bookmarkStart w:id="55" w:name="_Toc11226992"/>
       <w:r>
         <w:t xml:space="preserve">Hình </w:t>
       </w:r>
@@ -22650,10 +23008,13 @@
           <w:t>27</w:t>
         </w:r>
       </w:fldSimple>
-      <w:bookmarkEnd w:id="52"/>
       <w:r>
         <w:t xml:space="preserve"> </w:t>
       </w:r>
+      <w:r>
+        <w:t>Cơ chế Attention</w:t>
+      </w:r>
+      <w:bookmarkEnd w:id="55"/>
     </w:p>
     <w:p/>
     <w:p>
@@ -24246,10 +24607,10 @@
             <v:path o:extrusionok="f" gradientshapeok="t" o:connecttype="rect"/>
             <o:lock v:ext="edit" aspectratio="t"/>
           </v:shapetype>
-          <v:shape id="_x0000_i1025" type="#_x0000_t75" style="width:159.85pt;height:19.3pt" o:ole="">
+          <v:shape id="_x0000_i1025" type="#_x0000_t75" style="width:159.6pt;height:19.2pt" o:ole="">
             <v:imagedata r:id="rId44" o:title=""/>
           </v:shape>
-          <o:OLEObject Type="Embed" ProgID="Equation.DSMT4" ShapeID="_x0000_i1025" DrawAspect="Content" ObjectID="_1621782490" r:id="rId45"/>
+          <o:OLEObject Type="Embed" ProgID="Equation.DSMT4" ShapeID="_x0000_i1025" DrawAspect="Content" ObjectID="_1621839906" r:id="rId45"/>
         </w:object>
       </w:r>
       <w:r>
@@ -24260,10 +24621,10 @@
           <w:position w:val="-4"/>
         </w:rPr>
         <w:object w:dxaOrig="180" w:dyaOrig="279" w14:anchorId="6E349DB1">
-          <v:shape id="_x0000_i1026" type="#_x0000_t75" style="width:8.8pt;height:14.05pt" o:ole="">
+          <v:shape id="_x0000_i1026" type="#_x0000_t75" style="width:9pt;height:13.8pt" o:ole="">
             <v:imagedata r:id="rId46" o:title=""/>
           </v:shape>
-          <o:OLEObject Type="Embed" ProgID="Equation.DSMT4" ShapeID="_x0000_i1026" DrawAspect="Content" ObjectID="_1621782491" r:id="rId47"/>
+          <o:OLEObject Type="Embed" ProgID="Equation.DSMT4" ShapeID="_x0000_i1026" DrawAspect="Content" ObjectID="_1621839907" r:id="rId47"/>
         </w:object>
       </w:r>
       <w:r>
@@ -24853,33 +25214,31 @@
         </w:rPr>
         <w:t xml:space="preserve"> của encoder. </w:t>
       </w:r>
-      <w:bookmarkStart w:id="53" w:name="_GoBack"/>
-      <w:bookmarkEnd w:id="53"/>
     </w:p>
     <w:p/>
     <w:p>
       <w:pPr>
         <w:pStyle w:val="Heading1"/>
       </w:pPr>
-      <w:bookmarkStart w:id="54" w:name="_Toc11129812"/>
+      <w:bookmarkStart w:id="56" w:name="_Toc11129812"/>
       <w:r>
         <w:t>THỰC NGHIỆM VÀ ĐÁNH GIÁ</w:t>
       </w:r>
-      <w:bookmarkEnd w:id="54"/>
+      <w:bookmarkEnd w:id="56"/>
     </w:p>
     <w:p>
       <w:pPr>
         <w:pStyle w:val="Heading2"/>
       </w:pPr>
-      <w:bookmarkStart w:id="55" w:name="_Toc10847715"/>
-      <w:bookmarkStart w:id="56" w:name="_Toc10874697"/>
-      <w:bookmarkStart w:id="57" w:name="_Toc11129813"/>
+      <w:bookmarkStart w:id="57" w:name="_Toc10847715"/>
+      <w:bookmarkStart w:id="58" w:name="_Toc10874697"/>
+      <w:bookmarkStart w:id="59" w:name="_Toc11129813"/>
       <w:r>
         <w:t>Dataset</w:t>
       </w:r>
-      <w:bookmarkEnd w:id="55"/>
-      <w:bookmarkEnd w:id="56"/>
       <w:bookmarkEnd w:id="57"/>
+      <w:bookmarkEnd w:id="58"/>
+      <w:bookmarkEnd w:id="59"/>
     </w:p>
     <w:tbl>
       <w:tblPr>
@@ -25133,7 +25492,7 @@
       <w:pPr>
         <w:pStyle w:val="Caption"/>
       </w:pPr>
-      <w:bookmarkStart w:id="58" w:name="_Toc11132558"/>
+      <w:bookmarkStart w:id="60" w:name="_Toc11224641"/>
       <w:r>
         <w:t xml:space="preserve">Bảng </w:t>
       </w:r>
@@ -25169,17 +25528,17 @@
       <w:r>
         <w:t xml:space="preserve"> mô hình</w:t>
       </w:r>
-      <w:bookmarkEnd w:id="58"/>
+      <w:bookmarkEnd w:id="60"/>
     </w:p>
     <w:p>
       <w:pPr>
         <w:pStyle w:val="Heading3"/>
       </w:pPr>
-      <w:bookmarkStart w:id="59" w:name="_Toc11129814"/>
+      <w:bookmarkStart w:id="61" w:name="_Toc11129814"/>
       <w:r>
         <w:t>Tập dữ liệu cho 4 lĩnh vực khác nhau</w:t>
       </w:r>
-      <w:bookmarkEnd w:id="59"/>
+      <w:bookmarkEnd w:id="61"/>
     </w:p>
     <w:p>
       <w:pPr>
@@ -25193,11 +25552,11 @@
       <w:pPr>
         <w:pStyle w:val="Heading3"/>
       </w:pPr>
-      <w:bookmarkStart w:id="60" w:name="_Toc11129815"/>
+      <w:bookmarkStart w:id="62" w:name="_Toc11129815"/>
       <w:r>
         <w:t>Tập dữ liệu IMDB Movie Keras</w:t>
       </w:r>
-      <w:bookmarkEnd w:id="60"/>
+      <w:bookmarkEnd w:id="62"/>
     </w:p>
     <w:p>
       <w:pPr>
@@ -25261,15 +25620,15 @@
       <w:pPr>
         <w:pStyle w:val="Heading2"/>
       </w:pPr>
-      <w:bookmarkStart w:id="61" w:name="_Toc10847716"/>
-      <w:bookmarkStart w:id="62" w:name="_Toc10874698"/>
-      <w:bookmarkStart w:id="63" w:name="_Toc11129816"/>
+      <w:bookmarkStart w:id="63" w:name="_Toc10847716"/>
+      <w:bookmarkStart w:id="64" w:name="_Toc10874698"/>
+      <w:bookmarkStart w:id="65" w:name="_Toc11129816"/>
       <w:r>
         <w:t>Cấu hình máy và thư viện cài đặt</w:t>
       </w:r>
-      <w:bookmarkEnd w:id="61"/>
-      <w:bookmarkEnd w:id="62"/>
       <w:bookmarkEnd w:id="63"/>
+      <w:bookmarkEnd w:id="64"/>
+      <w:bookmarkEnd w:id="65"/>
     </w:p>
     <w:p>
       <w:pPr>
@@ -25364,29 +25723,29 @@
       <w:pPr>
         <w:pStyle w:val="Heading2"/>
       </w:pPr>
-      <w:bookmarkStart w:id="64" w:name="_Toc10847717"/>
-      <w:bookmarkStart w:id="65" w:name="_Toc10874699"/>
-      <w:bookmarkStart w:id="66" w:name="_Toc11129817"/>
+      <w:bookmarkStart w:id="66" w:name="_Toc10847717"/>
+      <w:bookmarkStart w:id="67" w:name="_Toc10874699"/>
+      <w:bookmarkStart w:id="68" w:name="_Toc11129817"/>
       <w:r>
         <w:t>Thực nghiệm mô hình RNN-Attention-Network:</w:t>
       </w:r>
-      <w:bookmarkEnd w:id="64"/>
-      <w:bookmarkEnd w:id="65"/>
       <w:bookmarkEnd w:id="66"/>
-    </w:p>
-    <w:p>
-      <w:pPr>
-        <w:pStyle w:val="Heading3"/>
-      </w:pPr>
-      <w:bookmarkStart w:id="67" w:name="_Toc10847718"/>
-      <w:bookmarkStart w:id="68" w:name="_Toc10874700"/>
-      <w:bookmarkStart w:id="69" w:name="_Toc11129818"/>
-      <w:r>
-        <w:t>Xử lý dữ liệu:</w:t>
-      </w:r>
       <w:bookmarkEnd w:id="67"/>
       <w:bookmarkEnd w:id="68"/>
+    </w:p>
+    <w:p>
+      <w:pPr>
+        <w:pStyle w:val="Heading3"/>
+      </w:pPr>
+      <w:bookmarkStart w:id="69" w:name="_Toc10847718"/>
+      <w:bookmarkStart w:id="70" w:name="_Toc10874700"/>
+      <w:bookmarkStart w:id="71" w:name="_Toc11129818"/>
+      <w:r>
+        <w:t>Xử lý dữ liệu:</w:t>
+      </w:r>
       <w:bookmarkEnd w:id="69"/>
+      <w:bookmarkEnd w:id="70"/>
+      <w:bookmarkEnd w:id="71"/>
     </w:p>
     <w:p>
       <w:pPr>
@@ -25916,15 +26275,15 @@
       <w:pPr>
         <w:pStyle w:val="Heading3"/>
       </w:pPr>
-      <w:bookmarkStart w:id="70" w:name="_Toc10847719"/>
-      <w:bookmarkStart w:id="71" w:name="_Toc10874701"/>
-      <w:bookmarkStart w:id="72" w:name="_Toc11129819"/>
+      <w:bookmarkStart w:id="72" w:name="_Toc10847719"/>
+      <w:bookmarkStart w:id="73" w:name="_Toc10874701"/>
+      <w:bookmarkStart w:id="74" w:name="_Toc11129819"/>
       <w:r>
         <w:t>Xây dựng mô hình dựa trên RNN-Attention-network</w:t>
       </w:r>
-      <w:bookmarkEnd w:id="70"/>
-      <w:bookmarkEnd w:id="71"/>
       <w:bookmarkEnd w:id="72"/>
+      <w:bookmarkEnd w:id="73"/>
+      <w:bookmarkEnd w:id="74"/>
     </w:p>
     <w:p>
       <w:pPr>
@@ -27794,11 +28153,11 @@
         </w:rPr>
         <w:t>(</w:t>
       </w:r>
-      <w:bookmarkStart w:id="73" w:name="_Hlk11089631"/>
+      <w:bookmarkStart w:id="75" w:name="_Hlk11089631"/>
       <w:r>
         <w:t>Hierarchical Attention Networks</w:t>
       </w:r>
-      <w:bookmarkEnd w:id="73"/>
+      <w:bookmarkEnd w:id="75"/>
       <w:r>
         <w:t>)</w:t>
       </w:r>
@@ -27863,7 +28222,7 @@
       <w:pPr>
         <w:pStyle w:val="Caption"/>
       </w:pPr>
-      <w:bookmarkStart w:id="74" w:name="_Toc11132542"/>
+      <w:bookmarkStart w:id="76" w:name="_Toc11226993"/>
       <w:r>
         <w:t xml:space="preserve">Hình </w:t>
       </w:r>
@@ -27892,7 +28251,7 @@
       <w:r>
         <w:t>Hierarchical Attention Networks</w:t>
       </w:r>
-      <w:bookmarkEnd w:id="74"/>
+      <w:bookmarkEnd w:id="76"/>
     </w:p>
     <w:p>
       <w:pPr>
@@ -28031,10 +28390,10 @@
           <w:position w:val="-14"/>
         </w:rPr>
         <w:object w:dxaOrig="2540" w:dyaOrig="520" w14:anchorId="577688AC">
-          <v:shape id="_x0000_i1027" type="#_x0000_t75" style="width:127.25pt;height:25.45pt" o:ole="">
+          <v:shape id="_x0000_i1027" type="#_x0000_t75" style="width:127.2pt;height:25.2pt" o:ole="">
             <v:imagedata r:id="rId50" o:title=""/>
           </v:shape>
-          <o:OLEObject Type="Embed" ProgID="Equation.DSMT4" ShapeID="_x0000_i1027" DrawAspect="Content" ObjectID="_1621782492" r:id="rId51"/>
+          <o:OLEObject Type="Embed" ProgID="Equation.DSMT4" ShapeID="_x0000_i1027" DrawAspect="Content" ObjectID="_1621839908" r:id="rId51"/>
         </w:object>
       </w:r>
       <w:r>
@@ -28269,20 +28628,20 @@
         </w:rPr>
         <w:t xml:space="preserve"> và trạng thái mới hiện tại </w:t>
       </w:r>
-      <w:bookmarkStart w:id="75" w:name="_Hlk11004531"/>
+      <w:bookmarkStart w:id="77" w:name="_Hlk11004531"/>
       <w:r>
         <w:rPr>
           <w:rStyle w:val="ContentChar"/>
           <w:rFonts w:eastAsiaTheme="minorEastAsia"/>
         </w:rPr>
         <w:object w:dxaOrig="260" w:dyaOrig="440" w14:anchorId="62D07C4E">
-          <v:shape id="_x0000_i1028" type="#_x0000_t75" style="width:12.3pt;height:21.95pt" o:ole="">
+          <v:shape id="_x0000_i1028" type="#_x0000_t75" style="width:12pt;height:22.2pt" o:ole="">
             <v:imagedata r:id="rId52" o:title=""/>
           </v:shape>
-          <o:OLEObject Type="Embed" ProgID="Equation.DSMT4" ShapeID="_x0000_i1028" DrawAspect="Content" ObjectID="_1621782493" r:id="rId53"/>
+          <o:OLEObject Type="Embed" ProgID="Equation.DSMT4" ShapeID="_x0000_i1028" DrawAspect="Content" ObjectID="_1621839909" r:id="rId53"/>
         </w:object>
       </w:r>
-      <w:bookmarkEnd w:id="75"/>
+      <w:bookmarkEnd w:id="77"/>
       <w:r>
         <w:rPr>
           <w:rStyle w:val="ContentChar"/>
@@ -28369,10 +28728,10 @@
           <w:rStyle w:val="ContentChar"/>
         </w:rPr>
         <w:object w:dxaOrig="180" w:dyaOrig="279" w14:anchorId="1F444271">
-          <v:shape id="_x0000_i1029" type="#_x0000_t75" style="width:8.8pt;height:14.05pt" o:ole="">
+          <v:shape id="_x0000_i1029" type="#_x0000_t75" style="width:9pt;height:13.8pt" o:ole="">
             <v:imagedata r:id="rId46" o:title=""/>
           </v:shape>
-          <o:OLEObject Type="Embed" ProgID="Equation.DSMT4" ShapeID="_x0000_i1029" DrawAspect="Content" ObjectID="_1621782494" r:id="rId54"/>
+          <o:OLEObject Type="Embed" ProgID="Equation.DSMT4" ShapeID="_x0000_i1029" DrawAspect="Content" ObjectID="_1621839910" r:id="rId54"/>
         </w:object>
       </w:r>
       <w:r>
@@ -28394,10 +28753,10 @@
           <w:position w:val="-12"/>
         </w:rPr>
         <w:object w:dxaOrig="2480" w:dyaOrig="360" w14:anchorId="6F1F1AF5">
-          <v:shape id="_x0000_i1030" type="#_x0000_t75" style="width:124.75pt;height:18.45pt" o:ole="">
+          <v:shape id="_x0000_i1030" type="#_x0000_t75" style="width:124.8pt;height:18.6pt" o:ole="">
             <v:imagedata r:id="rId55" o:title=""/>
           </v:shape>
-          <o:OLEObject Type="Embed" ProgID="Equation.DSMT4" ShapeID="_x0000_i1030" DrawAspect="Content" ObjectID="_1621782495" r:id="rId56"/>
+          <o:OLEObject Type="Embed" ProgID="Equation.DSMT4" ShapeID="_x0000_i1030" DrawAspect="Content" ObjectID="_1621839911" r:id="rId56"/>
         </w:object>
       </w:r>
       <w:r>
@@ -28467,10 +28826,10 @@
           <w:position w:val="-6"/>
         </w:rPr>
         <w:object w:dxaOrig="260" w:dyaOrig="440" w14:anchorId="1CEDAB91">
-          <v:shape id="_x0000_i1031" type="#_x0000_t75" style="width:12.3pt;height:21.95pt" o:ole="">
+          <v:shape id="_x0000_i1031" type="#_x0000_t75" style="width:12pt;height:22.2pt" o:ole="">
             <v:imagedata r:id="rId52" o:title=""/>
           </v:shape>
-          <o:OLEObject Type="Embed" ProgID="Equation.DSMT4" ShapeID="_x0000_i1031" DrawAspect="Content" ObjectID="_1621782496" r:id="rId57"/>
+          <o:OLEObject Type="Embed" ProgID="Equation.DSMT4" ShapeID="_x0000_i1031" DrawAspect="Content" ObjectID="_1621839912" r:id="rId57"/>
         </w:object>
       </w:r>
       <w:r>
@@ -28496,10 +28855,10 @@
           <w:position w:val="-12"/>
         </w:rPr>
         <w:object w:dxaOrig="3340" w:dyaOrig="499" w14:anchorId="3A59995E">
-          <v:shape id="_x0000_i1032" type="#_x0000_t75" style="width:166.85pt;height:25.45pt" o:ole="">
+          <v:shape id="_x0000_i1032" type="#_x0000_t75" style="width:166.8pt;height:25.2pt" o:ole="">
             <v:imagedata r:id="rId58" o:title=""/>
           </v:shape>
-          <o:OLEObject Type="Embed" ProgID="Equation.DSMT4" ShapeID="_x0000_i1032" DrawAspect="Content" ObjectID="_1621782497" r:id="rId59"/>
+          <o:OLEObject Type="Embed" ProgID="Equation.DSMT4" ShapeID="_x0000_i1032" DrawAspect="Content" ObjectID="_1621839913" r:id="rId59"/>
         </w:object>
       </w:r>
       <w:r>
@@ -28623,10 +28982,10 @@
           <w:position w:val="-12"/>
         </w:rPr>
         <w:object w:dxaOrig="2439" w:dyaOrig="360" w14:anchorId="196E2E9E">
-          <v:shape id="_x0000_i1033" type="#_x0000_t75" style="width:122.05pt;height:18.45pt" o:ole="">
+          <v:shape id="_x0000_i1033" type="#_x0000_t75" style="width:121.8pt;height:18.6pt" o:ole="">
             <v:imagedata r:id="rId60" o:title=""/>
           </v:shape>
-          <o:OLEObject Type="Embed" ProgID="Equation.DSMT4" ShapeID="_x0000_i1033" DrawAspect="Content" ObjectID="_1621782498" r:id="rId61"/>
+          <o:OLEObject Type="Embed" ProgID="Equation.DSMT4" ShapeID="_x0000_i1033" DrawAspect="Content" ObjectID="_1621839914" r:id="rId61"/>
         </w:object>
       </w:r>
       <w:r>
@@ -28736,10 +29095,10 @@
           <w:position w:val="-12"/>
         </w:rPr>
         <w:object w:dxaOrig="2140" w:dyaOrig="360" w14:anchorId="6FE24E96">
-          <v:shape id="_x0000_i1034" type="#_x0000_t75" style="width:118.55pt;height:18.45pt" o:ole="">
+          <v:shape id="_x0000_i1034" type="#_x0000_t75" style="width:118.8pt;height:18.6pt" o:ole="">
             <v:imagedata r:id="rId62" o:title=""/>
           </v:shape>
-          <o:OLEObject Type="Embed" ProgID="Equation.DSMT4" ShapeID="_x0000_i1034" DrawAspect="Content" ObjectID="_1621782499" r:id="rId63"/>
+          <o:OLEObject Type="Embed" ProgID="Equation.DSMT4" ShapeID="_x0000_i1034" DrawAspect="Content" ObjectID="_1621839915" r:id="rId63"/>
         </w:object>
       </w:r>
       <w:r>
@@ -28774,10 +29133,10 @@
           <w:position w:val="-34"/>
         </w:rPr>
         <w:object w:dxaOrig="1960" w:dyaOrig="820" w14:anchorId="3A79A2CC">
-          <v:shape id="_x0000_i1035" type="#_x0000_t75" style="width:139.55pt;height:41.25pt" o:ole="">
+          <v:shape id="_x0000_i1035" type="#_x0000_t75" style="width:139.8pt;height:41.4pt" o:ole="">
             <v:imagedata r:id="rId64" o:title=""/>
           </v:shape>
-          <o:OLEObject Type="Embed" ProgID="Equation.DSMT4" ShapeID="_x0000_i1035" DrawAspect="Content" ObjectID="_1621782500" r:id="rId65"/>
+          <o:OLEObject Type="Embed" ProgID="Equation.DSMT4" ShapeID="_x0000_i1035" DrawAspect="Content" ObjectID="_1621839916" r:id="rId65"/>
         </w:object>
       </w:r>
       <w:r>
@@ -28785,10 +29144,10 @@
           <w:position w:val="-4"/>
         </w:rPr>
         <w:object w:dxaOrig="180" w:dyaOrig="279" w14:anchorId="13E96BF7">
-          <v:shape id="_x0000_i1036" type="#_x0000_t75" style="width:9.65pt;height:14.05pt" o:ole="">
+          <v:shape id="_x0000_i1036" type="#_x0000_t75" style="width:9.6pt;height:13.8pt" o:ole="">
             <v:imagedata r:id="rId46" o:title=""/>
           </v:shape>
-          <o:OLEObject Type="Embed" ProgID="Equation.DSMT4" ShapeID="_x0000_i1036" DrawAspect="Content" ObjectID="_1621782501" r:id="rId66"/>
+          <o:OLEObject Type="Embed" ProgID="Equation.DSMT4" ShapeID="_x0000_i1036" DrawAspect="Content" ObjectID="_1621839917" r:id="rId66"/>
         </w:object>
       </w:r>
       <w:r>
@@ -28818,10 +29177,10 @@
           <w:position w:val="-28"/>
         </w:rPr>
         <w:object w:dxaOrig="1219" w:dyaOrig="540" w14:anchorId="10618D64">
-          <v:shape id="_x0000_i1037" type="#_x0000_t75" style="width:99.25pt;height:27.2pt" o:ole="">
+          <v:shape id="_x0000_i1037" type="#_x0000_t75" style="width:99pt;height:27pt" o:ole="">
             <v:imagedata r:id="rId67" o:title=""/>
           </v:shape>
-          <o:OLEObject Type="Embed" ProgID="Equation.DSMT4" ShapeID="_x0000_i1037" DrawAspect="Content" ObjectID="_1621782502" r:id="rId68"/>
+          <o:OLEObject Type="Embed" ProgID="Equation.DSMT4" ShapeID="_x0000_i1037" DrawAspect="Content" ObjectID="_1621839918" r:id="rId68"/>
         </w:object>
       </w:r>
       <w:r>
@@ -28829,10 +29188,10 @@
           <w:position w:val="-4"/>
         </w:rPr>
         <w:object w:dxaOrig="180" w:dyaOrig="279" w14:anchorId="2FB4F060">
-          <v:shape id="_x0000_i1038" type="#_x0000_t75" style="width:9.65pt;height:14.05pt" o:ole="">
+          <v:shape id="_x0000_i1038" type="#_x0000_t75" style="width:9.6pt;height:13.8pt" o:ole="">
             <v:imagedata r:id="rId46" o:title=""/>
           </v:shape>
-          <o:OLEObject Type="Embed" ProgID="Equation.DSMT4" ShapeID="_x0000_i1038" DrawAspect="Content" ObjectID="_1621782503" r:id="rId69"/>
+          <o:OLEObject Type="Embed" ProgID="Equation.DSMT4" ShapeID="_x0000_i1038" DrawAspect="Content" ObjectID="_1621839919" r:id="rId69"/>
         </w:object>
       </w:r>
       <w:r>
@@ -29230,9 +29589,9 @@
           <w:szCs w:val="26"/>
         </w:rPr>
       </w:pPr>
-      <w:bookmarkStart w:id="76" w:name="_Toc10847720"/>
-      <w:bookmarkStart w:id="77" w:name="_Toc10874702"/>
-      <w:bookmarkStart w:id="78" w:name="_Toc11129820"/>
+      <w:bookmarkStart w:id="78" w:name="_Toc10847720"/>
+      <w:bookmarkStart w:id="79" w:name="_Toc10874702"/>
+      <w:bookmarkStart w:id="80" w:name="_Toc11129820"/>
       <w:r>
         <w:rPr>
           <w:rStyle w:val="Heading2Char"/>
@@ -29242,9 +29601,9 @@
         </w:rPr>
         <w:t>Thực nghiệm RNN-Attention-network với dữ liệu Book</w:t>
       </w:r>
-      <w:bookmarkEnd w:id="76"/>
-      <w:bookmarkEnd w:id="77"/>
       <w:bookmarkEnd w:id="78"/>
+      <w:bookmarkEnd w:id="79"/>
+      <w:bookmarkEnd w:id="80"/>
     </w:p>
     <w:p>
       <w:pPr>
@@ -30440,7 +30799,7 @@
           <w:szCs w:val="26"/>
         </w:rPr>
       </w:pPr>
-      <w:bookmarkStart w:id="79" w:name="_Toc11132559"/>
+      <w:bookmarkStart w:id="81" w:name="_Toc11224642"/>
       <w:r>
         <w:t xml:space="preserve">Bảng </w:t>
       </w:r>
@@ -30461,7 +30820,7 @@
       <w:r>
         <w:t xml:space="preserve"> Kết quả thực nghiệm dữ liệu Book</w:t>
       </w:r>
-      <w:bookmarkEnd w:id="79"/>
+      <w:bookmarkEnd w:id="81"/>
     </w:p>
     <w:p>
       <w:pPr>
@@ -30551,7 +30910,7 @@
       <w:pPr>
         <w:pStyle w:val="Caption"/>
       </w:pPr>
-      <w:bookmarkStart w:id="80" w:name="_Toc11132543"/>
+      <w:bookmarkStart w:id="82" w:name="_Toc11226994"/>
       <w:r>
         <w:t xml:space="preserve">Hình </w:t>
       </w:r>
@@ -30577,7 +30936,7 @@
       <w:r>
         <w:t xml:space="preserve"> Training and validation loss (Book)</w:t>
       </w:r>
-      <w:bookmarkEnd w:id="80"/>
+      <w:bookmarkEnd w:id="82"/>
     </w:p>
     <w:p>
       <w:pPr>
@@ -30650,7 +31009,7 @@
       <w:pPr>
         <w:pStyle w:val="Caption"/>
       </w:pPr>
-      <w:bookmarkStart w:id="81" w:name="_Toc11132544"/>
+      <w:bookmarkStart w:id="83" w:name="_Toc11226995"/>
       <w:r>
         <w:t xml:space="preserve">Hình </w:t>
       </w:r>
@@ -30676,7 +31035,7 @@
       <w:r>
         <w:t xml:space="preserve"> Training and validation accuracy (Book)</w:t>
       </w:r>
-      <w:bookmarkEnd w:id="81"/>
+      <w:bookmarkEnd w:id="83"/>
     </w:p>
     <w:p>
       <w:pPr>
@@ -30738,7 +31097,7 @@
       <w:pPr>
         <w:pStyle w:val="Caption"/>
       </w:pPr>
-      <w:bookmarkStart w:id="82" w:name="_Toc11132545"/>
+      <w:bookmarkStart w:id="84" w:name="_Toc11226996"/>
       <w:r>
         <w:t xml:space="preserve">Hình </w:t>
       </w:r>
@@ -30767,7 +31126,7 @@
       <w:r>
         <w:t>Biểu đồ kết quả các model (Book)</w:t>
       </w:r>
-      <w:bookmarkEnd w:id="82"/>
+      <w:bookmarkEnd w:id="84"/>
     </w:p>
     <w:p>
       <w:pPr>
@@ -30781,15 +31140,15 @@
       <w:pPr>
         <w:pStyle w:val="Heading3"/>
       </w:pPr>
-      <w:bookmarkStart w:id="83" w:name="_Toc10847721"/>
-      <w:bookmarkStart w:id="84" w:name="_Toc10874703"/>
-      <w:bookmarkStart w:id="85" w:name="_Toc11129821"/>
+      <w:bookmarkStart w:id="85" w:name="_Toc10847721"/>
+      <w:bookmarkStart w:id="86" w:name="_Toc10874703"/>
+      <w:bookmarkStart w:id="87" w:name="_Toc11129821"/>
       <w:r>
         <w:t>Thực nghiệm RNN-Attention-network với dữ liệu DVD</w:t>
       </w:r>
-      <w:bookmarkEnd w:id="83"/>
-      <w:bookmarkEnd w:id="84"/>
       <w:bookmarkEnd w:id="85"/>
+      <w:bookmarkEnd w:id="86"/>
+      <w:bookmarkEnd w:id="87"/>
     </w:p>
     <w:p>
       <w:pPr>
@@ -31035,7 +31394,7 @@
           <w:szCs w:val="26"/>
         </w:rPr>
       </w:pPr>
-      <w:bookmarkStart w:id="86" w:name="_Hlk10829067"/>
+      <w:bookmarkStart w:id="88" w:name="_Hlk10829067"/>
       <w:r>
         <w:rPr>
           <w:szCs w:val="26"/>
@@ -31733,7 +32092,7 @@
         </w:rPr>
         <w:t xml:space="preserve">lambda_1[0][0]                   </w:t>
       </w:r>
-      <w:bookmarkEnd w:id="86"/>
+      <w:bookmarkEnd w:id="88"/>
     </w:p>
     <w:p>
       <w:pPr>
@@ -31970,7 +32329,7 @@
           <w:szCs w:val="26"/>
         </w:rPr>
       </w:pPr>
-      <w:bookmarkStart w:id="87" w:name="_Toc11132560"/>
+      <w:bookmarkStart w:id="89" w:name="_Toc11224643"/>
       <w:r>
         <w:t xml:space="preserve">Bảng </w:t>
       </w:r>
@@ -31991,7 +32350,7 @@
       <w:r>
         <w:t xml:space="preserve"> Kết quả thực nghiệm dữ liệu DVD</w:t>
       </w:r>
-      <w:bookmarkEnd w:id="87"/>
+      <w:bookmarkEnd w:id="89"/>
     </w:p>
     <w:p>
       <w:pPr>
@@ -32075,7 +32434,7 @@
           <w:szCs w:val="22"/>
         </w:rPr>
       </w:pPr>
-      <w:bookmarkStart w:id="88" w:name="_Toc11132546"/>
+      <w:bookmarkStart w:id="90" w:name="_Toc11226997"/>
       <w:r>
         <w:t xml:space="preserve">Hình </w:t>
       </w:r>
@@ -32101,7 +32460,7 @@
       <w:r>
         <w:t xml:space="preserve"> Training and validation loss (DVD)</w:t>
       </w:r>
-      <w:bookmarkEnd w:id="88"/>
+      <w:bookmarkEnd w:id="90"/>
     </w:p>
     <w:p>
       <w:pPr>
@@ -32171,7 +32530,7 @@
           <w:szCs w:val="22"/>
         </w:rPr>
       </w:pPr>
-      <w:bookmarkStart w:id="89" w:name="_Toc11132547"/>
+      <w:bookmarkStart w:id="91" w:name="_Toc11226998"/>
       <w:r>
         <w:t xml:space="preserve">Hình </w:t>
       </w:r>
@@ -32197,7 +32556,7 @@
       <w:r>
         <w:t xml:space="preserve"> Training and validation accuracy (DVD)</w:t>
       </w:r>
-      <w:bookmarkEnd w:id="89"/>
+      <w:bookmarkEnd w:id="91"/>
     </w:p>
     <w:p>
       <w:pPr>
@@ -32249,7 +32608,7 @@
       <w:pPr>
         <w:pStyle w:val="Caption"/>
       </w:pPr>
-      <w:bookmarkStart w:id="90" w:name="_Toc11132548"/>
+      <w:bookmarkStart w:id="92" w:name="_Toc11226999"/>
       <w:r>
         <w:t xml:space="preserve">Hình </w:t>
       </w:r>
@@ -32278,7 +32637,7 @@
       <w:r>
         <w:t>Biểu đồ kết quả các model (DVD)</w:t>
       </w:r>
-      <w:bookmarkEnd w:id="90"/>
+      <w:bookmarkEnd w:id="92"/>
     </w:p>
     <w:p>
       <w:pPr>
@@ -32301,15 +32660,15 @@
       <w:pPr>
         <w:pStyle w:val="Heading3"/>
       </w:pPr>
-      <w:bookmarkStart w:id="91" w:name="_Toc10847722"/>
-      <w:bookmarkStart w:id="92" w:name="_Toc10874704"/>
-      <w:bookmarkStart w:id="93" w:name="_Toc11129822"/>
+      <w:bookmarkStart w:id="93" w:name="_Toc10847722"/>
+      <w:bookmarkStart w:id="94" w:name="_Toc10874704"/>
+      <w:bookmarkStart w:id="95" w:name="_Toc11129822"/>
       <w:r>
         <w:t>Thực nghiệm RNN-Attention-network với dữ liệu Electronics</w:t>
       </w:r>
-      <w:bookmarkEnd w:id="91"/>
-      <w:bookmarkEnd w:id="92"/>
       <w:bookmarkEnd w:id="93"/>
+      <w:bookmarkEnd w:id="94"/>
+      <w:bookmarkEnd w:id="95"/>
     </w:p>
     <w:p>
       <w:pPr>
@@ -33447,7 +33806,7 @@
           <w:bCs w:val="0"/>
         </w:rPr>
       </w:pPr>
-      <w:bookmarkStart w:id="94" w:name="_Toc11132561"/>
+      <w:bookmarkStart w:id="96" w:name="_Toc11224644"/>
       <w:r>
         <w:t xml:space="preserve">Bảng </w:t>
       </w:r>
@@ -33468,7 +33827,7 @@
       <w:r>
         <w:t xml:space="preserve"> Kết quả thực nghiệm dữ liệu Electronics</w:t>
       </w:r>
-      <w:bookmarkEnd w:id="94"/>
+      <w:bookmarkEnd w:id="96"/>
     </w:p>
     <w:p>
       <w:pPr>
@@ -33551,7 +33910,7 @@
       <w:pPr>
         <w:pStyle w:val="Caption"/>
       </w:pPr>
-      <w:bookmarkStart w:id="95" w:name="_Toc11132549"/>
+      <w:bookmarkStart w:id="97" w:name="_Toc11227000"/>
       <w:r>
         <w:t xml:space="preserve">Hình </w:t>
       </w:r>
@@ -33580,7 +33939,7 @@
       <w:r>
         <w:t>Training and validation loss (Electronics)</w:t>
       </w:r>
-      <w:bookmarkEnd w:id="95"/>
+      <w:bookmarkEnd w:id="97"/>
     </w:p>
     <w:p>
       <w:pPr>
@@ -33655,7 +34014,7 @@
       <w:pPr>
         <w:pStyle w:val="Caption"/>
       </w:pPr>
-      <w:bookmarkStart w:id="96" w:name="_Toc11132550"/>
+      <w:bookmarkStart w:id="98" w:name="_Toc11227001"/>
       <w:r>
         <w:t xml:space="preserve">Hình </w:t>
       </w:r>
@@ -33684,7 +34043,7 @@
       <w:r>
         <w:t>Training and validation accuracy (Electronics)</w:t>
       </w:r>
-      <w:bookmarkEnd w:id="96"/>
+      <w:bookmarkEnd w:id="98"/>
     </w:p>
     <w:p>
       <w:pPr>
@@ -33746,7 +34105,7 @@
       <w:pPr>
         <w:pStyle w:val="Caption"/>
       </w:pPr>
-      <w:bookmarkStart w:id="97" w:name="_Toc11132551"/>
+      <w:bookmarkStart w:id="99" w:name="_Toc11227002"/>
       <w:r>
         <w:t xml:space="preserve">Hình </w:t>
       </w:r>
@@ -33775,7 +34134,7 @@
       <w:r>
         <w:t>Biểu đồ kết quả các model (Electronics)</w:t>
       </w:r>
-      <w:bookmarkEnd w:id="97"/>
+      <w:bookmarkEnd w:id="99"/>
     </w:p>
     <w:p>
       <w:pPr>
@@ -33786,15 +34145,15 @@
       <w:pPr>
         <w:pStyle w:val="Heading3"/>
       </w:pPr>
-      <w:bookmarkStart w:id="98" w:name="_Toc10847723"/>
-      <w:bookmarkStart w:id="99" w:name="_Toc10874705"/>
-      <w:bookmarkStart w:id="100" w:name="_Toc11129823"/>
+      <w:bookmarkStart w:id="100" w:name="_Toc10847723"/>
+      <w:bookmarkStart w:id="101" w:name="_Toc10874705"/>
+      <w:bookmarkStart w:id="102" w:name="_Toc11129823"/>
       <w:r>
         <w:t>Thực nghiệm RNN-Attention-network với dữ liệu Kitchen</w:t>
       </w:r>
-      <w:bookmarkEnd w:id="98"/>
-      <w:bookmarkEnd w:id="99"/>
       <w:bookmarkEnd w:id="100"/>
+      <w:bookmarkEnd w:id="101"/>
+      <w:bookmarkEnd w:id="102"/>
     </w:p>
     <w:p>
       <w:pPr>
@@ -35007,7 +35366,7 @@
           <w:szCs w:val="26"/>
         </w:rPr>
       </w:pPr>
-      <w:bookmarkStart w:id="101" w:name="_Toc11132562"/>
+      <w:bookmarkStart w:id="103" w:name="_Toc11224645"/>
       <w:r>
         <w:t xml:space="preserve">Bảng </w:t>
       </w:r>
@@ -35028,7 +35387,7 @@
       <w:r>
         <w:t xml:space="preserve"> Kết quả thực nghiệm dữ liệu Kitchen</w:t>
       </w:r>
-      <w:bookmarkEnd w:id="101"/>
+      <w:bookmarkEnd w:id="103"/>
     </w:p>
     <w:p>
       <w:pPr>
@@ -35110,7 +35469,7 @@
       <w:pPr>
         <w:pStyle w:val="Caption"/>
       </w:pPr>
-      <w:bookmarkStart w:id="102" w:name="_Toc11132552"/>
+      <w:bookmarkStart w:id="104" w:name="_Toc11227003"/>
       <w:r>
         <w:t xml:space="preserve">Hình </w:t>
       </w:r>
@@ -35139,7 +35498,7 @@
       <w:r>
         <w:t>Training and validation loss (Kitchen)</w:t>
       </w:r>
-      <w:bookmarkEnd w:id="102"/>
+      <w:bookmarkEnd w:id="104"/>
     </w:p>
     <w:p>
       <w:pPr>
@@ -35225,7 +35584,7 @@
           <w:szCs w:val="30"/>
         </w:rPr>
       </w:pPr>
-      <w:bookmarkStart w:id="103" w:name="_Toc11132553"/>
+      <w:bookmarkStart w:id="105" w:name="_Toc11227004"/>
       <w:r>
         <w:t xml:space="preserve">Hình </w:t>
       </w:r>
@@ -35254,7 +35613,7 @@
       <w:r>
         <w:t>Training and validation accuracy (Kitchen)</w:t>
       </w:r>
-      <w:bookmarkEnd w:id="103"/>
+      <w:bookmarkEnd w:id="105"/>
     </w:p>
     <w:p>
       <w:pPr>
@@ -35360,7 +35719,7 @@
       <w:pPr>
         <w:pStyle w:val="Caption"/>
       </w:pPr>
-      <w:bookmarkStart w:id="104" w:name="_Toc11132554"/>
+      <w:bookmarkStart w:id="106" w:name="_Toc11227005"/>
       <w:r>
         <w:t xml:space="preserve">Hình </w:t>
       </w:r>
@@ -35389,7 +35748,7 @@
       <w:r>
         <w:t>Biểu đồ kết quả các model (Kitchen)</w:t>
       </w:r>
-      <w:bookmarkEnd w:id="104"/>
+      <w:bookmarkEnd w:id="106"/>
     </w:p>
     <w:p>
       <w:pPr>
@@ -35405,15 +35764,15 @@
       <w:pPr>
         <w:pStyle w:val="Heading3"/>
       </w:pPr>
-      <w:bookmarkStart w:id="105" w:name="_Toc10847724"/>
-      <w:bookmarkStart w:id="106" w:name="_Toc10874706"/>
-      <w:bookmarkStart w:id="107" w:name="_Toc11129824"/>
+      <w:bookmarkStart w:id="107" w:name="_Toc10847724"/>
+      <w:bookmarkStart w:id="108" w:name="_Toc10874706"/>
+      <w:bookmarkStart w:id="109" w:name="_Toc11129824"/>
       <w:r>
         <w:t>Thực nghiệm RNN-Attention-network với dữ liệu IMDB Keras</w:t>
       </w:r>
-      <w:bookmarkEnd w:id="105"/>
-      <w:bookmarkEnd w:id="106"/>
       <w:bookmarkEnd w:id="107"/>
+      <w:bookmarkEnd w:id="108"/>
+      <w:bookmarkEnd w:id="109"/>
     </w:p>
     <w:p>
       <w:pPr>
@@ -36712,7 +37071,7 @@
           <w:bCs w:val="0"/>
         </w:rPr>
       </w:pPr>
-      <w:bookmarkStart w:id="108" w:name="_Toc11132563"/>
+      <w:bookmarkStart w:id="110" w:name="_Toc11224646"/>
       <w:r>
         <w:t xml:space="preserve">Bảng </w:t>
       </w:r>
@@ -36733,7 +37092,7 @@
       <w:r>
         <w:t xml:space="preserve"> Kết quả thực nghiệm dữ liệu IMDB Keras</w:t>
       </w:r>
-      <w:bookmarkEnd w:id="108"/>
+      <w:bookmarkEnd w:id="110"/>
     </w:p>
     <w:p>
       <w:pPr>
@@ -36836,7 +37195,7 @@
           <w:szCs w:val="30"/>
         </w:rPr>
       </w:pPr>
-      <w:bookmarkStart w:id="109" w:name="_Toc11132555"/>
+      <w:bookmarkStart w:id="111" w:name="_Toc11227006"/>
       <w:r>
         <w:t xml:space="preserve">Hình </w:t>
       </w:r>
@@ -36865,7 +37224,7 @@
       <w:r>
         <w:t>Training and validation loss (IMDB)</w:t>
       </w:r>
-      <w:bookmarkEnd w:id="109"/>
+      <w:bookmarkEnd w:id="111"/>
     </w:p>
     <w:p>
       <w:pPr>
@@ -36932,7 +37291,7 @@
       <w:pPr>
         <w:pStyle w:val="Caption"/>
       </w:pPr>
-      <w:bookmarkStart w:id="110" w:name="_Toc11132556"/>
+      <w:bookmarkStart w:id="112" w:name="_Toc11227007"/>
       <w:r>
         <w:t xml:space="preserve">Hình </w:t>
       </w:r>
@@ -36961,7 +37320,7 @@
       <w:r>
         <w:t>Training and validation accuracy (IMDB)</w:t>
       </w:r>
-      <w:bookmarkEnd w:id="110"/>
+      <w:bookmarkEnd w:id="112"/>
     </w:p>
     <w:p>
       <w:pPr>
@@ -37024,7 +37383,7 @@
       <w:pPr>
         <w:pStyle w:val="Caption"/>
       </w:pPr>
-      <w:bookmarkStart w:id="111" w:name="_Toc11132557"/>
+      <w:bookmarkStart w:id="113" w:name="_Toc11227008"/>
       <w:r>
         <w:t xml:space="preserve">Hình </w:t>
       </w:r>
@@ -37053,18 +37412,18 @@
       <w:r>
         <w:t>Biểu đồ kết quả các model (IMDB)</w:t>
       </w:r>
-      <w:bookmarkEnd w:id="111"/>
+      <w:bookmarkEnd w:id="113"/>
     </w:p>
     <w:p/>
     <w:p>
       <w:pPr>
         <w:pStyle w:val="Heading3"/>
       </w:pPr>
-      <w:bookmarkStart w:id="112" w:name="_Toc11129825"/>
+      <w:bookmarkStart w:id="114" w:name="_Toc11129825"/>
       <w:r>
         <w:t>So sánh các mô hình</w:t>
       </w:r>
-      <w:bookmarkEnd w:id="112"/>
+      <w:bookmarkEnd w:id="114"/>
     </w:p>
     <w:p>
       <w:pPr>
@@ -37104,12 +37463,12 @@
       <w:pPr>
         <w:pStyle w:val="Heading1N"/>
       </w:pPr>
-      <w:bookmarkStart w:id="113" w:name="_Toc11129826"/>
+      <w:bookmarkStart w:id="115" w:name="_Toc11129826"/>
       <w:r>
         <w:lastRenderedPageBreak/>
         <w:t>KẾT LUẬN</w:t>
       </w:r>
-      <w:bookmarkEnd w:id="113"/>
+      <w:bookmarkEnd w:id="115"/>
       <w:r>
         <w:t xml:space="preserve"> </w:t>
       </w:r>
@@ -37216,12 +37575,12 @@
       <w:pPr>
         <w:pStyle w:val="Heading1N"/>
       </w:pPr>
-      <w:bookmarkStart w:id="114" w:name="_Toc11129827"/>
+      <w:bookmarkStart w:id="116" w:name="_Toc11129827"/>
       <w:r>
         <w:lastRenderedPageBreak/>
         <w:t>TÀI LIỆU THAM KHẢO</w:t>
       </w:r>
-      <w:bookmarkEnd w:id="114"/>
+      <w:bookmarkEnd w:id="116"/>
     </w:p>
     <w:p/>
     <w:p/>
@@ -45998,7 +46357,7 @@
 </file>
 
 <file path=customXml/itemProps1.xml><?xml version="1.0" encoding="utf-8"?>
-<ds:datastoreItem xmlns:ds="http://schemas.openxmlformats.org/officeDocument/2006/customXml" ds:itemID="{47DA240E-5429-491D-A314-29830B8ABBDE}">
+<ds:datastoreItem xmlns:ds="http://schemas.openxmlformats.org/officeDocument/2006/customXml" ds:itemID="{9D81C294-E6CE-4139-AFD3-049E4F56C058}">
   <ds:schemaRefs>
     <ds:schemaRef ds:uri="http://schemas.openxmlformats.org/officeDocument/2006/bibliography"/>
   </ds:schemaRefs>

</xml_diff>

<commit_message>
ver 1.8.2 edited content
</commit_message>
<xml_diff>
--- a/Mau-Bao-cao-KLTN.docx
+++ b/Mau-Bao-cao-KLTN.docx
@@ -227,7 +227,7 @@
               </wp:anchor>
             </w:drawing>
           </mc:Choice>
-          <mc:Fallback xmlns:w16cid="http://schemas.microsoft.com/office/word/2016/wordml/cid" xmlns:am3d="http://schemas.microsoft.com/office/drawing/2017/model3d" xmlns:aink="http://schemas.microsoft.com/office/drawing/2016/ink" xmlns:cx8="http://schemas.microsoft.com/office/drawing/2016/5/14/chartex" xmlns:cx7="http://schemas.microsoft.com/office/drawing/2016/5/13/chartex" xmlns:cx6="http://schemas.microsoft.com/office/drawing/2016/5/12/chartex" xmlns:cx5="http://schemas.microsoft.com/office/drawing/2016/5/11/chartex" xmlns:cx4="http://schemas.microsoft.com/office/drawing/2016/5/10/chartex" xmlns:cx3="http://schemas.microsoft.com/office/drawing/2016/5/9/chartex" xmlns:cx2="http://schemas.microsoft.com/office/drawing/2015/10/21/chartex" xmlns:cx1="http://schemas.microsoft.com/office/drawing/2015/9/8/chartex">
+          <mc:Fallback xmlns:cx1="http://schemas.microsoft.com/office/drawing/2015/9/8/chartex" xmlns:cx2="http://schemas.microsoft.com/office/drawing/2015/10/21/chartex" xmlns:cx3="http://schemas.microsoft.com/office/drawing/2016/5/9/chartex" xmlns:cx4="http://schemas.microsoft.com/office/drawing/2016/5/10/chartex" xmlns:cx5="http://schemas.microsoft.com/office/drawing/2016/5/11/chartex" xmlns:cx6="http://schemas.microsoft.com/office/drawing/2016/5/12/chartex" xmlns:cx7="http://schemas.microsoft.com/office/drawing/2016/5/13/chartex" xmlns:cx8="http://schemas.microsoft.com/office/drawing/2016/5/14/chartex" xmlns:aink="http://schemas.microsoft.com/office/drawing/2016/ink" xmlns:am3d="http://schemas.microsoft.com/office/drawing/2017/model3d" xmlns:w16cid="http://schemas.microsoft.com/office/word/2016/wordml/cid">
             <w:pict>
               <v:line w14:anchorId="4D0FAD89" id="Straight Connector 2" o:spid="_x0000_s1026" style="position:absolute;z-index:251691008;visibility:visible;mso-wrap-style:square;mso-width-percent:0;mso-wrap-distance-left:9pt;mso-wrap-distance-top:0;mso-wrap-distance-right:9pt;mso-wrap-distance-bottom:0;mso-position-horizontal:center;mso-position-horizontal-relative:margin;mso-position-vertical:absolute;mso-position-vertical-relative:text;mso-width-percent:0;mso-width-relative:margin" from="0,2.45pt" to="147.25pt,2.45pt" o:gfxdata="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" strokecolor="black [3213]">
                 <w10:wrap anchorx="margin"/>
@@ -4728,7 +4728,35 @@
             <w:noProof/>
           </w:rPr>
           <w:noBreakHyphen/>
-          <w:t>1 Mô hình mạng thần kinh neural</w:t>
+          <w:t>1 Mô hình mạn</w:t>
+        </w:r>
+        <w:r>
+          <w:rPr>
+            <w:rStyle w:val="Hyperlink"/>
+            <w:noProof/>
+          </w:rPr>
+          <w:t>g</w:t>
+        </w:r>
+        <w:r>
+          <w:rPr>
+            <w:rStyle w:val="Hyperlink"/>
+            <w:noProof/>
+          </w:rPr>
+          <w:t xml:space="preserve"> thầ</w:t>
+        </w:r>
+        <w:r>
+          <w:rPr>
+            <w:rStyle w:val="Hyperlink"/>
+            <w:noProof/>
+          </w:rPr>
+          <w:t>n</w:t>
+        </w:r>
+        <w:r>
+          <w:rPr>
+            <w:rStyle w:val="Hyperlink"/>
+            <w:noProof/>
+          </w:rPr>
+          <w:t xml:space="preserve"> kinh neural</w:t>
         </w:r>
         <w:r>
           <w:rPr>
@@ -9378,10 +9406,40 @@
         <w:pStyle w:val="Content"/>
       </w:pPr>
       <w:r>
-        <w:t>Phương pháp tiếp cận tiếp theo là khả năng khiến AI tự đào tạo bản thân, phương pháp này được gọi là Học sâu (Deep Learning). Deep learning tập trung xử lý các vấn đề liên quan đến mạng thần kinh, được dựa trên mạng thần kinh sinh học của con người</w:t>
-      </w:r>
-      <w:r>
-        <w:t xml:space="preserve">, một trong những nền móng đầu tiên của mạng thần kinh nhân tạo và học sâu là các thuật toán như </w:t>
+        <w:t xml:space="preserve">Phương pháp tiếp cận tiếp theo là khả năng khiến AI tự đào tạo bản thân, phương pháp này được gọi là Học sâu (Deep Learning). Deep learning tập trung xử lý các vấn đề liên quan đến mạng </w:t>
+      </w:r>
+      <w:r>
+        <w:rPr>
+          <w:lang w:val="id-ID"/>
+        </w:rPr>
+        <w:t>neural</w:t>
+      </w:r>
+      <w:r>
+        <w:t xml:space="preserve">, được dựa trên mạng </w:t>
+      </w:r>
+      <w:r>
+        <w:rPr>
+          <w:lang w:val="id-ID"/>
+        </w:rPr>
+        <w:t>neural</w:t>
+      </w:r>
+      <w:r>
+        <w:t xml:space="preserve"> sinh học của con người</w:t>
+      </w:r>
+      <w:r>
+        <w:t xml:space="preserve">, một trong những nền móng đầu tiên của mạng </w:t>
+      </w:r>
+      <w:r>
+        <w:rPr>
+          <w:lang w:val="id-ID"/>
+        </w:rPr>
+        <w:t>neural</w:t>
+      </w:r>
+      <w:r>
+        <w:t xml:space="preserve"> </w:t>
+      </w:r>
+      <w:r>
+        <w:t xml:space="preserve">nhân tạo và học sâu là các thuật toán như </w:t>
       </w:r>
       <w:r>
         <w:rPr>
@@ -9408,8 +9466,11 @@
         <w:t xml:space="preserve">Backpropagation </w:t>
       </w:r>
       <w:r>
+        <w:t xml:space="preserve">(1986). </w:t>
+      </w:r>
+      <w:r>
         <w:lastRenderedPageBreak/>
-        <w:t>(1986). Những năm gần đây, nhiều mô hình học sâu trở nên phổ biến được áp dụng vào các bài toán về phân loại, dự đoán, dịch thuật, … điển hình là CNN, RNN, LSTM</w:t>
+        <w:t>Những năm gần đây, nhiều mô hình học sâu trở nên phổ biến được áp dụng vào các bài toán về phân loại, dự đoán, dịch thuật, … điển hình là CNN, RNN, LSTM</w:t>
       </w:r>
       <w:r>
         <w:t>.</w:t>
@@ -10347,19 +10408,46 @@
         <w:t>Các giải thuật học máy đã và đang được sử dụng rộng rãi cho bài toán phân tích cả</w:t>
       </w:r>
       <w:r>
-        <w:t xml:space="preserve">m xúc, Bag-of-Word (BoW) là thuật toán </w:t>
+        <w:t xml:space="preserve">m xúc, </w:t>
+      </w:r>
+      <w:r>
+        <w:rPr>
+          <w:lang w:val="id-ID"/>
+        </w:rPr>
+        <w:t xml:space="preserve">mô hình túi từ (BoW - </w:t>
+      </w:r>
+      <w:r>
+        <w:t>Bag-of-Word</w:t>
+      </w:r>
+      <w:r>
+        <w:t xml:space="preserve">) là thuật toán </w:t>
       </w:r>
       <w:r>
         <w:t xml:space="preserve">điển hình </w:t>
       </w:r>
       <w:r>
-        <w:t>được sử dụng phổ biế</w:t>
+        <w:t xml:space="preserve">được </w:t>
+      </w:r>
+      <w:r>
+        <w:rPr>
+          <w:lang w:val="id-ID"/>
+        </w:rPr>
+        <w:t>áp dụng</w:t>
+      </w:r>
+      <w:r>
+        <w:t xml:space="preserve"> phổ biế</w:t>
       </w:r>
       <w:r>
         <w:t>n</w:t>
       </w:r>
       <w:r>
-        <w:t xml:space="preserve"> đối với bài toán này</w:t>
+        <w:t xml:space="preserve"> đối với bài toán</w:t>
+      </w:r>
+      <w:r>
+        <w:rPr>
+          <w:lang w:val="id-ID"/>
+        </w:rPr>
+        <w:t xml:space="preserve"> phân loại tài liệu</w:t>
       </w:r>
       <w:r>
         <w:t xml:space="preserve">. </w:t>
@@ -10370,19 +10458,46 @@
         <w:pStyle w:val="Content"/>
       </w:pPr>
       <w:r>
-        <w:t>P</w:t>
-      </w:r>
-      <w:r>
-        <w:t xml:space="preserve">hương pháp </w:t>
-      </w:r>
-      <w:r>
-        <w:t>BoW chú trọng phần từ và bỏ qua tầm quan trọng của ngữ nghĩa</w:t>
-      </w:r>
-      <w:r>
-        <w:t xml:space="preserve"> và tính chủ quan của đoạ</w:t>
-      </w:r>
-      <w:r>
-        <w:t xml:space="preserve">n văn. Tất cả các từ trong đoạn văn đều </w:t>
+        <w:rPr>
+          <w:lang w:val="id-ID"/>
+        </w:rPr>
+        <w:t>Mô hình</w:t>
+      </w:r>
+      <w:r>
+        <w:t xml:space="preserve"> </w:t>
+      </w:r>
+      <w:r>
+        <w:t xml:space="preserve">BoW </w:t>
+      </w:r>
+      <w:r>
+        <w:rPr>
+          <w:lang w:val="id-ID"/>
+        </w:rPr>
+        <w:t>sử dụng đầu vào là các văn bản</w:t>
+      </w:r>
+      <w:r>
+        <w:rPr>
+          <w:lang w:val="id-ID"/>
+        </w:rPr>
+        <w:t xml:space="preserve"> và được thể hiện dưới dạng túi (multiset) chứa các từ của nó, mô hình này chỉ</w:t>
+      </w:r>
+      <w:r>
+        <w:rPr>
+          <w:lang w:val="id-ID"/>
+        </w:rPr>
+        <w:t xml:space="preserve"> </w:t>
+      </w:r>
+      <w:r>
+        <w:t>chú trọng phần từ và bỏ qua tầm quan trọng của ngữ nghĩa</w:t>
+      </w:r>
+      <w:r>
+        <w:rPr>
+          <w:lang w:val="id-ID"/>
+        </w:rPr>
+        <w:t xml:space="preserve"> hay trật tự từ</w:t>
+      </w:r>
+      <w:r>
+        <w:t xml:space="preserve">. Tất cả các từ trong đoạn văn đều </w:t>
       </w:r>
       <w:r>
         <w:t>được xem là quan trọng như nhau.</w:t>
@@ -10391,59 +10506,216 @@
     <w:p>
       <w:pPr>
         <w:pStyle w:val="Content"/>
-      </w:pPr>
-      <w:r>
-        <w:t>P</w:t>
-      </w:r>
-      <w:r>
-        <w:t xml:space="preserve">hương pháp này </w:t>
-      </w:r>
-      <w:r>
-        <w:t>trả ra</w:t>
-      </w:r>
-      <w:r>
-        <w:t xml:space="preserve"> độ cao của chiều trong các không gian tính năng (high dimensionality of the feature space), thuật toán của học máy sẽ giảm thiểu độ cao này với sự giúp đỡ của kỹ thuật lựa chọn tính năng, chỉ chọn những tính năng quan trọng bằng cách loại bỏ những tính năng dư thừa không liên quan.</w:t>
-      </w:r>
-      <w:r>
-        <w:t xml:space="preserve"> Gần đây, các mô hình hoạt động trên nền học máy đạt được nhiều thành công trong lĩnh vực phân tích cảm xúc.</w:t>
-      </w:r>
+        <w:rPr>
+          <w:lang w:val="id-ID"/>
+        </w:rPr>
+      </w:pPr>
+      <w:r>
+        <w:rPr>
+          <w:lang w:val="id-ID"/>
+        </w:rPr>
+        <w:t>Ứng dụng trong thực tế, mô hình túi từ chủ yếu được sử dụng như một công cụ tạo đặc trưng. Sau khi đã chuyển văn bản thành túi từ, chúng ta có thể tìm các cách phương pháp khác nhau để mô tả văn bản.</w:t>
+      </w:r>
+      <w:r>
+        <w:rPr>
+          <w:lang w:val="id-ID"/>
+        </w:rPr>
+        <w:t xml:space="preserve"> Loại đặc điểm hoặc tính năng phổ biến nhất được tính toán từ mô hình túi từ là tần suất xuất hiện của một từ xuất hiện trong văn bản.</w:t>
+      </w:r>
+    </w:p>
+    <w:p>
+      <w:pPr>
+        <w:pStyle w:val="Heading2"/>
+      </w:pPr>
+      <w:bookmarkStart w:id="11" w:name="_Toc11245963"/>
+      <w:r>
+        <w:t>Tiếp cận theo hướng ngữ nghĩa</w:t>
+      </w:r>
+      <w:bookmarkEnd w:id="11"/>
     </w:p>
     <w:p>
       <w:pPr>
         <w:pStyle w:val="Content"/>
+        <w:rPr>
+          <w:lang w:val="id-ID"/>
+        </w:rPr>
+      </w:pPr>
+      <w:r>
+        <w:rPr>
+          <w:lang w:val="id-ID"/>
+        </w:rPr>
+        <w:t>Tiếp cậ</w:t>
+      </w:r>
+      <w:r>
+        <w:rPr>
+          <w:rStyle w:val="ContentChar"/>
+        </w:rPr>
+        <w:t>n theo hướng ngữ nghĩa là phương pháp phân loại văn bản dựa trên việc xác định</w:t>
+      </w:r>
+      <w:r>
+        <w:rPr>
+          <w:lang w:val="id-ID"/>
+        </w:rPr>
+        <w:t xml:space="preserve"> tính phân cực của các từ trong văn bản đầu vào, chính xác hơn thì cách tiếp cận này chủ yếu phụ thuộc các từ mang cảm xúc.</w:t>
+      </w:r>
+    </w:p>
+    <w:p>
+      <w:pPr>
+        <w:pStyle w:val="Content"/>
+        <w:rPr>
+          <w:lang w:val="id-ID"/>
+        </w:rPr>
+      </w:pPr>
+      <w:r>
+        <w:rPr>
+          <w:lang w:val="id-ID"/>
+        </w:rPr>
+        <w:t>Sau khi xác định bằng nhiều phương pháp khác nhau, những từ mang cảm xúc này sẽ được tính toán và gán điểm. Sau cùng ta tính tổng các điểm của những từ đó, thông qua một ngưỡng nào đó, ta có thể thực hiện việc phân loại.</w:t>
+      </w:r>
+    </w:p>
+    <w:p>
+      <w:pPr>
+        <w:pStyle w:val="Content"/>
+      </w:pPr>
+    </w:p>
+    <w:p>
+      <w:pPr>
+        <w:pStyle w:val="Content"/>
+        <w:rPr>
+          <w:lang w:val="id-ID"/>
+        </w:rPr>
+      </w:pPr>
+      <w:r>
+        <w:rPr>
+          <w:lang w:val="id-ID"/>
+        </w:rPr>
+        <w:lastRenderedPageBreak/>
+        <w:t>Cách tiếp cận này có thể không hoạt động tốt vì tính phân cực của từ mang cảm xúc phải phụ thuộc vào ngữ cảnh, và không có kho ngữ liệu nào có thể cung cấp tính phân cực của từ dựa vào ngữ cảnh.</w:t>
+      </w:r>
+    </w:p>
+    <w:p>
+      <w:pPr>
+        <w:pStyle w:val="Content"/>
+        <w:jc w:val="center"/>
+        <w:rPr>
+          <w:lang w:val="id-ID"/>
+        </w:rPr>
+      </w:pPr>
+      <w:r>
+        <w:rPr>
+          <w:noProof/>
+        </w:rPr>
+        <w:drawing>
+          <wp:inline distT="0" distB="0" distL="0" distR="0" wp14:anchorId="0C0EE519" wp14:editId="51A2C2CE">
+            <wp:extent cx="5158740" cy="3611880"/>
+            <wp:effectExtent l="0" t="0" r="3810" b="7620"/>
+            <wp:docPr id="48" name="Picture 48" descr="C:\Users\silver\Pictures\semantic orientation approach.jpg"/>
+            <wp:cNvGraphicFramePr>
+              <a:graphicFrameLocks xmlns:a="http://schemas.openxmlformats.org/drawingml/2006/main" noChangeAspect="1"/>
+            </wp:cNvGraphicFramePr>
+            <a:graphic xmlns:a="http://schemas.openxmlformats.org/drawingml/2006/main">
+              <a:graphicData uri="http://schemas.openxmlformats.org/drawingml/2006/picture">
+                <pic:pic xmlns:pic="http://schemas.openxmlformats.org/drawingml/2006/picture">
+                  <pic:nvPicPr>
+                    <pic:cNvPr id="0" name="Picture 15" descr="C:\Users\silver\Pictures\semantic orientation approach.jpg"/>
+                    <pic:cNvPicPr>
+                      <a:picLocks noChangeAspect="1" noChangeArrowheads="1"/>
+                    </pic:cNvPicPr>
+                  </pic:nvPicPr>
+                  <pic:blipFill rotWithShape="1">
+                    <a:blip r:embed="rId14">
+                      <a:extLst>
+                        <a:ext uri="{28A0092B-C50C-407E-A947-70E740481C1C}">
+                          <a14:useLocalDpi xmlns:a14="http://schemas.microsoft.com/office/drawing/2010/main" val="0"/>
+                        </a:ext>
+                      </a:extLst>
+                    </a:blip>
+                    <a:srcRect l="7143" t="7457" r="3307" b="1912"/>
+                    <a:stretch/>
+                  </pic:blipFill>
+                  <pic:spPr bwMode="auto">
+                    <a:xfrm>
+                      <a:off x="0" y="0"/>
+                      <a:ext cx="5158740" cy="3611880"/>
+                    </a:xfrm>
+                    <a:prstGeom prst="rect">
+                      <a:avLst/>
+                    </a:prstGeom>
+                    <a:noFill/>
+                    <a:ln>
+                      <a:noFill/>
+                    </a:ln>
+                    <a:extLst>
+                      <a:ext uri="{53640926-AAD7-44D8-BBD7-CCE9431645EC}">
+                        <a14:shadowObscured xmlns:a14="http://schemas.microsoft.com/office/drawing/2010/main"/>
+                      </a:ext>
+                    </a:extLst>
+                  </pic:spPr>
+                </pic:pic>
+              </a:graphicData>
+            </a:graphic>
+          </wp:inline>
+        </w:drawing>
+      </w:r>
+    </w:p>
+    <w:p>
+      <w:pPr>
+        <w:rPr>
+          <w:szCs w:val="26"/>
+        </w:rPr>
       </w:pPr>
     </w:p>
     <w:p>
       <w:pPr>
         <w:pStyle w:val="Heading2"/>
       </w:pPr>
-      <w:bookmarkStart w:id="11" w:name="_Toc11245963"/>
-      <w:r>
-        <w:t>Tiếp cận theo hướng ngữ nghĩa</w:t>
-      </w:r>
-      <w:bookmarkEnd w:id="11"/>
+      <w:bookmarkStart w:id="12" w:name="_Toc11245964"/>
+      <w:r>
+        <w:t>Tiếp cận theo deep learning</w:t>
+      </w:r>
+      <w:bookmarkEnd w:id="12"/>
     </w:p>
     <w:p>
       <w:pPr>
         <w:pStyle w:val="Content"/>
       </w:pPr>
       <w:r>
-        <w:t xml:space="preserve">Tiếp cận theo hướng ngữ nghĩa được phân loại thành </w:t>
-      </w:r>
-      <w:r>
-        <w:t xml:space="preserve">hướng tiếp cận </w:t>
-      </w:r>
-      <w:r>
-        <w:t>dựa trên ngữ liệu</w:t>
-      </w:r>
-      <w:r>
-        <w:t xml:space="preserve"> (Corpus-based approach)</w:t>
+        <w:t xml:space="preserve">Với sự phát triển nhanh chóng tốc độ xử lý của GPU, CPU. Điều này làm tiền đề cho phương pháp học sâu bằng mạng </w:t>
+      </w:r>
+      <w:r>
+        <w:rPr>
+          <w:lang w:val="id-ID"/>
+        </w:rPr>
+        <w:t>neural</w:t>
+      </w:r>
+      <w:r>
+        <w:t xml:space="preserve"> phát triển mạnh mẽ.</w:t>
+      </w:r>
+    </w:p>
+    <w:p>
+      <w:pPr>
+        <w:pStyle w:val="Content"/>
+      </w:pPr>
+      <w:r>
+        <w:t xml:space="preserve">Đối với bài toán phân tích cảm xúc, phương pháp học sâu sẽ sử dụng các mô hình mạng </w:t>
+      </w:r>
+      <w:r>
+        <w:rPr>
+          <w:lang w:val="id-ID"/>
+        </w:rPr>
+        <w:t>neural</w:t>
       </w:r>
       <w:r>
         <w:t xml:space="preserve"> </w:t>
       </w:r>
       <w:r>
-        <w:t>và hướng tiếp cận dựa trên từ vựng (Lexicon-based approach).</w:t>
+        <w:t xml:space="preserve">để tiếp cận, các mô hình </w:t>
+      </w:r>
+      <w:r>
+        <w:t>phổ biến để giải quyết như mạng CNN (mạng nơ-rôn tích chập), RNN (mạng nơ-rôn quy hồi), cùng biến thể là LSTM (mạng nơ-rôn phụ thuộc gần xa</w:t>
+      </w:r>
+      <w:r>
+        <w:t>).</w:t>
       </w:r>
     </w:p>
     <w:p>
@@ -10451,90 +10723,22 @@
         <w:pStyle w:val="Content"/>
       </w:pPr>
       <w:r>
-        <w:t>Hướng tiếp cận dựa trên ngữ liệu chủ yếu phụ thuộc vào phương pháp xác định tính phân cực của cụm từ, cách tiếp cận này không hoạt động tốt do tính phân cực của từ phải dựa trên bối cảnh và không có kho ngữ liệu nào có thể cung cấp tính phân cực của từ dựa vào bối cả</w:t>
-      </w:r>
-      <w:r>
-        <w:t>nh.</w:t>
+        <w:t xml:space="preserve">Ngoài xử lý hình ảnh, CNN còn được áp dụng vào các hệ thống phân loại văn bản, với cơ chế tích chập để lấy ra những đặc điểm nổi trội nhất của đoạn văn đầu vào. Đối với bài toán phân tích cảm xúc, ta có thể sử dụng mô hình CNN để đưa ra tính phân cực. Mạng quy hồi vượt trội ở đặc điểm “nhớ”, trên lý thuyết mạng RNN có thể nhớ được thông tin, sau đó thực hiện dự đoán tính phân cực từ đoạn văn đầu vào, nhưng do tính </w:t>
+      </w:r>
+      <w:r>
+        <w:lastRenderedPageBreak/>
+        <w:t>mất mát đạo hàm khi lan truyền ngược, nảy sinh vấn đề không thể học được trên đoạn văn dài. Một biến thể khác của RNN có thể giải quyết vấn đề này bằng cơ chế cổng, đó là mạng gần xa LSTM cùng cơ chế cổng GRU.</w:t>
       </w:r>
     </w:p>
     <w:p>
       <w:pPr>
         <w:pStyle w:val="Content"/>
-      </w:pPr>
-      <w:r>
-        <w:lastRenderedPageBreak/>
-        <w:t xml:space="preserve">Đối với hướng tiếp cận về từ vựng, còn được gọi là hướng tiếp cận dựa trên kiến thức </w:t>
-      </w:r>
-      <w:r>
-        <w:t>(knowledge-based approach), hướng này phụ thuộc trên những cơ sở kiến thức đã được phát triển như SentiWordNet, WordNet, … Hướng tiếp cận này là sự bao quát về các cơ sở kiến thức vì hầu hết những kiến thức có sẵn đều chứa kiến thức tổng hợp, điều này không đủ để có thể xác định tính phân cực của văn bản.</w:t>
-      </w:r>
-    </w:p>
-    <w:p>
-      <w:pPr>
-        <w:pStyle w:val="Content"/>
-      </w:pPr>
-      <w:r>
-        <w:t>Hướng tiếp cận theo hướng ngữ nghĩa chủ yếu dựa vào các từ mang cảm xúc, sau khi xác định bằng nhiều phương thức khác nhau, cuối cùng tính phân cực của đoạn văn sẽ được xác định bởi một tập hợp các hướng ngữ nghĩa của tất cả chức năng.</w:t>
-      </w:r>
-    </w:p>
-    <w:p>
-      <w:pPr>
-        <w:rPr>
-          <w:szCs w:val="26"/>
-        </w:rPr>
-      </w:pPr>
-    </w:p>
-    <w:p>
-      <w:pPr>
-        <w:pStyle w:val="Heading2"/>
-      </w:pPr>
-      <w:bookmarkStart w:id="12" w:name="_Toc11245964"/>
-      <w:r>
-        <w:t>Tiếp cận theo deep learning</w:t>
-      </w:r>
-      <w:bookmarkEnd w:id="12"/>
-    </w:p>
-    <w:p>
-      <w:pPr>
-        <w:pStyle w:val="Content"/>
-      </w:pPr>
-      <w:r>
-        <w:t>Với sự phát triển nhanh chóng tốc độ xử lý của GPU, CPU. Điều này làm tiền đề cho phương pháp học sâu bằng mạng thần kinh phát triển mạnh mẽ.</w:t>
-      </w:r>
-    </w:p>
-    <w:p>
-      <w:pPr>
-        <w:pStyle w:val="Content"/>
-      </w:pPr>
-      <w:r>
-        <w:t xml:space="preserve">Đối với bài toán phân tích cảm xúc, phương pháp học sâu sẽ sử dụng các mô hình mạng </w:t>
-      </w:r>
-      <w:r>
-        <w:t xml:space="preserve">thần kinh để tiếp cận, các mô hình </w:t>
-      </w:r>
-      <w:r>
-        <w:t>phổ biến để giải quyết như mạng CNN (mạng nơ-rôn tích chập), RNN (mạng nơ-rôn quy hồi), cùng biến thể là LSTM (mạng nơ-rôn phụ thuộc gần xa</w:t>
-      </w:r>
-      <w:r>
-        <w:t>).</w:t>
-      </w:r>
-    </w:p>
-    <w:p>
-      <w:pPr>
-        <w:pStyle w:val="Content"/>
-      </w:pPr>
-      <w:r>
-        <w:t>Ngoài xử lý hình ảnh, CNN còn được áp dụng vào các hệ thống phân loại văn bản, với cơ chế tích chập để lấy ra những đặc điểm nổi trội nhất của đoạn văn đầu vào. Đối với bài toán phân tích cảm xúc, ta có thể sử dụng mô hình CNN để đưa ra tính phân cực. Mạng quy hồi vượt trội ở đặc điểm “nhớ”, trên lý thuyết mạng RNN có thể nhớ được thông tin, sau đó thực hiện dự đoán tính phân cực từ đoạn văn đầu vào, nhưng do tính mất mát đạo hàm khi lan truyền ngược, nảy sinh vấn đề không thể học được trên đoạn văn dài. Một biến thể khác của RNN có thể giải quyết vấn đề này bằng cơ chế cổng, đó là mạng gần xa LSTM cùng cơ chế cổng GRU.</w:t>
-      </w:r>
-    </w:p>
-    <w:p>
-      <w:pPr>
-        <w:pStyle w:val="Content"/>
-        <w:rPr>
-          <w:szCs w:val="26"/>
+        <w:rPr>
+          <w:szCs w:val="26"/>
+          <w:lang w:val="id-ID"/>
         </w:rPr>
         <w:sectPr>
-          <w:headerReference w:type="default" r:id="rId14"/>
+          <w:headerReference w:type="default" r:id="rId15"/>
           <w:pgSz w:w="11907" w:h="16840" w:code="9"/>
           <w:pgMar w:top="1418" w:right="1134" w:bottom="1418" w:left="1701" w:header="283" w:footer="283" w:gutter="0"/>
           <w:cols w:space="720"/>
@@ -10542,8 +10746,28 @@
         </w:sectPr>
       </w:pPr>
       <w:r>
-        <w:t>Do những nhược điểm của những mô hình trên, Bahdanau đã giới thiệu một thuật toán khác vào 2014, đó là cơ chế Attention, giúp tối ưu việc xử lý ngôn ngữ tự nhiên nói chung và bài toán phân tích cảm xúc nói riêng.</w:t>
-      </w:r>
+        <w:t>Do những nhược điểm của những mô hình trên, Bahdanau đã giới thiệu một thuật toán khác vào 2014, giúp tối ưu việc xử lý ngôn ngữ tự nhiên nói chung và bài toán phân tích cảm xúc nói riêng.</w:t>
+      </w:r>
+      <w:r>
+        <w:rPr>
+          <w:lang w:val="id-ID"/>
+        </w:rPr>
+        <w:t xml:space="preserve"> Đó là </w:t>
+      </w:r>
+      <w:r>
+        <w:t>đó là cơ ch</w:t>
+      </w:r>
+      <w:r>
+        <w:t>ế Attention</w:t>
+      </w:r>
+      <w:r>
+        <w:rPr>
+          <w:lang w:val="id-ID"/>
+        </w:rPr>
+        <w:t>, chúng em sẽ giới thiệu ở phần sau.</w:t>
+      </w:r>
+      <w:bookmarkStart w:id="13" w:name="_GoBack"/>
+      <w:bookmarkEnd w:id="13"/>
     </w:p>
     <w:p>
       <w:pPr>
@@ -10558,21 +10782,21 @@
       <w:pPr>
         <w:pStyle w:val="Heading1"/>
       </w:pPr>
-      <w:bookmarkStart w:id="13" w:name="_Toc11245965"/>
+      <w:bookmarkStart w:id="14" w:name="_Toc11245965"/>
       <w:r>
         <w:t>CÁC MÔ HÌNH MẠNG NEURAL</w:t>
       </w:r>
-      <w:bookmarkEnd w:id="13"/>
+      <w:bookmarkEnd w:id="14"/>
     </w:p>
     <w:p>
       <w:pPr>
         <w:pStyle w:val="Heading2"/>
       </w:pPr>
-      <w:bookmarkStart w:id="14" w:name="_Toc11245966"/>
+      <w:bookmarkStart w:id="15" w:name="_Toc11245966"/>
       <w:r>
         <w:t>Mạng nơ-rôn (neural network)</w:t>
       </w:r>
-      <w:bookmarkEnd w:id="14"/>
+      <w:bookmarkEnd w:id="15"/>
     </w:p>
     <w:p>
       <w:pPr>
@@ -10634,7 +10858,7 @@
                                 <w:szCs w:val="20"/>
                               </w:rPr>
                             </w:pPr>
-                            <w:bookmarkStart w:id="15" w:name="_Toc11226966"/>
+                            <w:bookmarkStart w:id="16" w:name="_Toc11226966"/>
                             <w:r>
                               <w:t xml:space="preserve">Hình </w:t>
                             </w:r>
@@ -10658,9 +10882,9 @@
                               </w:r>
                             </w:fldSimple>
                             <w:r>
-                              <w:t xml:space="preserve"> Mô hình mạng thần kinh neural</w:t>
+                              <w:t xml:space="preserve"> Mô hình mạng neural</w:t>
                             </w:r>
-                            <w:bookmarkEnd w:id="15"/>
+                            <w:bookmarkEnd w:id="16"/>
                           </w:p>
                         </w:txbxContent>
                       </wps:txbx>
@@ -10676,7 +10900,7 @@
               </wp:anchor>
             </w:drawing>
           </mc:Choice>
-          <mc:Fallback xmlns:w16cid="http://schemas.microsoft.com/office/word/2016/wordml/cid" xmlns:am3d="http://schemas.microsoft.com/office/drawing/2017/model3d" xmlns:aink="http://schemas.microsoft.com/office/drawing/2016/ink" xmlns:cx8="http://schemas.microsoft.com/office/drawing/2016/5/14/chartex" xmlns:cx7="http://schemas.microsoft.com/office/drawing/2016/5/13/chartex" xmlns:cx6="http://schemas.microsoft.com/office/drawing/2016/5/12/chartex" xmlns:cx5="http://schemas.microsoft.com/office/drawing/2016/5/11/chartex" xmlns:cx4="http://schemas.microsoft.com/office/drawing/2016/5/10/chartex" xmlns:cx3="http://schemas.microsoft.com/office/drawing/2016/5/9/chartex" xmlns:cx2="http://schemas.microsoft.com/office/drawing/2015/10/21/chartex" xmlns:cx1="http://schemas.microsoft.com/office/drawing/2015/9/8/chartex">
+          <mc:Fallback>
             <w:pict>
               <v:shapetype w14:anchorId="4BB3BD67" id="_x0000_t202" coordsize="21600,21600" o:spt="202" path="m,l,21600r21600,l21600,xe">
                 <v:stroke joinstyle="miter"/>
@@ -10693,59 +10917,33 @@
                           <w:szCs w:val="20"/>
                         </w:rPr>
                       </w:pPr>
-                      <w:bookmarkStart w:id="16" w:name="_Toc11226966"/>
+                      <w:bookmarkStart w:id="17" w:name="_Toc11226966"/>
                       <w:r>
                         <w:t xml:space="preserve">Hình </w:t>
                       </w:r>
-                      <w:r>
-                        <w:fldChar w:fldCharType="begin"/>
-                      </w:r>
-                      <w:r>
-                        <w:instrText xml:space="preserve"> STYLEREF 1 \s </w:instrText>
-                      </w:r>
-                      <w:r>
-                        <w:fldChar w:fldCharType="separate"/>
-                      </w:r>
-                      <w:r>
-                        <w:rPr>
-                          <w:noProof/>
-                        </w:rPr>
-                        <w:t>3</w:t>
-                      </w:r>
-                      <w:r>
-                        <w:rPr>
-                          <w:noProof/>
-                        </w:rPr>
-                        <w:fldChar w:fldCharType="end"/>
-                      </w:r>
+                      <w:fldSimple w:instr=" STYLEREF 1 \s ">
+                        <w:r>
+                          <w:rPr>
+                            <w:noProof/>
+                          </w:rPr>
+                          <w:t>3</w:t>
+                        </w:r>
+                      </w:fldSimple>
                       <w:r>
                         <w:noBreakHyphen/>
                       </w:r>
+                      <w:fldSimple w:instr=" SEQ Hình \* ARABIC \s 1 ">
+                        <w:r>
+                          <w:rPr>
+                            <w:noProof/>
+                          </w:rPr>
+                          <w:t>1</w:t>
+                        </w:r>
+                      </w:fldSimple>
                       <w:r>
-                        <w:fldChar w:fldCharType="begin"/>
+                        <w:t xml:space="preserve"> Mô hình mạng neural</w:t>
                       </w:r>
-                      <w:r>
-                        <w:instrText xml:space="preserve"> SEQ Hình \* ARABIC \s 1 </w:instrText>
-                      </w:r>
-                      <w:r>
-                        <w:fldChar w:fldCharType="separate"/>
-                      </w:r>
-                      <w:r>
-                        <w:rPr>
-                          <w:noProof/>
-                        </w:rPr>
-                        <w:t>1</w:t>
-                      </w:r>
-                      <w:r>
-                        <w:rPr>
-                          <w:noProof/>
-                        </w:rPr>
-                        <w:fldChar w:fldCharType="end"/>
-                      </w:r>
-                      <w:r>
-                        <w:t xml:space="preserve"> Mô hình mạng thần kinh neural</w:t>
-                      </w:r>
-                      <w:bookmarkEnd w:id="16"/>
+                      <w:bookmarkEnd w:id="17"/>
                     </w:p>
                   </w:txbxContent>
                 </v:textbox>
@@ -10793,7 +10991,7 @@
                     </pic:cNvPicPr>
                   </pic:nvPicPr>
                   <pic:blipFill>
-                    <a:blip r:embed="rId15">
+                    <a:blip r:embed="rId16">
                       <a:extLst>
                         <a:ext uri="{28A0092B-C50C-407E-A947-70E740481C1C}">
                           <a14:useLocalDpi xmlns:a14="http://schemas.microsoft.com/office/drawing/2010/main" val="0"/>
@@ -11321,7 +11519,7 @@
               </wp:anchor>
             </w:drawing>
           </mc:Choice>
-          <mc:Fallback xmlns:w16cid="http://schemas.microsoft.com/office/word/2016/wordml/cid" xmlns:am3d="http://schemas.microsoft.com/office/drawing/2017/model3d" xmlns:aink="http://schemas.microsoft.com/office/drawing/2016/ink" xmlns:cx8="http://schemas.microsoft.com/office/drawing/2016/5/14/chartex" xmlns:cx7="http://schemas.microsoft.com/office/drawing/2016/5/13/chartex" xmlns:cx6="http://schemas.microsoft.com/office/drawing/2016/5/12/chartex" xmlns:cx5="http://schemas.microsoft.com/office/drawing/2016/5/11/chartex" xmlns:cx4="http://schemas.microsoft.com/office/drawing/2016/5/10/chartex" xmlns:cx3="http://schemas.microsoft.com/office/drawing/2016/5/9/chartex" xmlns:cx2="http://schemas.microsoft.com/office/drawing/2015/10/21/chartex" xmlns:cx1="http://schemas.microsoft.com/office/drawing/2015/9/8/chartex">
+          <mc:Fallback xmlns:cx1="http://schemas.microsoft.com/office/drawing/2015/9/8/chartex" xmlns:cx2="http://schemas.microsoft.com/office/drawing/2015/10/21/chartex" xmlns:cx3="http://schemas.microsoft.com/office/drawing/2016/5/9/chartex" xmlns:cx4="http://schemas.microsoft.com/office/drawing/2016/5/10/chartex" xmlns:cx5="http://schemas.microsoft.com/office/drawing/2016/5/11/chartex" xmlns:cx6="http://schemas.microsoft.com/office/drawing/2016/5/12/chartex" xmlns:cx7="http://schemas.microsoft.com/office/drawing/2016/5/13/chartex" xmlns:cx8="http://schemas.microsoft.com/office/drawing/2016/5/14/chartex" xmlns:aink="http://schemas.microsoft.com/office/drawing/2016/ink" xmlns:am3d="http://schemas.microsoft.com/office/drawing/2017/model3d" xmlns:w16cid="http://schemas.microsoft.com/office/word/2016/wordml/cid">
             <w:pict>
               <v:shapetype w14:anchorId="088B057A" id="_x0000_t87" coordsize="21600,21600" o:spt="87" adj="1800,10800" path="m21600,qx10800@0l10800@2qy0@11,10800@3l10800@1qy21600,21600e" filled="f">
                 <v:formulas>
@@ -12496,7 +12694,7 @@
                     </pic:cNvPicPr>
                   </pic:nvPicPr>
                   <pic:blipFill>
-                    <a:blip r:embed="rId16">
+                    <a:blip r:embed="rId17">
                       <a:extLst>
                         <a:ext uri="{28A0092B-C50C-407E-A947-70E740481C1C}">
                           <a14:useLocalDpi xmlns:a14="http://schemas.microsoft.com/office/drawing/2010/main" val="0"/>
@@ -12529,7 +12727,7 @@
       <w:pPr>
         <w:pStyle w:val="Caption"/>
       </w:pPr>
-      <w:bookmarkStart w:id="16" w:name="_Toc11226967"/>
+      <w:bookmarkStart w:id="18" w:name="_Toc11226967"/>
       <w:r>
         <w:t xml:space="preserve">Hình </w:t>
       </w:r>
@@ -12558,7 +12756,7 @@
       <w:r>
         <w:t>Đồ thị của một số hàm kích hoạt phi tuyến tính</w:t>
       </w:r>
-      <w:bookmarkEnd w:id="16"/>
+      <w:bookmarkEnd w:id="18"/>
     </w:p>
     <w:p>
       <w:pPr>
@@ -12638,7 +12836,7 @@
                     </pic:cNvPicPr>
                   </pic:nvPicPr>
                   <pic:blipFill>
-                    <a:blip r:embed="rId17">
+                    <a:blip r:embed="rId18">
                       <a:extLst>
                         <a:ext uri="{28A0092B-C50C-407E-A947-70E740481C1C}">
                           <a14:useLocalDpi xmlns:a14="http://schemas.microsoft.com/office/drawing/2010/main" val="0"/>
@@ -12671,7 +12869,7 @@
       <w:pPr>
         <w:pStyle w:val="Caption"/>
       </w:pPr>
-      <w:bookmarkStart w:id="17" w:name="_Toc11226968"/>
+      <w:bookmarkStart w:id="19" w:name="_Toc11226968"/>
       <w:r>
         <w:t xml:space="preserve">Hình </w:t>
       </w:r>
@@ -12700,7 +12898,7 @@
         </w:rPr>
         <w:t xml:space="preserve"> Mạng thần kinh mô phỏng với các tầng</w:t>
       </w:r>
-      <w:bookmarkEnd w:id="17"/>
+      <w:bookmarkEnd w:id="19"/>
     </w:p>
     <w:p>
       <w:pPr>
@@ -12722,11 +12920,11 @@
       <w:pPr>
         <w:pStyle w:val="Heading2"/>
       </w:pPr>
-      <w:bookmarkStart w:id="18" w:name="_Toc11245967"/>
+      <w:bookmarkStart w:id="20" w:name="_Toc11245967"/>
       <w:r>
         <w:t>Mạng neural tích chập (CNN)</w:t>
       </w:r>
-      <w:bookmarkEnd w:id="18"/>
+      <w:bookmarkEnd w:id="20"/>
     </w:p>
     <w:p>
       <w:pPr>
@@ -12805,7 +13003,7 @@
                     </pic:cNvPicPr>
                   </pic:nvPicPr>
                   <pic:blipFill>
-                    <a:blip r:embed="rId18">
+                    <a:blip r:embed="rId19">
                       <a:extLst>
                         <a:ext uri="{28A0092B-C50C-407E-A947-70E740481C1C}">
                           <a14:useLocalDpi xmlns:a14="http://schemas.microsoft.com/office/drawing/2010/main" val="0"/>
@@ -12836,7 +13034,7 @@
       <w:pPr>
         <w:pStyle w:val="Caption"/>
       </w:pPr>
-      <w:bookmarkStart w:id="19" w:name="_Toc11226969"/>
+      <w:bookmarkStart w:id="21" w:name="_Toc11226969"/>
       <w:r>
         <w:t xml:space="preserve">Hình </w:t>
       </w:r>
@@ -12865,7 +13063,7 @@
       <w:r>
         <w:t>CNN trượt qua các điểm ảnh của một tấm hình</w:t>
       </w:r>
-      <w:bookmarkEnd w:id="19"/>
+      <w:bookmarkEnd w:id="21"/>
     </w:p>
     <w:p>
       <w:pPr>
@@ -12917,7 +13115,7 @@
                     </pic:cNvPicPr>
                   </pic:nvPicPr>
                   <pic:blipFill rotWithShape="1">
-                    <a:blip r:embed="rId19">
+                    <a:blip r:embed="rId20">
                       <a:extLst>
                         <a:ext uri="{28A0092B-C50C-407E-A947-70E740481C1C}">
                           <a14:useLocalDpi xmlns:a14="http://schemas.microsoft.com/office/drawing/2010/main" val="0"/>
@@ -12948,7 +13146,7 @@
       <w:pPr>
         <w:pStyle w:val="Caption"/>
       </w:pPr>
-      <w:bookmarkStart w:id="20" w:name="_Toc11226970"/>
+      <w:bookmarkStart w:id="22" w:name="_Toc11226970"/>
       <w:r>
         <w:t xml:space="preserve">Hình </w:t>
       </w:r>
@@ -12977,7 +13175,7 @@
       <w:r>
         <w:t>Sơ đồ hoạt động của mạng CNN</w:t>
       </w:r>
-      <w:bookmarkEnd w:id="20"/>
+      <w:bookmarkEnd w:id="22"/>
     </w:p>
     <w:p>
       <w:pPr>
@@ -13091,7 +13289,7 @@
                                 <w:szCs w:val="26"/>
                               </w:rPr>
                             </w:pPr>
-                            <w:bookmarkStart w:id="21" w:name="_Toc11226971"/>
+                            <w:bookmarkStart w:id="23" w:name="_Toc11226971"/>
                             <w:r>
                               <w:t xml:space="preserve">Hình </w:t>
                             </w:r>
@@ -13117,7 +13315,7 @@
                             <w:r>
                               <w:t xml:space="preserve"> Cấu trúc mạng CNN trong xử lý ngôn ngữ tự nhiên</w:t>
                             </w:r>
-                            <w:bookmarkEnd w:id="21"/>
+                            <w:bookmarkEnd w:id="23"/>
                           </w:p>
                         </w:txbxContent>
                       </wps:txbx>
@@ -13133,7 +13331,7 @@
               </wp:anchor>
             </w:drawing>
           </mc:Choice>
-          <mc:Fallback xmlns:w16cid="http://schemas.microsoft.com/office/word/2016/wordml/cid" xmlns:am3d="http://schemas.microsoft.com/office/drawing/2017/model3d" xmlns:aink="http://schemas.microsoft.com/office/drawing/2016/ink" xmlns:cx8="http://schemas.microsoft.com/office/drawing/2016/5/14/chartex" xmlns:cx7="http://schemas.microsoft.com/office/drawing/2016/5/13/chartex" xmlns:cx6="http://schemas.microsoft.com/office/drawing/2016/5/12/chartex" xmlns:cx5="http://schemas.microsoft.com/office/drawing/2016/5/11/chartex" xmlns:cx4="http://schemas.microsoft.com/office/drawing/2016/5/10/chartex" xmlns:cx3="http://schemas.microsoft.com/office/drawing/2016/5/9/chartex" xmlns:cx2="http://schemas.microsoft.com/office/drawing/2015/10/21/chartex" xmlns:cx1="http://schemas.microsoft.com/office/drawing/2015/9/8/chartex">
+          <mc:Fallback>
             <w:pict>
               <v:shape w14:anchorId="79BA9A4A" id="Text Box 3" o:spid="_x0000_s1027" type="#_x0000_t202" style="position:absolute;margin-left:5.55pt;margin-top:451.5pt;width:432.55pt;height:.05pt;z-index:251695104;visibility:visible;mso-wrap-style:square;mso-wrap-distance-left:9pt;mso-wrap-distance-top:0;mso-wrap-distance-right:9pt;mso-wrap-distance-bottom:0;mso-position-horizontal:absolute;mso-position-horizontal-relative:text;mso-position-vertical:absolute;mso-position-vertical-relative:text;v-text-anchor:top" o:gfxdata="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" stroked="f">
                 <v:textbox style="mso-fit-shape-to-text:t" inset="0,0,0,0">
@@ -13146,59 +13344,33 @@
                           <w:szCs w:val="26"/>
                         </w:rPr>
                       </w:pPr>
-                      <w:bookmarkStart w:id="23" w:name="_Toc11226971"/>
+                      <w:bookmarkStart w:id="24" w:name="_Toc11226971"/>
                       <w:r>
                         <w:t xml:space="preserve">Hình </w:t>
                       </w:r>
-                      <w:r>
-                        <w:fldChar w:fldCharType="begin"/>
-                      </w:r>
-                      <w:r>
-                        <w:instrText xml:space="preserve"> STYLEREF 1 \s </w:instrText>
-                      </w:r>
-                      <w:r>
-                        <w:fldChar w:fldCharType="separate"/>
-                      </w:r>
-                      <w:r>
-                        <w:rPr>
-                          <w:noProof/>
-                        </w:rPr>
-                        <w:t>3</w:t>
-                      </w:r>
-                      <w:r>
-                        <w:rPr>
-                          <w:noProof/>
-                        </w:rPr>
-                        <w:fldChar w:fldCharType="end"/>
-                      </w:r>
+                      <w:fldSimple w:instr=" STYLEREF 1 \s ">
+                        <w:r>
+                          <w:rPr>
+                            <w:noProof/>
+                          </w:rPr>
+                          <w:t>3</w:t>
+                        </w:r>
+                      </w:fldSimple>
                       <w:r>
                         <w:noBreakHyphen/>
                       </w:r>
-                      <w:r>
-                        <w:fldChar w:fldCharType="begin"/>
-                      </w:r>
-                      <w:r>
-                        <w:instrText xml:space="preserve"> SEQ Hình \* ARABIC \s 1 </w:instrText>
-                      </w:r>
-                      <w:r>
-                        <w:fldChar w:fldCharType="separate"/>
-                      </w:r>
-                      <w:r>
-                        <w:rPr>
-                          <w:noProof/>
-                        </w:rPr>
-                        <w:t>6</w:t>
-                      </w:r>
-                      <w:r>
-                        <w:rPr>
-                          <w:noProof/>
-                        </w:rPr>
-                        <w:fldChar w:fldCharType="end"/>
-                      </w:r>
+                      <w:fldSimple w:instr=" SEQ Hình \* ARABIC \s 1 ">
+                        <w:r>
+                          <w:rPr>
+                            <w:noProof/>
+                          </w:rPr>
+                          <w:t>6</w:t>
+                        </w:r>
+                      </w:fldSimple>
                       <w:r>
                         <w:t xml:space="preserve"> Cấu trúc mạng CNN trong xử lý ngôn ngữ tự nhiên</w:t>
                       </w:r>
-                      <w:bookmarkEnd w:id="23"/>
+                      <w:bookmarkEnd w:id="24"/>
                     </w:p>
                   </w:txbxContent>
                 </v:textbox>
@@ -13247,7 +13419,7 @@
                     </pic:cNvPicPr>
                   </pic:nvPicPr>
                   <pic:blipFill rotWithShape="1">
-                    <a:blip r:embed="rId20">
+                    <a:blip r:embed="rId21">
                       <a:extLst>
                         <a:ext uri="{28A0092B-C50C-407E-A947-70E740481C1C}">
                           <a14:useLocalDpi xmlns:a14="http://schemas.microsoft.com/office/drawing/2010/main" val="0"/>
@@ -13370,7 +13542,7 @@
                     </pic:cNvPicPr>
                   </pic:nvPicPr>
                   <pic:blipFill>
-                    <a:blip r:embed="rId21">
+                    <a:blip r:embed="rId22">
                       <a:extLst>
                         <a:ext uri="{28A0092B-C50C-407E-A947-70E740481C1C}">
                           <a14:useLocalDpi xmlns:a14="http://schemas.microsoft.com/office/drawing/2010/main" val="0"/>
@@ -13412,7 +13584,7 @@
       <w:pPr>
         <w:pStyle w:val="Caption"/>
       </w:pPr>
-      <w:bookmarkStart w:id="22" w:name="_Toc11226972"/>
+      <w:bookmarkStart w:id="25" w:name="_Toc11226972"/>
       <w:r>
         <w:t xml:space="preserve">Hình </w:t>
       </w:r>
@@ -13441,7 +13613,7 @@
       <w:r>
         <w:t>Bộ lọc trượt qua từng dòng của ma trận đầu vào</w:t>
       </w:r>
-      <w:bookmarkEnd w:id="22"/>
+      <w:bookmarkEnd w:id="25"/>
     </w:p>
     <w:p>
       <w:pPr>
@@ -13691,11 +13863,11 @@
       <w:pPr>
         <w:pStyle w:val="Heading2"/>
       </w:pPr>
-      <w:bookmarkStart w:id="23" w:name="_Toc11245968"/>
+      <w:bookmarkStart w:id="26" w:name="_Toc11245968"/>
       <w:r>
         <w:t>Mạng neural quy hồi (RNN)</w:t>
       </w:r>
-      <w:bookmarkEnd w:id="23"/>
+      <w:bookmarkEnd w:id="26"/>
     </w:p>
     <w:p>
       <w:pPr>
@@ -13766,7 +13938,7 @@
                     </pic:cNvPicPr>
                   </pic:nvPicPr>
                   <pic:blipFill>
-                    <a:blip r:embed="rId22">
+                    <a:blip r:embed="rId23">
                       <a:extLst>
                         <a:ext uri="{28A0092B-C50C-407E-A947-70E740481C1C}">
                           <a14:useLocalDpi xmlns:a14="http://schemas.microsoft.com/office/drawing/2010/main" val="0"/>
@@ -13802,7 +13974,7 @@
       <w:pPr>
         <w:pStyle w:val="Caption"/>
       </w:pPr>
-      <w:bookmarkStart w:id="24" w:name="_Toc11226973"/>
+      <w:bookmarkStart w:id="27" w:name="_Toc11226973"/>
       <w:r>
         <w:t xml:space="preserve">Hình </w:t>
       </w:r>
@@ -13828,7 +14000,7 @@
       <w:r>
         <w:t xml:space="preserve"> Sơ đồ trải dài của mạng RNN</w:t>
       </w:r>
-      <w:bookmarkEnd w:id="24"/>
+      <w:bookmarkEnd w:id="27"/>
     </w:p>
     <w:p>
       <w:pPr>
@@ -14512,11 +14684,11 @@
       <w:pPr>
         <w:pStyle w:val="Heading3"/>
       </w:pPr>
-      <w:bookmarkStart w:id="25" w:name="_Toc11245969"/>
+      <w:bookmarkStart w:id="28" w:name="_Toc11245969"/>
       <w:r>
         <w:t>Lan truyền ngược liên hồi (BPTT – backpropagation through time)</w:t>
       </w:r>
-      <w:bookmarkEnd w:id="25"/>
+      <w:bookmarkEnd w:id="28"/>
     </w:p>
     <w:p>
       <w:pPr>
@@ -15740,7 +15912,7 @@
                     </pic:cNvPicPr>
                   </pic:nvPicPr>
                   <pic:blipFill>
-                    <a:blip r:embed="rId23" cstate="print">
+                    <a:blip r:embed="rId24" cstate="print">
                       <a:extLst>
                         <a:ext uri="{28A0092B-C50C-407E-A947-70E740481C1C}">
                           <a14:useLocalDpi xmlns:a14="http://schemas.microsoft.com/office/drawing/2010/main" val="0"/>
@@ -15776,7 +15948,7 @@
       <w:pPr>
         <w:pStyle w:val="Caption"/>
       </w:pPr>
-      <w:bookmarkStart w:id="26" w:name="_Toc11226974"/>
+      <w:bookmarkStart w:id="29" w:name="_Toc11226974"/>
       <w:r>
         <w:t xml:space="preserve">Hình </w:t>
       </w:r>
@@ -15805,7 +15977,7 @@
       <w:r>
         <w:t>Một chuỗi RNN cùng các lỗi thành phần</w:t>
       </w:r>
-      <w:bookmarkEnd w:id="26"/>
+      <w:bookmarkEnd w:id="29"/>
     </w:p>
     <w:p>
       <w:pPr>
@@ -16926,7 +17098,7 @@
                     </pic:cNvPicPr>
                   </pic:nvPicPr>
                   <pic:blipFill>
-                    <a:blip r:embed="rId24">
+                    <a:blip r:embed="rId25">
                       <a:extLst>
                         <a:ext uri="{28A0092B-C50C-407E-A947-70E740481C1C}">
                           <a14:useLocalDpi xmlns:a14="http://schemas.microsoft.com/office/drawing/2010/main" val="0"/>
@@ -17154,7 +17326,7 @@
                     </pic:cNvPicPr>
                   </pic:nvPicPr>
                   <pic:blipFill>
-                    <a:blip r:embed="rId24">
+                    <a:blip r:embed="rId25">
                       <a:extLst>
                         <a:ext uri="{28A0092B-C50C-407E-A947-70E740481C1C}">
                           <a14:useLocalDpi xmlns:a14="http://schemas.microsoft.com/office/drawing/2010/main" val="0"/>
@@ -18607,7 +18779,7 @@
                     </pic:cNvPicPr>
                   </pic:nvPicPr>
                   <pic:blipFill>
-                    <a:blip r:embed="rId25" cstate="print">
+                    <a:blip r:embed="rId26" cstate="print">
                       <a:extLst>
                         <a:ext uri="{28A0092B-C50C-407E-A947-70E740481C1C}">
                           <a14:useLocalDpi xmlns:a14="http://schemas.microsoft.com/office/drawing/2010/main" val="0"/>
@@ -18643,7 +18815,7 @@
       <w:pPr>
         <w:pStyle w:val="Caption"/>
       </w:pPr>
-      <w:bookmarkStart w:id="27" w:name="_Toc11226975"/>
+      <w:bookmarkStart w:id="30" w:name="_Toc11226975"/>
       <w:r>
         <w:t xml:space="preserve">Hình </w:t>
       </w:r>
@@ -18672,7 +18844,7 @@
       <w:r>
         <w:t>Lan truyền ngược trong sơ đồ mạng RNN</w:t>
       </w:r>
-      <w:bookmarkEnd w:id="27"/>
+      <w:bookmarkEnd w:id="30"/>
     </w:p>
     <w:p>
       <w:pPr>
@@ -18693,11 +18865,11 @@
       <w:pPr>
         <w:pStyle w:val="Heading3"/>
       </w:pPr>
-      <w:bookmarkStart w:id="28" w:name="_Toc11245970"/>
+      <w:bookmarkStart w:id="31" w:name="_Toc11245970"/>
       <w:r>
         <w:t>Vấn đề mất mát đạo hàm (vanishing gradient problem)</w:t>
       </w:r>
-      <w:bookmarkEnd w:id="28"/>
+      <w:bookmarkEnd w:id="31"/>
     </w:p>
     <w:p>
       <w:pPr>
@@ -20085,7 +20257,7 @@
       <w:pPr>
         <w:pStyle w:val="Content"/>
       </w:pPr>
-      <w:hyperlink r:id="rId26" w:history="1">
+      <w:hyperlink r:id="rId27" w:history="1">
         <w:r>
           <w:rPr>
             <w:rStyle w:val="Hyperlink"/>
@@ -20096,7 +20268,7 @@
       <w:r>
         <w:t xml:space="preserve">, </w:t>
       </w:r>
-      <w:hyperlink r:id="rId27" w:history="1">
+      <w:hyperlink r:id="rId28" w:history="1">
         <w:r>
           <w:rPr>
             <w:rStyle w:val="Hyperlink"/>
@@ -20155,7 +20327,7 @@
                     </pic:cNvPicPr>
                   </pic:nvPicPr>
                   <pic:blipFill>
-                    <a:blip r:embed="rId28">
+                    <a:blip r:embed="rId29">
                       <a:extLst>
                         <a:ext uri="{28A0092B-C50C-407E-A947-70E740481C1C}">
                           <a14:useLocalDpi xmlns:a14="http://schemas.microsoft.com/office/drawing/2010/main" val="0"/>
@@ -20191,7 +20363,7 @@
       <w:pPr>
         <w:pStyle w:val="Caption"/>
       </w:pPr>
-      <w:bookmarkStart w:id="29" w:name="_Toc11226976"/>
+      <w:bookmarkStart w:id="32" w:name="_Toc11226976"/>
       <w:r>
         <w:t xml:space="preserve">Hình </w:t>
       </w:r>
@@ -20234,7 +20406,7 @@
         </w:rPr>
         <w:t xml:space="preserve"> và đạo hàm của nó</w:t>
       </w:r>
-      <w:bookmarkEnd w:id="29"/>
+      <w:bookmarkEnd w:id="32"/>
     </w:p>
     <w:p>
       <w:pPr>
@@ -20263,7 +20435,7 @@
                     </pic:cNvPicPr>
                   </pic:nvPicPr>
                   <pic:blipFill>
-                    <a:blip r:embed="rId29">
+                    <a:blip r:embed="rId30">
                       <a:extLst>
                         <a:ext uri="{28A0092B-C50C-407E-A947-70E740481C1C}">
                           <a14:useLocalDpi xmlns:a14="http://schemas.microsoft.com/office/drawing/2010/main" val="0"/>
@@ -20299,7 +20471,7 @@
       <w:pPr>
         <w:pStyle w:val="Caption"/>
       </w:pPr>
-      <w:bookmarkStart w:id="30" w:name="_Toc11226977"/>
+      <w:bookmarkStart w:id="33" w:name="_Toc11226977"/>
       <w:r>
         <w:t xml:space="preserve">Hình </w:t>
       </w:r>
@@ -20342,7 +20514,7 @@
         </w:rPr>
         <w:t xml:space="preserve"> và đạo hàm của nó</w:t>
       </w:r>
-      <w:bookmarkEnd w:id="30"/>
+      <w:bookmarkEnd w:id="33"/>
     </w:p>
     <w:p>
       <w:pPr>
@@ -20480,12 +20652,12 @@
       <w:pPr>
         <w:pStyle w:val="Heading2"/>
       </w:pPr>
-      <w:bookmarkStart w:id="31" w:name="_Toc11245971"/>
+      <w:bookmarkStart w:id="34" w:name="_Toc11245971"/>
       <w:r>
         <w:lastRenderedPageBreak/>
         <w:t>Mạng neural phụ thuộc gần xa (LSTM : Long-Short Term Memory)</w:t>
       </w:r>
-      <w:bookmarkEnd w:id="31"/>
+      <w:bookmarkEnd w:id="34"/>
     </w:p>
     <w:p>
       <w:pPr>
@@ -20548,7 +20720,7 @@
                     </pic:cNvPicPr>
                   </pic:nvPicPr>
                   <pic:blipFill>
-                    <a:blip r:embed="rId30" cstate="print">
+                    <a:blip r:embed="rId31" cstate="print">
                       <a:extLst>
                         <a:ext uri="{28A0092B-C50C-407E-A947-70E740481C1C}">
                           <a14:useLocalDpi xmlns:a14="http://schemas.microsoft.com/office/drawing/2010/main" val="0"/>
@@ -20584,7 +20756,7 @@
       <w:pPr>
         <w:pStyle w:val="Caption"/>
       </w:pPr>
-      <w:bookmarkStart w:id="32" w:name="_Toc11226978"/>
+      <w:bookmarkStart w:id="35" w:name="_Toc11226978"/>
       <w:r>
         <w:t xml:space="preserve">Hình </w:t>
       </w:r>
@@ -20613,7 +20785,7 @@
       <w:r>
         <w:t>Mạng RNN truyền thống</w:t>
       </w:r>
-      <w:bookmarkEnd w:id="32"/>
+      <w:bookmarkEnd w:id="35"/>
     </w:p>
     <w:p>
       <w:pPr>
@@ -20685,7 +20857,7 @@
                     </pic:cNvPicPr>
                   </pic:nvPicPr>
                   <pic:blipFill>
-                    <a:blip r:embed="rId31" cstate="print">
+                    <a:blip r:embed="rId32" cstate="print">
                       <a:extLst>
                         <a:ext uri="{28A0092B-C50C-407E-A947-70E740481C1C}">
                           <a14:useLocalDpi xmlns:a14="http://schemas.microsoft.com/office/drawing/2010/main" val="0"/>
@@ -20721,7 +20893,7 @@
       <w:pPr>
         <w:pStyle w:val="Caption"/>
       </w:pPr>
-      <w:bookmarkStart w:id="33" w:name="_Toc11226979"/>
+      <w:bookmarkStart w:id="36" w:name="_Toc11226979"/>
       <w:r>
         <w:t xml:space="preserve">Hình </w:t>
       </w:r>
@@ -20750,7 +20922,7 @@
       <w:r>
         <w:t>Mạng LSTM – biến thể của RNN</w:t>
       </w:r>
-      <w:bookmarkEnd w:id="33"/>
+      <w:bookmarkEnd w:id="36"/>
     </w:p>
     <w:p>
       <w:pPr>
@@ -20806,7 +20978,7 @@
                     </pic:cNvPicPr>
                   </pic:nvPicPr>
                   <pic:blipFill>
-                    <a:blip r:embed="rId32">
+                    <a:blip r:embed="rId33">
                       <a:extLst>
                         <a:ext uri="{28A0092B-C50C-407E-A947-70E740481C1C}">
                           <a14:useLocalDpi xmlns:a14="http://schemas.microsoft.com/office/drawing/2010/main" val="0"/>
@@ -20842,7 +21014,7 @@
       <w:pPr>
         <w:pStyle w:val="Caption"/>
       </w:pPr>
-      <w:bookmarkStart w:id="34" w:name="_Toc11226980"/>
+      <w:bookmarkStart w:id="37" w:name="_Toc11226980"/>
       <w:r>
         <w:t xml:space="preserve">Hình </w:t>
       </w:r>
@@ -20871,7 +21043,7 @@
         </w:rPr>
         <w:t xml:space="preserve"> Một số chú thích sơ đồ</w:t>
       </w:r>
-      <w:bookmarkEnd w:id="34"/>
+      <w:bookmarkEnd w:id="37"/>
     </w:p>
     <w:p>
       <w:pPr>
@@ -20947,12 +21119,12 @@
       <w:pPr>
         <w:pStyle w:val="Heading3"/>
       </w:pPr>
-      <w:bookmarkStart w:id="35" w:name="_Toc11245972"/>
+      <w:bookmarkStart w:id="38" w:name="_Toc11245972"/>
       <w:r>
         <w:lastRenderedPageBreak/>
         <w:t>Cách thức hoạt động của LSTM</w:t>
       </w:r>
-      <w:bookmarkEnd w:id="35"/>
+      <w:bookmarkEnd w:id="38"/>
     </w:p>
     <w:p>
       <w:pPr>
@@ -20981,7 +21153,7 @@
                     </pic:cNvPicPr>
                   </pic:nvPicPr>
                   <pic:blipFill>
-                    <a:blip r:embed="rId33" cstate="print">
+                    <a:blip r:embed="rId34" cstate="print">
                       <a:extLst>
                         <a:ext uri="{28A0092B-C50C-407E-A947-70E740481C1C}">
                           <a14:useLocalDpi xmlns:a14="http://schemas.microsoft.com/office/drawing/2010/main" val="0"/>
@@ -21017,7 +21189,7 @@
       <w:pPr>
         <w:pStyle w:val="Caption"/>
       </w:pPr>
-      <w:bookmarkStart w:id="36" w:name="_Toc11226981"/>
+      <w:bookmarkStart w:id="39" w:name="_Toc11226981"/>
       <w:r>
         <w:t xml:space="preserve">Hình </w:t>
       </w:r>
@@ -21046,7 +21218,7 @@
         </w:rPr>
         <w:t xml:space="preserve"> Các trạng thái tế bào của một node</w:t>
       </w:r>
-      <w:bookmarkEnd w:id="36"/>
+      <w:bookmarkEnd w:id="39"/>
     </w:p>
     <w:p>
       <w:pPr>
@@ -21101,7 +21273,7 @@
                     </pic:cNvPicPr>
                   </pic:nvPicPr>
                   <pic:blipFill>
-                    <a:blip r:embed="rId34">
+                    <a:blip r:embed="rId35">
                       <a:extLst>
                         <a:ext uri="{28A0092B-C50C-407E-A947-70E740481C1C}">
                           <a14:useLocalDpi xmlns:a14="http://schemas.microsoft.com/office/drawing/2010/main" val="0"/>
@@ -21137,7 +21309,7 @@
       <w:pPr>
         <w:pStyle w:val="Caption"/>
       </w:pPr>
-      <w:bookmarkStart w:id="37" w:name="_Toc11226982"/>
+      <w:bookmarkStart w:id="40" w:name="_Toc11226982"/>
       <w:r>
         <w:t xml:space="preserve">Hình </w:t>
       </w:r>
@@ -21166,7 +21338,7 @@
       <w:r>
         <w:t>Cổng quên nhân với trạng thái tế bào cũ (old cell state)</w:t>
       </w:r>
-      <w:bookmarkEnd w:id="37"/>
+      <w:bookmarkEnd w:id="40"/>
     </w:p>
     <w:p>
       <w:pPr>
@@ -21253,7 +21425,7 @@
                     </pic:cNvPicPr>
                   </pic:nvPicPr>
                   <pic:blipFill>
-                    <a:blip r:embed="rId35" cstate="print">
+                    <a:blip r:embed="rId36" cstate="print">
                       <a:extLst>
                         <a:ext uri="{28A0092B-C50C-407E-A947-70E740481C1C}">
                           <a14:useLocalDpi xmlns:a14="http://schemas.microsoft.com/office/drawing/2010/main" val="0"/>
@@ -21289,7 +21461,7 @@
       <w:pPr>
         <w:pStyle w:val="Caption"/>
       </w:pPr>
-      <w:bookmarkStart w:id="38" w:name="_Toc11226983"/>
+      <w:bookmarkStart w:id="41" w:name="_Toc11226983"/>
       <w:r>
         <w:t xml:space="preserve">Hình </w:t>
       </w:r>
@@ -21321,7 +21493,7 @@
       <w:r>
         <w:t xml:space="preserve"> xử lý thông tin trước khi cập nhật vào trạng thái tế bào</w:t>
       </w:r>
-      <w:bookmarkEnd w:id="38"/>
+      <w:bookmarkEnd w:id="41"/>
     </w:p>
     <w:p>
       <w:pPr>
@@ -21568,250 +21740,6 @@
                 <pic:pic xmlns:pic="http://schemas.openxmlformats.org/drawingml/2006/picture">
                   <pic:nvPicPr>
                     <pic:cNvPr id="0" name="Picture 26" descr="https://colah.github.io/posts/2015-08-Understanding-LSTMs/img/LSTM3-focus-i.png"/>
-                    <pic:cNvPicPr>
-                      <a:picLocks noChangeAspect="1" noChangeArrowheads="1"/>
-                    </pic:cNvPicPr>
-                  </pic:nvPicPr>
-                  <pic:blipFill>
-                    <a:blip r:embed="rId36" cstate="print">
-                      <a:extLst>
-                        <a:ext uri="{28A0092B-C50C-407E-A947-70E740481C1C}">
-                          <a14:useLocalDpi xmlns:a14="http://schemas.microsoft.com/office/drawing/2010/main" val="0"/>
-                        </a:ext>
-                      </a:extLst>
-                    </a:blip>
-                    <a:srcRect/>
-                    <a:stretch>
-                      <a:fillRect/>
-                    </a:stretch>
-                  </pic:blipFill>
-                  <pic:spPr bwMode="auto">
-                    <a:xfrm>
-                      <a:off x="0" y="0"/>
-                      <a:ext cx="5580380" cy="1724000"/>
-                    </a:xfrm>
-                    <a:prstGeom prst="rect">
-                      <a:avLst/>
-                    </a:prstGeom>
-                    <a:noFill/>
-                    <a:ln>
-                      <a:noFill/>
-                    </a:ln>
-                  </pic:spPr>
-                </pic:pic>
-              </a:graphicData>
-            </a:graphic>
-          </wp:inline>
-        </w:drawing>
-      </w:r>
-    </w:p>
-    <w:p>
-      <w:pPr>
-        <w:pStyle w:val="Caption"/>
-      </w:pPr>
-      <w:bookmarkStart w:id="39" w:name="_Toc11226984"/>
-      <w:r>
-        <w:t xml:space="preserve">Hình </w:t>
-      </w:r>
-      <w:fldSimple w:instr=" STYLEREF 1 \s ">
-        <w:r>
-          <w:rPr>
-            <w:noProof/>
-          </w:rPr>
-          <w:t>3</w:t>
-        </w:r>
-      </w:fldSimple>
-      <w:r>
-        <w:noBreakHyphen/>
-      </w:r>
-      <w:fldSimple w:instr=" SEQ Hình \* ARABIC \s 1 ">
-        <w:r>
-          <w:rPr>
-            <w:noProof/>
-          </w:rPr>
-          <w:t>19</w:t>
-        </w:r>
-      </w:fldSimple>
-      <w:r>
-        <w:t xml:space="preserve"> </w:t>
-      </w:r>
-      <w:r>
-        <w:t xml:space="preserve">Cổng vào xử lý thông tin và hàm </w:t>
-      </w:r>
-      <w:r>
-        <w:rPr>
-          <w:i/>
-          <w:iCs/>
-        </w:rPr>
-        <w:t>tanh</w:t>
-      </w:r>
-      <w:r>
-        <w:t xml:space="preserve"> tạo giá trị mới</w:t>
-      </w:r>
-      <w:bookmarkEnd w:id="39"/>
-    </w:p>
-    <w:p>
-      <w:pPr>
-        <w:rPr>
-          <w:szCs w:val="26"/>
-        </w:rPr>
-      </w:pPr>
-    </w:p>
-    <w:p>
-      <w:pPr>
-        <w:pStyle w:val="Content"/>
-        <w:rPr>
-          <w:rFonts w:eastAsiaTheme="minorEastAsia"/>
-        </w:rPr>
-      </w:pPr>
-      <w:r>
-        <w:t>Bước tiếp theo là quyết định những thông tin gì sẽ được lưu vào trạng thái tế</w:t>
-      </w:r>
-      <w:r>
-        <w:t xml:space="preserve"> bào. </w:t>
-      </w:r>
-      <w:r>
-        <w:t xml:space="preserve">Quá trình này </w:t>
-      </w:r>
-      <w:r>
-        <w:t xml:space="preserve">chia ra 2 phần, đầu tiên là sử dụng hàm </w:t>
-      </w:r>
-      <w:r>
-        <w:rPr>
-          <w:i/>
-        </w:rPr>
-        <w:t>sigmoid</w:t>
-      </w:r>
-      <w:r>
-        <w:t xml:space="preserve"> để quyết định thông tin sẽ được vào ở “cổng vào”, cổng vào cũng giống như cổng quên, tham số trong hàm </w:t>
-      </w:r>
-      <w:r>
-        <w:rPr>
-          <w:i/>
-        </w:rPr>
-        <w:t>sigmoid</w:t>
-      </w:r>
-      <w:r>
-        <w:t xml:space="preserve"> là trạng thái ẩn trướ</w:t>
-      </w:r>
-      <w:r>
-        <w:t xml:space="preserve">c đó và input tại thời điểm </w:t>
-      </w:r>
-      <w:r>
-        <w:rPr>
-          <w:i/>
-        </w:rPr>
-        <w:t>t</w:t>
-      </w:r>
-      <w:r>
-        <w:t xml:space="preserve">. Phần thứ hai là tầng </w:t>
-      </w:r>
-      <w:r>
-        <w:rPr>
-          <w:i/>
-        </w:rPr>
-        <w:t xml:space="preserve">tanh </w:t>
-      </w:r>
-      <w:r>
-        <w:t xml:space="preserve">để tạo ra giá trị mới </w:t>
-      </w:r>
-      <m:oMath>
-        <m:acc>
-          <m:accPr>
-            <m:chr m:val="̃"/>
-            <m:ctrlPr>
-              <w:rPr>
-                <w:rFonts w:ascii="Cambria Math" w:hAnsi="Cambria Math"/>
-                <w:i/>
-              </w:rPr>
-            </m:ctrlPr>
-          </m:accPr>
-          <m:e>
-            <m:sSub>
-              <m:sSubPr>
-                <m:ctrlPr>
-                  <w:rPr>
-                    <w:rFonts w:ascii="Cambria Math" w:hAnsi="Cambria Math"/>
-                    <w:i/>
-                  </w:rPr>
-                </m:ctrlPr>
-              </m:sSubPr>
-              <m:e>
-                <m:r>
-                  <w:rPr>
-                    <w:rFonts w:ascii="Cambria Math" w:hAnsi="Cambria Math"/>
-                  </w:rPr>
-                  <m:t>C</m:t>
-                </m:r>
-              </m:e>
-              <m:sub>
-                <m:r>
-                  <w:rPr>
-                    <w:rFonts w:ascii="Cambria Math" w:hAnsi="Cambria Math"/>
-                  </w:rPr>
-                  <m:t>t</m:t>
-                </m:r>
-              </m:sub>
-            </m:sSub>
-          </m:e>
-        </m:acc>
-      </m:oMath>
-      <w:r>
-        <w:rPr>
-          <w:rFonts w:eastAsiaTheme="minorEastAsia"/>
-        </w:rPr>
-        <w:t xml:space="preserve"> để thêm vào trạng thái. Sau đó chúng ta kết hợp 2 giá trị trên để tạo ra một cập nhật cho trạng thái.</w:t>
-      </w:r>
-    </w:p>
-    <w:p>
-      <w:pPr>
-        <w:pStyle w:val="Content"/>
-      </w:pPr>
-      <w:r>
-        <w:rPr>
-          <w:rFonts w:eastAsiaTheme="minorEastAsia"/>
-        </w:rPr>
-        <w:lastRenderedPageBreak/>
-        <w:t>Ví dụ như ta muốn thêm một giới tính của nhân vật mới này vào trạng thái tế bào hiện tại và thay thế giới tính cũ của nhân vật trước đó.</w:t>
-      </w:r>
-    </w:p>
-    <w:p>
-      <w:pPr>
-        <w:rPr>
-          <w:szCs w:val="26"/>
-        </w:rPr>
-      </w:pPr>
-    </w:p>
-    <w:p>
-      <w:pPr>
-        <w:rPr>
-          <w:szCs w:val="26"/>
-        </w:rPr>
-      </w:pPr>
-    </w:p>
-    <w:p>
-      <w:pPr>
-        <w:keepNext/>
-        <w:jc w:val="center"/>
-      </w:pPr>
-      <w:r>
-        <w:rPr>
-          <w:noProof/>
-          <w:szCs w:val="26"/>
-        </w:rPr>
-        <w:drawing>
-          <wp:inline distT="0" distB="0" distL="0" distR="0" wp14:anchorId="02DD6D8B" wp14:editId="04BA30C2">
-            <wp:extent cx="5580380" cy="1724000"/>
-            <wp:effectExtent l="0" t="0" r="0" b="0"/>
-            <wp:docPr id="39" name="Picture 39" descr="https://colah.github.io/posts/2015-08-Understanding-LSTMs/img/LSTM3-focus-C.png"/>
-            <wp:cNvGraphicFramePr>
-              <a:graphicFrameLocks xmlns:a="http://schemas.openxmlformats.org/drawingml/2006/main" noChangeAspect="1"/>
-            </wp:cNvGraphicFramePr>
-            <a:graphic xmlns:a="http://schemas.openxmlformats.org/drawingml/2006/main">
-              <a:graphicData uri="http://schemas.openxmlformats.org/drawingml/2006/picture">
-                <pic:pic xmlns:pic="http://schemas.openxmlformats.org/drawingml/2006/picture">
-                  <pic:nvPicPr>
-                    <pic:cNvPr id="0" name="Picture 28" descr="https://colah.github.io/posts/2015-08-Understanding-LSTMs/img/LSTM3-focus-C.png"/>
                     <pic:cNvPicPr>
                       <a:picLocks noChangeAspect="1" noChangeArrowheads="1"/>
                     </pic:cNvPicPr>
@@ -21853,7 +21781,7 @@
       <w:pPr>
         <w:pStyle w:val="Caption"/>
       </w:pPr>
-      <w:bookmarkStart w:id="40" w:name="_Toc11226985"/>
+      <w:bookmarkStart w:id="42" w:name="_Toc11226984"/>
       <w:r>
         <w:t xml:space="preserve">Hình </w:t>
       </w:r>
@@ -21873,16 +21801,26 @@
           <w:rPr>
             <w:noProof/>
           </w:rPr>
-          <w:t>20</w:t>
+          <w:t>19</w:t>
         </w:r>
       </w:fldSimple>
       <w:r>
         <w:t xml:space="preserve"> </w:t>
       </w:r>
       <w:r>
-        <w:t>Cập nhật thông tin vào trạng thái tế bào</w:t>
-      </w:r>
-      <w:bookmarkEnd w:id="40"/>
+        <w:t xml:space="preserve">Cổng vào xử lý thông tin và hàm </w:t>
+      </w:r>
+      <w:r>
+        <w:rPr>
+          <w:i/>
+          <w:iCs/>
+        </w:rPr>
+        <w:t>tanh</w:t>
+      </w:r>
+      <w:r>
+        <w:t xml:space="preserve"> tạo giá trị mới</w:t>
+      </w:r>
+      <w:bookmarkEnd w:id="42"/>
     </w:p>
     <w:p>
       <w:pPr>
@@ -21899,72 +21837,55 @@
         </w:rPr>
       </w:pPr>
       <w:r>
-        <w:t xml:space="preserve">Tiếp theo, ta cập nhật trạng thái tế bào cũ </w:t>
-      </w:r>
-      <m:oMath>
-        <m:sSub>
-          <m:sSubPr>
-            <m:ctrlPr>
-              <w:rPr>
-                <w:rFonts w:ascii="Cambria Math" w:hAnsi="Cambria Math"/>
-                <w:i/>
-              </w:rPr>
-            </m:ctrlPr>
-          </m:sSubPr>
-          <m:e>
-            <m:r>
-              <w:rPr>
-                <w:rFonts w:ascii="Cambria Math" w:hAnsi="Cambria Math"/>
-              </w:rPr>
-              <m:t>C</m:t>
-            </m:r>
-          </m:e>
-          <m:sub>
-            <m:r>
-              <w:rPr>
-                <w:rFonts w:ascii="Cambria Math" w:hAnsi="Cambria Math"/>
-              </w:rPr>
-              <m:t>t-1</m:t>
-            </m:r>
-          </m:sub>
-        </m:sSub>
-      </m:oMath>
-      <w:r>
-        <w:t xml:space="preserve"> thành trạng thái mới là </w:t>
-      </w:r>
-      <m:oMath>
-        <m:sSub>
-          <m:sSubPr>
-            <m:ctrlPr>
-              <w:rPr>
-                <w:rFonts w:ascii="Cambria Math" w:hAnsi="Cambria Math"/>
-                <w:i/>
-              </w:rPr>
-            </m:ctrlPr>
-          </m:sSubPr>
-          <m:e>
-            <m:r>
-              <w:rPr>
-                <w:rFonts w:ascii="Cambria Math" w:hAnsi="Cambria Math"/>
-              </w:rPr>
-              <m:t>C</m:t>
-            </m:r>
-          </m:e>
-          <m:sub>
-            <m:r>
-              <w:rPr>
-                <w:rFonts w:ascii="Cambria Math" w:hAnsi="Cambria Math"/>
-              </w:rPr>
-              <m:t>t</m:t>
-            </m:r>
-          </m:sub>
-        </m:sSub>
-      </m:oMath>
-      <w:r>
-        <w:rPr>
-          <w:rFonts w:eastAsiaTheme="minorEastAsia"/>
-        </w:rPr>
-        <w:t xml:space="preserve">. LSTM sẽ nhân lại kết quả của cổng vào và </w:t>
+        <w:t>Bước tiếp theo là quyết định những thông tin gì sẽ được lưu vào trạng thái tế</w:t>
+      </w:r>
+      <w:r>
+        <w:t xml:space="preserve"> bào. </w:t>
+      </w:r>
+      <w:r>
+        <w:t xml:space="preserve">Quá trình này </w:t>
+      </w:r>
+      <w:r>
+        <w:t xml:space="preserve">chia ra 2 phần, đầu tiên là sử dụng hàm </w:t>
+      </w:r>
+      <w:r>
+        <w:rPr>
+          <w:i/>
+        </w:rPr>
+        <w:t>sigmoid</w:t>
+      </w:r>
+      <w:r>
+        <w:t xml:space="preserve"> để quyết định thông tin sẽ được vào ở “cổng vào”, cổng vào cũng giống như cổng quên, tham số trong hàm </w:t>
+      </w:r>
+      <w:r>
+        <w:rPr>
+          <w:i/>
+        </w:rPr>
+        <w:t>sigmoid</w:t>
+      </w:r>
+      <w:r>
+        <w:t xml:space="preserve"> là trạng thái ẩn trướ</w:t>
+      </w:r>
+      <w:r>
+        <w:t xml:space="preserve">c đó và input tại thời điểm </w:t>
+      </w:r>
+      <w:r>
+        <w:rPr>
+          <w:i/>
+        </w:rPr>
+        <w:t>t</w:t>
+      </w:r>
+      <w:r>
+        <w:t xml:space="preserve">. Phần thứ hai là tầng </w:t>
+      </w:r>
+      <w:r>
+        <w:rPr>
+          <w:i/>
+        </w:rPr>
+        <w:t xml:space="preserve">tanh </w:t>
+      </w:r>
+      <w:r>
+        <w:t xml:space="preserve">để tạo ra giá trị mới </w:t>
       </w:r>
       <m:oMath>
         <m:acc>
@@ -22011,81 +21932,31 @@
         <w:rPr>
           <w:rFonts w:eastAsiaTheme="minorEastAsia"/>
         </w:rPr>
-        <w:t xml:space="preserve"> sau đó cộng vào tích của  </w:t>
-      </w:r>
-      <m:oMath>
-        <m:sSub>
-          <m:sSubPr>
-            <m:ctrlPr>
-              <w:rPr>
-                <w:rFonts w:ascii="Cambria Math" w:hAnsi="Cambria Math"/>
-                <w:i/>
-              </w:rPr>
-            </m:ctrlPr>
-          </m:sSubPr>
-          <m:e>
-            <m:r>
-              <w:rPr>
-                <w:rFonts w:ascii="Cambria Math" w:hAnsi="Cambria Math"/>
-              </w:rPr>
-              <m:t>C</m:t>
-            </m:r>
-          </m:e>
-          <m:sub>
-            <m:r>
-              <w:rPr>
-                <w:rFonts w:ascii="Cambria Math" w:hAnsi="Cambria Math"/>
-              </w:rPr>
-              <m:t>t-1</m:t>
-            </m:r>
-          </m:sub>
-        </m:sSub>
-      </m:oMath>
-      <w:r>
-        <w:rPr>
-          <w:rFonts w:eastAsiaTheme="minorEastAsia"/>
-        </w:rPr>
-        <w:t xml:space="preserve"> và </w:t>
-      </w:r>
-      <m:oMath>
-        <m:sSub>
-          <m:sSubPr>
-            <m:ctrlPr>
-              <w:rPr>
-                <w:rFonts w:ascii="Cambria Math" w:hAnsi="Cambria Math"/>
-                <w:i/>
-              </w:rPr>
-            </m:ctrlPr>
-          </m:sSubPr>
-          <m:e>
-            <m:r>
-              <w:rPr>
-                <w:rFonts w:ascii="Cambria Math" w:hAnsi="Cambria Math"/>
-              </w:rPr>
-              <m:t>f</m:t>
-            </m:r>
-          </m:e>
-          <m:sub>
-            <m:r>
-              <w:rPr>
-                <w:rFonts w:ascii="Cambria Math" w:hAnsi="Cambria Math"/>
-              </w:rPr>
-              <m:t>t</m:t>
-            </m:r>
-          </m:sub>
-        </m:sSub>
-      </m:oMath>
-      <w:r>
-        <w:rPr>
-          <w:rFonts w:eastAsiaTheme="minorEastAsia"/>
-        </w:rPr>
-        <w:t xml:space="preserve">. </w:t>
-      </w:r>
-    </w:p>
-    <w:p>
-      <w:pPr>
-        <w:rPr>
-          <w:rFonts w:eastAsiaTheme="minorEastAsia"/>
+        <w:t xml:space="preserve"> để thêm vào trạng thái. Sau đó chúng ta kết hợp 2 giá trị trên để tạo ra một cập nhật cho trạng thái.</w:t>
+      </w:r>
+    </w:p>
+    <w:p>
+      <w:pPr>
+        <w:pStyle w:val="Content"/>
+      </w:pPr>
+      <w:r>
+        <w:rPr>
+          <w:rFonts w:eastAsiaTheme="minorEastAsia"/>
+        </w:rPr>
+        <w:lastRenderedPageBreak/>
+        <w:t>Ví dụ như ta muốn thêm một giới tính của nhân vật mới này vào trạng thái tế bào hiện tại và thay thế giới tính cũ của nhân vật trước đó.</w:t>
+      </w:r>
+    </w:p>
+    <w:p>
+      <w:pPr>
+        <w:rPr>
+          <w:szCs w:val="26"/>
+        </w:rPr>
+      </w:pPr>
+    </w:p>
+    <w:p>
+      <w:pPr>
+        <w:rPr>
           <w:szCs w:val="26"/>
         </w:rPr>
       </w:pPr>
@@ -22101,10 +21972,10 @@
           <w:szCs w:val="26"/>
         </w:rPr>
         <w:drawing>
-          <wp:inline distT="0" distB="0" distL="0" distR="0" wp14:anchorId="61823BD4" wp14:editId="3B447D2C">
+          <wp:inline distT="0" distB="0" distL="0" distR="0" wp14:anchorId="02DD6D8B" wp14:editId="04BA30C2">
             <wp:extent cx="5580380" cy="1724000"/>
             <wp:effectExtent l="0" t="0" r="0" b="0"/>
-            <wp:docPr id="40" name="Picture 40" descr="https://colah.github.io/posts/2015-08-Understanding-LSTMs/img/LSTM3-focus-o.png"/>
+            <wp:docPr id="39" name="Picture 39" descr="https://colah.github.io/posts/2015-08-Understanding-LSTMs/img/LSTM3-focus-C.png"/>
             <wp:cNvGraphicFramePr>
               <a:graphicFrameLocks xmlns:a="http://schemas.openxmlformats.org/drawingml/2006/main" noChangeAspect="1"/>
             </wp:cNvGraphicFramePr>
@@ -22112,7 +21983,7 @@
               <a:graphicData uri="http://schemas.openxmlformats.org/drawingml/2006/picture">
                 <pic:pic xmlns:pic="http://schemas.openxmlformats.org/drawingml/2006/picture">
                   <pic:nvPicPr>
-                    <pic:cNvPr id="0" name="Picture 30" descr="https://colah.github.io/posts/2015-08-Understanding-LSTMs/img/LSTM3-focus-o.png"/>
+                    <pic:cNvPr id="0" name="Picture 28" descr="https://colah.github.io/posts/2015-08-Understanding-LSTMs/img/LSTM3-focus-C.png"/>
                     <pic:cNvPicPr>
                       <a:picLocks noChangeAspect="1" noChangeArrowheads="1"/>
                     </pic:cNvPicPr>
@@ -22154,7 +22025,7 @@
       <w:pPr>
         <w:pStyle w:val="Caption"/>
       </w:pPr>
-      <w:bookmarkStart w:id="41" w:name="_Toc11226986"/>
+      <w:bookmarkStart w:id="43" w:name="_Toc11226985"/>
       <w:r>
         <w:t xml:space="preserve">Hình </w:t>
       </w:r>
@@ -22174,6 +22045,307 @@
           <w:rPr>
             <w:noProof/>
           </w:rPr>
+          <w:t>20</w:t>
+        </w:r>
+      </w:fldSimple>
+      <w:r>
+        <w:t xml:space="preserve"> </w:t>
+      </w:r>
+      <w:r>
+        <w:t>Cập nhật thông tin vào trạng thái tế bào</w:t>
+      </w:r>
+      <w:bookmarkEnd w:id="43"/>
+    </w:p>
+    <w:p>
+      <w:pPr>
+        <w:rPr>
+          <w:szCs w:val="26"/>
+        </w:rPr>
+      </w:pPr>
+    </w:p>
+    <w:p>
+      <w:pPr>
+        <w:pStyle w:val="Content"/>
+        <w:rPr>
+          <w:rFonts w:eastAsiaTheme="minorEastAsia"/>
+        </w:rPr>
+      </w:pPr>
+      <w:r>
+        <w:t xml:space="preserve">Tiếp theo, ta cập nhật trạng thái tế bào cũ </w:t>
+      </w:r>
+      <m:oMath>
+        <m:sSub>
+          <m:sSubPr>
+            <m:ctrlPr>
+              <w:rPr>
+                <w:rFonts w:ascii="Cambria Math" w:hAnsi="Cambria Math"/>
+                <w:i/>
+              </w:rPr>
+            </m:ctrlPr>
+          </m:sSubPr>
+          <m:e>
+            <m:r>
+              <w:rPr>
+                <w:rFonts w:ascii="Cambria Math" w:hAnsi="Cambria Math"/>
+              </w:rPr>
+              <m:t>C</m:t>
+            </m:r>
+          </m:e>
+          <m:sub>
+            <m:r>
+              <w:rPr>
+                <w:rFonts w:ascii="Cambria Math" w:hAnsi="Cambria Math"/>
+              </w:rPr>
+              <m:t>t-1</m:t>
+            </m:r>
+          </m:sub>
+        </m:sSub>
+      </m:oMath>
+      <w:r>
+        <w:t xml:space="preserve"> thành trạng thái mới là </w:t>
+      </w:r>
+      <m:oMath>
+        <m:sSub>
+          <m:sSubPr>
+            <m:ctrlPr>
+              <w:rPr>
+                <w:rFonts w:ascii="Cambria Math" w:hAnsi="Cambria Math"/>
+                <w:i/>
+              </w:rPr>
+            </m:ctrlPr>
+          </m:sSubPr>
+          <m:e>
+            <m:r>
+              <w:rPr>
+                <w:rFonts w:ascii="Cambria Math" w:hAnsi="Cambria Math"/>
+              </w:rPr>
+              <m:t>C</m:t>
+            </m:r>
+          </m:e>
+          <m:sub>
+            <m:r>
+              <w:rPr>
+                <w:rFonts w:ascii="Cambria Math" w:hAnsi="Cambria Math"/>
+              </w:rPr>
+              <m:t>t</m:t>
+            </m:r>
+          </m:sub>
+        </m:sSub>
+      </m:oMath>
+      <w:r>
+        <w:rPr>
+          <w:rFonts w:eastAsiaTheme="minorEastAsia"/>
+        </w:rPr>
+        <w:t xml:space="preserve">. LSTM sẽ nhân lại kết quả của cổng vào và </w:t>
+      </w:r>
+      <m:oMath>
+        <m:acc>
+          <m:accPr>
+            <m:chr m:val="̃"/>
+            <m:ctrlPr>
+              <w:rPr>
+                <w:rFonts w:ascii="Cambria Math" w:hAnsi="Cambria Math"/>
+                <w:i/>
+              </w:rPr>
+            </m:ctrlPr>
+          </m:accPr>
+          <m:e>
+            <m:sSub>
+              <m:sSubPr>
+                <m:ctrlPr>
+                  <w:rPr>
+                    <w:rFonts w:ascii="Cambria Math" w:hAnsi="Cambria Math"/>
+                    <w:i/>
+                  </w:rPr>
+                </m:ctrlPr>
+              </m:sSubPr>
+              <m:e>
+                <m:r>
+                  <w:rPr>
+                    <w:rFonts w:ascii="Cambria Math" w:hAnsi="Cambria Math"/>
+                  </w:rPr>
+                  <m:t>C</m:t>
+                </m:r>
+              </m:e>
+              <m:sub>
+                <m:r>
+                  <w:rPr>
+                    <w:rFonts w:ascii="Cambria Math" w:hAnsi="Cambria Math"/>
+                  </w:rPr>
+                  <m:t>t</m:t>
+                </m:r>
+              </m:sub>
+            </m:sSub>
+          </m:e>
+        </m:acc>
+      </m:oMath>
+      <w:r>
+        <w:rPr>
+          <w:rFonts w:eastAsiaTheme="minorEastAsia"/>
+        </w:rPr>
+        <w:t xml:space="preserve"> sau đó cộng vào tích của  </w:t>
+      </w:r>
+      <m:oMath>
+        <m:sSub>
+          <m:sSubPr>
+            <m:ctrlPr>
+              <w:rPr>
+                <w:rFonts w:ascii="Cambria Math" w:hAnsi="Cambria Math"/>
+                <w:i/>
+              </w:rPr>
+            </m:ctrlPr>
+          </m:sSubPr>
+          <m:e>
+            <m:r>
+              <w:rPr>
+                <w:rFonts w:ascii="Cambria Math" w:hAnsi="Cambria Math"/>
+              </w:rPr>
+              <m:t>C</m:t>
+            </m:r>
+          </m:e>
+          <m:sub>
+            <m:r>
+              <w:rPr>
+                <w:rFonts w:ascii="Cambria Math" w:hAnsi="Cambria Math"/>
+              </w:rPr>
+              <m:t>t-1</m:t>
+            </m:r>
+          </m:sub>
+        </m:sSub>
+      </m:oMath>
+      <w:r>
+        <w:rPr>
+          <w:rFonts w:eastAsiaTheme="minorEastAsia"/>
+        </w:rPr>
+        <w:t xml:space="preserve"> và </w:t>
+      </w:r>
+      <m:oMath>
+        <m:sSub>
+          <m:sSubPr>
+            <m:ctrlPr>
+              <w:rPr>
+                <w:rFonts w:ascii="Cambria Math" w:hAnsi="Cambria Math"/>
+                <w:i/>
+              </w:rPr>
+            </m:ctrlPr>
+          </m:sSubPr>
+          <m:e>
+            <m:r>
+              <w:rPr>
+                <w:rFonts w:ascii="Cambria Math" w:hAnsi="Cambria Math"/>
+              </w:rPr>
+              <m:t>f</m:t>
+            </m:r>
+          </m:e>
+          <m:sub>
+            <m:r>
+              <w:rPr>
+                <w:rFonts w:ascii="Cambria Math" w:hAnsi="Cambria Math"/>
+              </w:rPr>
+              <m:t>t</m:t>
+            </m:r>
+          </m:sub>
+        </m:sSub>
+      </m:oMath>
+      <w:r>
+        <w:rPr>
+          <w:rFonts w:eastAsiaTheme="minorEastAsia"/>
+        </w:rPr>
+        <w:t xml:space="preserve">. </w:t>
+      </w:r>
+    </w:p>
+    <w:p>
+      <w:pPr>
+        <w:rPr>
+          <w:rFonts w:eastAsiaTheme="minorEastAsia"/>
+          <w:szCs w:val="26"/>
+        </w:rPr>
+      </w:pPr>
+    </w:p>
+    <w:p>
+      <w:pPr>
+        <w:keepNext/>
+        <w:jc w:val="center"/>
+      </w:pPr>
+      <w:r>
+        <w:rPr>
+          <w:noProof/>
+          <w:szCs w:val="26"/>
+        </w:rPr>
+        <w:drawing>
+          <wp:inline distT="0" distB="0" distL="0" distR="0" wp14:anchorId="61823BD4" wp14:editId="3B447D2C">
+            <wp:extent cx="5580380" cy="1724000"/>
+            <wp:effectExtent l="0" t="0" r="0" b="0"/>
+            <wp:docPr id="40" name="Picture 40" descr="https://colah.github.io/posts/2015-08-Understanding-LSTMs/img/LSTM3-focus-o.png"/>
+            <wp:cNvGraphicFramePr>
+              <a:graphicFrameLocks xmlns:a="http://schemas.openxmlformats.org/drawingml/2006/main" noChangeAspect="1"/>
+            </wp:cNvGraphicFramePr>
+            <a:graphic xmlns:a="http://schemas.openxmlformats.org/drawingml/2006/main">
+              <a:graphicData uri="http://schemas.openxmlformats.org/drawingml/2006/picture">
+                <pic:pic xmlns:pic="http://schemas.openxmlformats.org/drawingml/2006/picture">
+                  <pic:nvPicPr>
+                    <pic:cNvPr id="0" name="Picture 30" descr="https://colah.github.io/posts/2015-08-Understanding-LSTMs/img/LSTM3-focus-o.png"/>
+                    <pic:cNvPicPr>
+                      <a:picLocks noChangeAspect="1" noChangeArrowheads="1"/>
+                    </pic:cNvPicPr>
+                  </pic:nvPicPr>
+                  <pic:blipFill>
+                    <a:blip r:embed="rId39" cstate="print">
+                      <a:extLst>
+                        <a:ext uri="{28A0092B-C50C-407E-A947-70E740481C1C}">
+                          <a14:useLocalDpi xmlns:a14="http://schemas.microsoft.com/office/drawing/2010/main" val="0"/>
+                        </a:ext>
+                      </a:extLst>
+                    </a:blip>
+                    <a:srcRect/>
+                    <a:stretch>
+                      <a:fillRect/>
+                    </a:stretch>
+                  </pic:blipFill>
+                  <pic:spPr bwMode="auto">
+                    <a:xfrm>
+                      <a:off x="0" y="0"/>
+                      <a:ext cx="5580380" cy="1724000"/>
+                    </a:xfrm>
+                    <a:prstGeom prst="rect">
+                      <a:avLst/>
+                    </a:prstGeom>
+                    <a:noFill/>
+                    <a:ln>
+                      <a:noFill/>
+                    </a:ln>
+                  </pic:spPr>
+                </pic:pic>
+              </a:graphicData>
+            </a:graphic>
+          </wp:inline>
+        </w:drawing>
+      </w:r>
+    </w:p>
+    <w:p>
+      <w:pPr>
+        <w:pStyle w:val="Caption"/>
+      </w:pPr>
+      <w:bookmarkStart w:id="44" w:name="_Toc11226986"/>
+      <w:r>
+        <w:t xml:space="preserve">Hình </w:t>
+      </w:r>
+      <w:fldSimple w:instr=" STYLEREF 1 \s ">
+        <w:r>
+          <w:rPr>
+            <w:noProof/>
+          </w:rPr>
+          <w:t>3</w:t>
+        </w:r>
+      </w:fldSimple>
+      <w:r>
+        <w:noBreakHyphen/>
+      </w:r>
+      <w:fldSimple w:instr=" SEQ Hình \* ARABIC \s 1 ">
+        <w:r>
+          <w:rPr>
+            <w:noProof/>
+          </w:rPr>
           <w:t>21</w:t>
         </w:r>
       </w:fldSimple>
@@ -22183,7 +22355,7 @@
       <w:r>
         <w:t>Cổng ra quyết định thông tin nào được đưa ra</w:t>
       </w:r>
-      <w:bookmarkEnd w:id="41"/>
+      <w:bookmarkEnd w:id="44"/>
     </w:p>
     <w:p>
       <w:pPr>
@@ -22238,12 +22410,12 @@
       <w:pPr>
         <w:pStyle w:val="Heading3"/>
       </w:pPr>
-      <w:bookmarkStart w:id="42" w:name="_Toc11245973"/>
+      <w:bookmarkStart w:id="45" w:name="_Toc11245973"/>
       <w:r>
         <w:lastRenderedPageBreak/>
         <w:t>Cơ chế cổng của LSTM (GRU – Gated Recurrent Unit)</w:t>
       </w:r>
-      <w:bookmarkEnd w:id="42"/>
+      <w:bookmarkEnd w:id="45"/>
     </w:p>
     <w:p>
       <w:pPr>
@@ -22281,7 +22453,7 @@
                     </pic:cNvPicPr>
                   </pic:nvPicPr>
                   <pic:blipFill>
-                    <a:blip r:embed="rId39" cstate="print">
+                    <a:blip r:embed="rId40" cstate="print">
                       <a:extLst>
                         <a:ext uri="{28A0092B-C50C-407E-A947-70E740481C1C}">
                           <a14:useLocalDpi xmlns:a14="http://schemas.microsoft.com/office/drawing/2010/main" val="0"/>
@@ -22317,7 +22489,7 @@
       <w:pPr>
         <w:pStyle w:val="Caption"/>
       </w:pPr>
-      <w:bookmarkStart w:id="43" w:name="_Toc11226987"/>
+      <w:bookmarkStart w:id="46" w:name="_Toc11226987"/>
       <w:r>
         <w:t xml:space="preserve">Hình </w:t>
       </w:r>
@@ -22346,17 +22518,17 @@
       <w:r>
         <w:t>Mô hình GRU</w:t>
       </w:r>
-      <w:bookmarkEnd w:id="43"/>
+      <w:bookmarkEnd w:id="46"/>
     </w:p>
     <w:p>
       <w:pPr>
         <w:pStyle w:val="Heading3"/>
       </w:pPr>
-      <w:bookmarkStart w:id="44" w:name="_Toc11245974"/>
+      <w:bookmarkStart w:id="47" w:name="_Toc11245974"/>
       <w:r>
         <w:t>BiLSTM (Bidirectional Long-Short Term Memory):</w:t>
       </w:r>
-      <w:bookmarkEnd w:id="44"/>
+      <w:bookmarkEnd w:id="47"/>
     </w:p>
     <w:p>
       <w:pPr>
@@ -22409,7 +22581,7 @@
                     <pic:cNvPicPr/>
                   </pic:nvPicPr>
                   <pic:blipFill>
-                    <a:blip r:embed="rId40">
+                    <a:blip r:embed="rId41">
                       <a:extLst>
                         <a:ext uri="{28A0092B-C50C-407E-A947-70E740481C1C}">
                           <a14:useLocalDpi xmlns:a14="http://schemas.microsoft.com/office/drawing/2010/main" val="0"/>
@@ -22445,7 +22617,7 @@
       <w:pPr>
         <w:pStyle w:val="Caption"/>
       </w:pPr>
-      <w:bookmarkStart w:id="45" w:name="_Toc11226988"/>
+      <w:bookmarkStart w:id="48" w:name="_Toc11226988"/>
       <w:r>
         <w:t xml:space="preserve">Hình </w:t>
       </w:r>
@@ -22474,7 +22646,7 @@
       <w:r>
         <w:t>Sơ đồ về LSTM hai chiều</w:t>
       </w:r>
-      <w:bookmarkEnd w:id="45"/>
+      <w:bookmarkEnd w:id="48"/>
     </w:p>
     <w:p>
       <w:pPr>
@@ -22487,11 +22659,11 @@
       <w:pPr>
         <w:pStyle w:val="Heading3"/>
       </w:pPr>
-      <w:bookmarkStart w:id="46" w:name="_Toc11245975"/>
+      <w:bookmarkStart w:id="49" w:name="_Toc11245975"/>
       <w:r>
         <w:t>Mô hình kết hợp CNN-LSTM</w:t>
       </w:r>
-      <w:bookmarkEnd w:id="46"/>
+      <w:bookmarkEnd w:id="49"/>
     </w:p>
     <w:p>
       <w:pPr>
@@ -22531,7 +22703,7 @@
                     </pic:cNvPicPr>
                   </pic:nvPicPr>
                   <pic:blipFill>
-                    <a:blip r:embed="rId41" cstate="print">
+                    <a:blip r:embed="rId42" cstate="print">
                       <a:extLst>
                         <a:ext uri="{28A0092B-C50C-407E-A947-70E740481C1C}">
                           <a14:useLocalDpi xmlns:a14="http://schemas.microsoft.com/office/drawing/2010/main" val="0"/>
@@ -22562,14 +22734,12 @@
           </wp:inline>
         </w:drawing>
       </w:r>
-      <w:bookmarkStart w:id="47" w:name="_GoBack"/>
-      <w:bookmarkEnd w:id="47"/>
     </w:p>
     <w:p>
       <w:pPr>
         <w:pStyle w:val="Caption"/>
       </w:pPr>
-      <w:bookmarkStart w:id="48" w:name="_Toc11226989"/>
+      <w:bookmarkStart w:id="50" w:name="_Toc11226989"/>
       <w:r>
         <w:t xml:space="preserve">Hình </w:t>
       </w:r>
@@ -22598,7 +22768,7 @@
         </w:rPr>
         <w:t xml:space="preserve"> Mô hình mạng kết hợp CNN-LSTM</w:t>
       </w:r>
-      <w:bookmarkEnd w:id="48"/>
+      <w:bookmarkEnd w:id="50"/>
     </w:p>
     <w:p>
       <w:pPr>
@@ -22635,7 +22805,7 @@
                     </pic:cNvPicPr>
                   </pic:nvPicPr>
                   <pic:blipFill>
-                    <a:blip r:embed="rId42"/>
+                    <a:blip r:embed="rId43"/>
                     <a:stretch>
                       <a:fillRect/>
                     </a:stretch>
@@ -22660,7 +22830,7 @@
       <w:pPr>
         <w:pStyle w:val="Caption"/>
       </w:pPr>
-      <w:bookmarkStart w:id="49" w:name="_Toc11226990"/>
+      <w:bookmarkStart w:id="51" w:name="_Toc11226990"/>
       <w:r>
         <w:t xml:space="preserve">Hình </w:t>
       </w:r>
@@ -22689,7 +22859,7 @@
       <w:r>
         <w:t>Cấu trúc và cách hoạt động của mô hình CNN-LSTM</w:t>
       </w:r>
-      <w:bookmarkEnd w:id="49"/>
+      <w:bookmarkEnd w:id="51"/>
     </w:p>
     <w:p>
       <w:pPr>
@@ -22701,11 +22871,11 @@
       <w:pPr>
         <w:pStyle w:val="Heading2"/>
       </w:pPr>
-      <w:bookmarkStart w:id="50" w:name="_Toc11245976"/>
+      <w:bookmarkStart w:id="52" w:name="_Toc11245976"/>
       <w:r>
         <w:t>Mô hình đề cử trong bài toán phân tích cảm xúc</w:t>
       </w:r>
-      <w:bookmarkEnd w:id="50"/>
+      <w:bookmarkEnd w:id="52"/>
     </w:p>
     <w:p>
       <w:pPr>
@@ -22740,12 +22910,12 @@
       <w:pPr>
         <w:pStyle w:val="Heading3"/>
       </w:pPr>
-      <w:bookmarkStart w:id="51" w:name="_Toc11245977"/>
+      <w:bookmarkStart w:id="53" w:name="_Toc11245977"/>
       <w:r>
         <w:lastRenderedPageBreak/>
         <w:t>Mô hình seq2seq (sequence to sequence)</w:t>
       </w:r>
-      <w:bookmarkEnd w:id="51"/>
+      <w:bookmarkEnd w:id="53"/>
     </w:p>
     <w:p>
       <w:pPr>
@@ -22791,7 +22961,7 @@
                     </pic:cNvPicPr>
                   </pic:nvPicPr>
                   <pic:blipFill>
-                    <a:blip r:embed="rId43">
+                    <a:blip r:embed="rId44">
                       <a:extLst>
                         <a:ext uri="{28A0092B-C50C-407E-A947-70E740481C1C}">
                           <a14:useLocalDpi xmlns:a14="http://schemas.microsoft.com/office/drawing/2010/main" val="0"/>
@@ -22827,7 +22997,7 @@
       <w:pPr>
         <w:pStyle w:val="Caption"/>
       </w:pPr>
-      <w:bookmarkStart w:id="52" w:name="_Toc11226991"/>
+      <w:bookmarkStart w:id="54" w:name="_Toc11226991"/>
       <w:r>
         <w:t xml:space="preserve">Hình </w:t>
       </w:r>
@@ -22856,7 +23026,7 @@
       <w:r>
         <w:t>Mô hình seq2seq sử dụng mạng LSTM</w:t>
       </w:r>
-      <w:bookmarkEnd w:id="52"/>
+      <w:bookmarkEnd w:id="54"/>
     </w:p>
     <w:p>
       <w:pPr>
@@ -22895,12 +23065,12 @@
       <w:pPr>
         <w:pStyle w:val="Heading3"/>
       </w:pPr>
-      <w:bookmarkStart w:id="53" w:name="_Toc11245978"/>
+      <w:bookmarkStart w:id="55" w:name="_Toc11245978"/>
       <w:r>
         <w:lastRenderedPageBreak/>
         <w:t>Cơ chế Attention trong mô hình seq2seq</w:t>
       </w:r>
-      <w:bookmarkEnd w:id="53"/>
+      <w:bookmarkEnd w:id="55"/>
     </w:p>
     <w:p>
       <w:pPr>
@@ -22944,7 +23114,7 @@
                     </pic:cNvPicPr>
                   </pic:nvPicPr>
                   <pic:blipFill>
-                    <a:blip r:embed="rId44">
+                    <a:blip r:embed="rId45">
                       <a:extLst>
                         <a:ext uri="{28A0092B-C50C-407E-A947-70E740481C1C}">
                           <a14:useLocalDpi xmlns:a14="http://schemas.microsoft.com/office/drawing/2010/main" val="0"/>
@@ -22980,7 +23150,7 @@
       <w:pPr>
         <w:pStyle w:val="Caption"/>
       </w:pPr>
-      <w:bookmarkStart w:id="54" w:name="_Toc11226992"/>
+      <w:bookmarkStart w:id="56" w:name="_Toc11226992"/>
       <w:r>
         <w:t xml:space="preserve">Hình </w:t>
       </w:r>
@@ -23009,7 +23179,7 @@
       <w:r>
         <w:t>Cơ chế Attention</w:t>
       </w:r>
-      <w:bookmarkEnd w:id="54"/>
+      <w:bookmarkEnd w:id="56"/>
     </w:p>
     <w:p/>
     <w:p>
@@ -24602,10 +24772,10 @@
             <v:path o:extrusionok="f" gradientshapeok="t" o:connecttype="rect"/>
             <o:lock v:ext="edit" aspectratio="t"/>
           </v:shapetype>
-          <v:shape id="_x0000_i1025" type="#_x0000_t75" style="width:159.8pt;height:19.1pt" o:ole="">
-            <v:imagedata r:id="rId45" o:title=""/>
+          <v:shape id="_x0000_i1025" type="#_x0000_t75" style="width:159.85pt;height:19.1pt" o:ole="">
+            <v:imagedata r:id="rId46" o:title=""/>
           </v:shape>
-          <o:OLEObject Type="Embed" ProgID="Equation.DSMT4" ShapeID="_x0000_i1025" DrawAspect="Content" ObjectID="_1621968988" r:id="rId46"/>
+          <o:OLEObject Type="Embed" ProgID="Equation.DSMT4" ShapeID="_x0000_i1025" DrawAspect="Content" ObjectID="_1622019130" r:id="rId47"/>
         </w:object>
       </w:r>
       <w:r>
@@ -24617,9 +24787,9 @@
         </w:rPr>
         <w:object w:dxaOrig="180" w:dyaOrig="279" w14:anchorId="6E349DB1">
           <v:shape id="_x0000_i1026" type="#_x0000_t75" style="width:8.75pt;height:14.2pt" o:ole="">
-            <v:imagedata r:id="rId47" o:title=""/>
+            <v:imagedata r:id="rId48" o:title=""/>
           </v:shape>
-          <o:OLEObject Type="Embed" ProgID="Equation.DSMT4" ShapeID="_x0000_i1026" DrawAspect="Content" ObjectID="_1621968989" r:id="rId48"/>
+          <o:OLEObject Type="Embed" ProgID="Equation.DSMT4" ShapeID="_x0000_i1026" DrawAspect="Content" ObjectID="_1622019131" r:id="rId49"/>
         </w:object>
       </w:r>
       <w:r>
@@ -25112,7 +25282,7 @@
       <w:pPr>
         <w:pStyle w:val="Content"/>
         <w:sectPr>
-          <w:headerReference w:type="default" r:id="rId49"/>
+          <w:headerReference w:type="default" r:id="rId50"/>
           <w:pgSz w:w="11907" w:h="16840" w:code="9"/>
           <w:pgMar w:top="1418" w:right="1134" w:bottom="1418" w:left="1701" w:header="283" w:footer="283" w:gutter="0"/>
           <w:cols w:space="720"/>
@@ -25215,25 +25385,25 @@
       <w:pPr>
         <w:pStyle w:val="Heading1"/>
       </w:pPr>
-      <w:bookmarkStart w:id="55" w:name="_Toc11245979"/>
+      <w:bookmarkStart w:id="57" w:name="_Toc11245979"/>
       <w:r>
         <w:t>THỰC NGHIỆM VÀ ĐÁNH GIÁ</w:t>
       </w:r>
-      <w:bookmarkEnd w:id="55"/>
+      <w:bookmarkEnd w:id="57"/>
     </w:p>
     <w:p>
       <w:pPr>
         <w:pStyle w:val="Heading2"/>
       </w:pPr>
-      <w:bookmarkStart w:id="56" w:name="_Toc10847715"/>
-      <w:bookmarkStart w:id="57" w:name="_Toc10874697"/>
-      <w:bookmarkStart w:id="58" w:name="_Toc11245980"/>
+      <w:bookmarkStart w:id="58" w:name="_Toc10847715"/>
+      <w:bookmarkStart w:id="59" w:name="_Toc10874697"/>
+      <w:bookmarkStart w:id="60" w:name="_Toc11245980"/>
       <w:r>
         <w:t>Dataset</w:t>
       </w:r>
-      <w:bookmarkEnd w:id="56"/>
-      <w:bookmarkEnd w:id="57"/>
       <w:bookmarkEnd w:id="58"/>
+      <w:bookmarkEnd w:id="59"/>
+      <w:bookmarkEnd w:id="60"/>
     </w:p>
     <w:tbl>
       <w:tblPr>
@@ -25307,51 +25477,6 @@
                 <w:szCs w:val="26"/>
               </w:rPr>
               <w:t>Book</w:t>
-            </w:r>
-          </w:p>
-        </w:tc>
-        <w:tc>
-          <w:tcPr>
-            <w:tcW w:w="7366" w:type="dxa"/>
-          </w:tcPr>
-          <w:p>
-            <w:pPr>
-              <w:rPr>
-                <w:szCs w:val="26"/>
-              </w:rPr>
-            </w:pPr>
-            <w:hyperlink r:id="rId50" w:tgtFrame="_blank" w:history="1">
-              <w:r>
-                <w:rPr>
-                  <w:rStyle w:val="Hyperlink"/>
-                  <w:rFonts w:ascii="Helvetica" w:hAnsi="Helvetica" w:cs="Helvetica"/>
-                  <w:color w:val="385898"/>
-                  <w:sz w:val="21"/>
-                  <w:szCs w:val="21"/>
-                  <w:shd w:val="clear" w:color="auto" w:fill="FFFFFF"/>
-                </w:rPr>
-                <w:t>https://1drv.ms/u/s!AmZciMFRffXQgboRZ8MbhxSD4mhj2A</w:t>
-              </w:r>
-            </w:hyperlink>
-          </w:p>
-        </w:tc>
-      </w:tr>
-      <w:tr>
-        <w:tc>
-          <w:tcPr>
-            <w:tcW w:w="1696" w:type="dxa"/>
-          </w:tcPr>
-          <w:p>
-            <w:pPr>
-              <w:rPr>
-                <w:szCs w:val="26"/>
-              </w:rPr>
-            </w:pPr>
-            <w:r>
-              <w:rPr>
-                <w:szCs w:val="26"/>
-              </w:rPr>
-              <w:t>DVD</w:t>
             </w:r>
           </w:p>
         </w:tc>
@@ -25396,7 +25521,7 @@
               <w:rPr>
                 <w:szCs w:val="26"/>
               </w:rPr>
-              <w:t>Electronics</w:t>
+              <w:t>DVD</w:t>
             </w:r>
           </w:p>
         </w:tc>
@@ -25441,7 +25566,7 @@
               <w:rPr>
                 <w:szCs w:val="26"/>
               </w:rPr>
-              <w:t>Kitchen</w:t>
+              <w:t>Electronics</w:t>
             </w:r>
           </w:p>
         </w:tc>
@@ -25486,6 +25611,51 @@
               <w:rPr>
                 <w:szCs w:val="26"/>
               </w:rPr>
+              <w:t>Kitchen</w:t>
+            </w:r>
+          </w:p>
+        </w:tc>
+        <w:tc>
+          <w:tcPr>
+            <w:tcW w:w="7366" w:type="dxa"/>
+          </w:tcPr>
+          <w:p>
+            <w:pPr>
+              <w:rPr>
+                <w:szCs w:val="26"/>
+              </w:rPr>
+            </w:pPr>
+            <w:hyperlink r:id="rId54" w:tgtFrame="_blank" w:history="1">
+              <w:r>
+                <w:rPr>
+                  <w:rStyle w:val="Hyperlink"/>
+                  <w:rFonts w:ascii="Helvetica" w:hAnsi="Helvetica" w:cs="Helvetica"/>
+                  <w:color w:val="385898"/>
+                  <w:sz w:val="21"/>
+                  <w:szCs w:val="21"/>
+                  <w:shd w:val="clear" w:color="auto" w:fill="FFFFFF"/>
+                </w:rPr>
+                <w:t>https://1drv.ms/u/s!AmZciMFRffXQgboRZ8MbhxSD4mhj2A</w:t>
+              </w:r>
+            </w:hyperlink>
+          </w:p>
+        </w:tc>
+      </w:tr>
+      <w:tr>
+        <w:tc>
+          <w:tcPr>
+            <w:tcW w:w="1696" w:type="dxa"/>
+          </w:tcPr>
+          <w:p>
+            <w:pPr>
+              <w:rPr>
+                <w:szCs w:val="26"/>
+              </w:rPr>
+            </w:pPr>
+            <w:r>
+              <w:rPr>
+                <w:szCs w:val="26"/>
+              </w:rPr>
               <w:t>IMDB movie reviews</w:t>
             </w:r>
           </w:p>
@@ -25515,7 +25685,7 @@
       <w:pPr>
         <w:pStyle w:val="Caption"/>
       </w:pPr>
-      <w:bookmarkStart w:id="59" w:name="_Toc11224641"/>
+      <w:bookmarkStart w:id="61" w:name="_Toc11224641"/>
       <w:r>
         <w:t xml:space="preserve">Bảng </w:t>
       </w:r>
@@ -25551,17 +25721,17 @@
       <w:r>
         <w:t xml:space="preserve"> mô hình</w:t>
       </w:r>
-      <w:bookmarkEnd w:id="59"/>
+      <w:bookmarkEnd w:id="61"/>
     </w:p>
     <w:p>
       <w:pPr>
         <w:pStyle w:val="Heading3"/>
       </w:pPr>
-      <w:bookmarkStart w:id="60" w:name="_Toc11245981"/>
+      <w:bookmarkStart w:id="62" w:name="_Toc11245981"/>
       <w:r>
         <w:t>Tập dữ liệu cho 4 lĩnh vực khác nhau</w:t>
       </w:r>
-      <w:bookmarkEnd w:id="60"/>
+      <w:bookmarkEnd w:id="62"/>
     </w:p>
     <w:p>
       <w:pPr>
@@ -25620,11 +25790,11 @@
       <w:pPr>
         <w:pStyle w:val="Heading3"/>
       </w:pPr>
-      <w:bookmarkStart w:id="61" w:name="_Toc11245982"/>
+      <w:bookmarkStart w:id="63" w:name="_Toc11245982"/>
       <w:r>
         <w:t>Tập dữ liệu IMDB Movie Keras</w:t>
       </w:r>
-      <w:bookmarkEnd w:id="61"/>
+      <w:bookmarkEnd w:id="63"/>
     </w:p>
     <w:p>
       <w:pPr>
@@ -25688,15 +25858,15 @@
       <w:pPr>
         <w:pStyle w:val="Heading2"/>
       </w:pPr>
-      <w:bookmarkStart w:id="62" w:name="_Toc10847716"/>
-      <w:bookmarkStart w:id="63" w:name="_Toc10874698"/>
-      <w:bookmarkStart w:id="64" w:name="_Toc11245983"/>
+      <w:bookmarkStart w:id="64" w:name="_Toc10847716"/>
+      <w:bookmarkStart w:id="65" w:name="_Toc10874698"/>
+      <w:bookmarkStart w:id="66" w:name="_Toc11245983"/>
       <w:r>
         <w:t>Cấu hình máy và thư viện cài đặt</w:t>
       </w:r>
-      <w:bookmarkEnd w:id="62"/>
-      <w:bookmarkEnd w:id="63"/>
       <w:bookmarkEnd w:id="64"/>
+      <w:bookmarkEnd w:id="65"/>
+      <w:bookmarkEnd w:id="66"/>
     </w:p>
     <w:p>
       <w:pPr>
@@ -25791,29 +25961,29 @@
       <w:pPr>
         <w:pStyle w:val="Heading2"/>
       </w:pPr>
-      <w:bookmarkStart w:id="65" w:name="_Toc10847717"/>
-      <w:bookmarkStart w:id="66" w:name="_Toc10874699"/>
-      <w:bookmarkStart w:id="67" w:name="_Toc11245984"/>
+      <w:bookmarkStart w:id="67" w:name="_Toc10847717"/>
+      <w:bookmarkStart w:id="68" w:name="_Toc10874699"/>
+      <w:bookmarkStart w:id="69" w:name="_Toc11245984"/>
       <w:r>
         <w:t>Thực nghiệm mô hình RNN-Attention-Network</w:t>
       </w:r>
-      <w:bookmarkEnd w:id="65"/>
-      <w:bookmarkEnd w:id="66"/>
       <w:bookmarkEnd w:id="67"/>
-    </w:p>
-    <w:p>
-      <w:pPr>
-        <w:pStyle w:val="Heading3"/>
-      </w:pPr>
-      <w:bookmarkStart w:id="68" w:name="_Toc10847718"/>
-      <w:bookmarkStart w:id="69" w:name="_Toc10874700"/>
-      <w:bookmarkStart w:id="70" w:name="_Toc11245985"/>
-      <w:r>
-        <w:t>Xử lý dữ liệu</w:t>
-      </w:r>
       <w:bookmarkEnd w:id="68"/>
       <w:bookmarkEnd w:id="69"/>
+    </w:p>
+    <w:p>
+      <w:pPr>
+        <w:pStyle w:val="Heading3"/>
+      </w:pPr>
+      <w:bookmarkStart w:id="70" w:name="_Toc10847718"/>
+      <w:bookmarkStart w:id="71" w:name="_Toc10874700"/>
+      <w:bookmarkStart w:id="72" w:name="_Toc11245985"/>
+      <w:r>
+        <w:t>Xử lý dữ liệu</w:t>
+      </w:r>
       <w:bookmarkEnd w:id="70"/>
+      <w:bookmarkEnd w:id="71"/>
+      <w:bookmarkEnd w:id="72"/>
     </w:p>
     <w:p>
       <w:pPr>
@@ -26349,15 +26519,15 @@
       <w:pPr>
         <w:pStyle w:val="Heading3"/>
       </w:pPr>
-      <w:bookmarkStart w:id="71" w:name="_Toc10847719"/>
-      <w:bookmarkStart w:id="72" w:name="_Toc10874701"/>
-      <w:bookmarkStart w:id="73" w:name="_Toc11245986"/>
+      <w:bookmarkStart w:id="73" w:name="_Toc10847719"/>
+      <w:bookmarkStart w:id="74" w:name="_Toc10874701"/>
+      <w:bookmarkStart w:id="75" w:name="_Toc11245986"/>
       <w:r>
         <w:t>Xây dựng mô hình dựa trên RNN-Attention-network</w:t>
       </w:r>
-      <w:bookmarkEnd w:id="71"/>
-      <w:bookmarkEnd w:id="72"/>
       <w:bookmarkEnd w:id="73"/>
+      <w:bookmarkEnd w:id="74"/>
+      <w:bookmarkEnd w:id="75"/>
     </w:p>
     <w:p>
       <w:pPr>
@@ -26472,7 +26642,7 @@
               </wp:anchor>
             </w:drawing>
           </mc:Choice>
-          <mc:Fallback xmlns:w16cid="http://schemas.microsoft.com/office/word/2016/wordml/cid" xmlns:am3d="http://schemas.microsoft.com/office/drawing/2017/model3d" xmlns:aink="http://schemas.microsoft.com/office/drawing/2016/ink" xmlns:cx8="http://schemas.microsoft.com/office/drawing/2016/5/14/chartex" xmlns:cx7="http://schemas.microsoft.com/office/drawing/2016/5/13/chartex" xmlns:cx6="http://schemas.microsoft.com/office/drawing/2016/5/12/chartex" xmlns:cx5="http://schemas.microsoft.com/office/drawing/2016/5/11/chartex" xmlns:cx4="http://schemas.microsoft.com/office/drawing/2016/5/10/chartex" xmlns:cx3="http://schemas.microsoft.com/office/drawing/2016/5/9/chartex" xmlns:cx2="http://schemas.microsoft.com/office/drawing/2015/10/21/chartex" xmlns:cx1="http://schemas.microsoft.com/office/drawing/2015/9/8/chartex">
+          <mc:Fallback>
             <w:pict>
               <v:rect w14:anchorId="41160FF0" id="Rectangle 29" o:spid="_x0000_s1028" style="position:absolute;left:0;text-align:left;margin-left:233.2pt;margin-top:16.35pt;width:213.85pt;height:29.9pt;z-index:251666432;visibility:visible;mso-wrap-style:square;mso-wrap-distance-left:9pt;mso-wrap-distance-top:0;mso-wrap-distance-right:9pt;mso-wrap-distance-bottom:0;mso-position-horizontal:absolute;mso-position-horizontal-relative:text;mso-position-vertical:absolute;mso-position-vertical-relative:text;v-text-anchor:middle" o:gfxdata="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" fillcolor="white [3212]" strokecolor="white [3212]" strokeweight="2pt">
                 <v:textbox>
@@ -26589,7 +26759,7 @@
               </wp:anchor>
             </w:drawing>
           </mc:Choice>
-          <mc:Fallback xmlns:w16cid="http://schemas.microsoft.com/office/word/2016/wordml/cid" xmlns:am3d="http://schemas.microsoft.com/office/drawing/2017/model3d" xmlns:aink="http://schemas.microsoft.com/office/drawing/2016/ink" xmlns:cx8="http://schemas.microsoft.com/office/drawing/2016/5/14/chartex" xmlns:cx7="http://schemas.microsoft.com/office/drawing/2016/5/13/chartex" xmlns:cx6="http://schemas.microsoft.com/office/drawing/2016/5/12/chartex" xmlns:cx5="http://schemas.microsoft.com/office/drawing/2016/5/11/chartex" xmlns:cx4="http://schemas.microsoft.com/office/drawing/2016/5/10/chartex" xmlns:cx3="http://schemas.microsoft.com/office/drawing/2016/5/9/chartex" xmlns:cx2="http://schemas.microsoft.com/office/drawing/2015/10/21/chartex" xmlns:cx1="http://schemas.microsoft.com/office/drawing/2015/9/8/chartex">
+          <mc:Fallback>
             <w:pict>
               <v:rect w14:anchorId="5000A908" id="Rectangle 4104" o:spid="_x0000_s1029" style="position:absolute;left:0;text-align:left;margin-left:4.85pt;margin-top:22pt;width:196pt;height:29.95pt;z-index:251676672;visibility:visible;mso-wrap-style:square;mso-width-percent:0;mso-wrap-distance-left:9pt;mso-wrap-distance-top:0;mso-wrap-distance-right:9pt;mso-wrap-distance-bottom:0;mso-position-horizontal:absolute;mso-position-horizontal-relative:text;mso-position-vertical:absolute;mso-position-vertical-relative:text;mso-width-percent:0;mso-width-relative:margin;v-text-anchor:middle" o:gfxdata="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" fillcolor="white [3212]" strokecolor="white [3212]" strokeweight="2pt">
                 <v:textbox>
@@ -26680,7 +26850,7 @@
               </wp:anchor>
             </w:drawing>
           </mc:Choice>
-          <mc:Fallback xmlns:w16cid="http://schemas.microsoft.com/office/word/2016/wordml/cid" xmlns:am3d="http://schemas.microsoft.com/office/drawing/2017/model3d" xmlns:aink="http://schemas.microsoft.com/office/drawing/2016/ink" xmlns:cx8="http://schemas.microsoft.com/office/drawing/2016/5/14/chartex" xmlns:cx7="http://schemas.microsoft.com/office/drawing/2016/5/13/chartex" xmlns:cx6="http://schemas.microsoft.com/office/drawing/2016/5/12/chartex" xmlns:cx5="http://schemas.microsoft.com/office/drawing/2016/5/11/chartex" xmlns:cx4="http://schemas.microsoft.com/office/drawing/2016/5/10/chartex" xmlns:cx3="http://schemas.microsoft.com/office/drawing/2016/5/9/chartex" xmlns:cx2="http://schemas.microsoft.com/office/drawing/2015/10/21/chartex" xmlns:cx1="http://schemas.microsoft.com/office/drawing/2015/9/8/chartex">
+          <mc:Fallback xmlns:cx1="http://schemas.microsoft.com/office/drawing/2015/9/8/chartex" xmlns:cx2="http://schemas.microsoft.com/office/drawing/2015/10/21/chartex" xmlns:cx3="http://schemas.microsoft.com/office/drawing/2016/5/9/chartex" xmlns:cx4="http://schemas.microsoft.com/office/drawing/2016/5/10/chartex" xmlns:cx5="http://schemas.microsoft.com/office/drawing/2016/5/11/chartex" xmlns:cx6="http://schemas.microsoft.com/office/drawing/2016/5/12/chartex" xmlns:cx7="http://schemas.microsoft.com/office/drawing/2016/5/13/chartex" xmlns:cx8="http://schemas.microsoft.com/office/drawing/2016/5/14/chartex" xmlns:aink="http://schemas.microsoft.com/office/drawing/2016/ink" xmlns:am3d="http://schemas.microsoft.com/office/drawing/2017/model3d" xmlns:w16cid="http://schemas.microsoft.com/office/word/2016/wordml/cid">
             <w:pict>
               <v:shapetype w14:anchorId="134A9676" id="_x0000_t32" coordsize="21600,21600" o:spt="32" o:oned="t" path="m,l21600,21600e" filled="f">
                 <v:path arrowok="t" fillok="f" o:connecttype="none"/>
@@ -26814,7 +26984,7 @@
               </wp:anchor>
             </w:drawing>
           </mc:Choice>
-          <mc:Fallback xmlns:w16cid="http://schemas.microsoft.com/office/word/2016/wordml/cid" xmlns:am3d="http://schemas.microsoft.com/office/drawing/2017/model3d" xmlns:aink="http://schemas.microsoft.com/office/drawing/2016/ink" xmlns:cx8="http://schemas.microsoft.com/office/drawing/2016/5/14/chartex" xmlns:cx7="http://schemas.microsoft.com/office/drawing/2016/5/13/chartex" xmlns:cx6="http://schemas.microsoft.com/office/drawing/2016/5/12/chartex" xmlns:cx5="http://schemas.microsoft.com/office/drawing/2016/5/11/chartex" xmlns:cx4="http://schemas.microsoft.com/office/drawing/2016/5/10/chartex" xmlns:cx3="http://schemas.microsoft.com/office/drawing/2016/5/9/chartex" xmlns:cx2="http://schemas.microsoft.com/office/drawing/2015/10/21/chartex" xmlns:cx1="http://schemas.microsoft.com/office/drawing/2015/9/8/chartex">
+          <mc:Fallback>
             <w:pict>
               <v:rect w14:anchorId="385FB44D" id="Rectangle 31" o:spid="_x0000_s1030" style="position:absolute;margin-left:233.35pt;margin-top:6.3pt;width:213.85pt;height:29.95pt;z-index:251665408;visibility:visible;mso-wrap-style:square;mso-wrap-distance-left:9pt;mso-wrap-distance-top:0;mso-wrap-distance-right:9pt;mso-wrap-distance-bottom:0;mso-position-horizontal:absolute;mso-position-horizontal-relative:text;mso-position-vertical:absolute;mso-position-vertical-relative:text;v-text-anchor:middle" o:gfxdata="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" fillcolor="white [3212]" strokecolor="black [3213]" strokeweight="1pt">
                 <v:stroke dashstyle="dash"/>
@@ -26935,7 +27105,7 @@
               </wp:anchor>
             </w:drawing>
           </mc:Choice>
-          <mc:Fallback xmlns:w16cid="http://schemas.microsoft.com/office/word/2016/wordml/cid" xmlns:am3d="http://schemas.microsoft.com/office/drawing/2017/model3d" xmlns:aink="http://schemas.microsoft.com/office/drawing/2016/ink" xmlns:cx8="http://schemas.microsoft.com/office/drawing/2016/5/14/chartex" xmlns:cx7="http://schemas.microsoft.com/office/drawing/2016/5/13/chartex" xmlns:cx6="http://schemas.microsoft.com/office/drawing/2016/5/12/chartex" xmlns:cx5="http://schemas.microsoft.com/office/drawing/2016/5/11/chartex" xmlns:cx4="http://schemas.microsoft.com/office/drawing/2016/5/10/chartex" xmlns:cx3="http://schemas.microsoft.com/office/drawing/2016/5/9/chartex" xmlns:cx2="http://schemas.microsoft.com/office/drawing/2015/10/21/chartex" xmlns:cx1="http://schemas.microsoft.com/office/drawing/2015/9/8/chartex">
+          <mc:Fallback>
             <w:pict>
               <v:rect w14:anchorId="6384A1FE" id="Rectangle 4105" o:spid="_x0000_s1031" style="position:absolute;margin-left:-9.5pt;margin-top:4.6pt;width:229.55pt;height:29.95pt;z-index:251677696;visibility:visible;mso-wrap-style:square;mso-width-percent:0;mso-height-percent:0;mso-wrap-distance-left:9pt;mso-wrap-distance-top:0;mso-wrap-distance-right:9pt;mso-wrap-distance-bottom:0;mso-position-horizontal:absolute;mso-position-horizontal-relative:text;mso-position-vertical:absolute;mso-position-vertical-relative:text;mso-width-percent:0;mso-height-percent:0;mso-width-relative:margin;mso-height-relative:margin;v-text-anchor:middle" o:gfxdata="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" fillcolor="white [3212]" strokecolor="white [3212]" strokeweight="2pt">
                 <v:textbox>
@@ -27033,7 +27203,7 @@
               </wp:anchor>
             </w:drawing>
           </mc:Choice>
-          <mc:Fallback xmlns:w16cid="http://schemas.microsoft.com/office/word/2016/wordml/cid" xmlns:am3d="http://schemas.microsoft.com/office/drawing/2017/model3d" xmlns:aink="http://schemas.microsoft.com/office/drawing/2016/ink" xmlns:cx8="http://schemas.microsoft.com/office/drawing/2016/5/14/chartex" xmlns:cx7="http://schemas.microsoft.com/office/drawing/2016/5/13/chartex" xmlns:cx6="http://schemas.microsoft.com/office/drawing/2016/5/12/chartex" xmlns:cx5="http://schemas.microsoft.com/office/drawing/2016/5/11/chartex" xmlns:cx4="http://schemas.microsoft.com/office/drawing/2016/5/10/chartex" xmlns:cx3="http://schemas.microsoft.com/office/drawing/2016/5/9/chartex" xmlns:cx2="http://schemas.microsoft.com/office/drawing/2015/10/21/chartex" xmlns:cx1="http://schemas.microsoft.com/office/drawing/2015/9/8/chartex">
+          <mc:Fallback xmlns:cx1="http://schemas.microsoft.com/office/drawing/2015/9/8/chartex" xmlns:cx2="http://schemas.microsoft.com/office/drawing/2015/10/21/chartex" xmlns:cx3="http://schemas.microsoft.com/office/drawing/2016/5/9/chartex" xmlns:cx4="http://schemas.microsoft.com/office/drawing/2016/5/10/chartex" xmlns:cx5="http://schemas.microsoft.com/office/drawing/2016/5/11/chartex" xmlns:cx6="http://schemas.microsoft.com/office/drawing/2016/5/12/chartex" xmlns:cx7="http://schemas.microsoft.com/office/drawing/2016/5/13/chartex" xmlns:cx8="http://schemas.microsoft.com/office/drawing/2016/5/14/chartex" xmlns:aink="http://schemas.microsoft.com/office/drawing/2016/ink" xmlns:am3d="http://schemas.microsoft.com/office/drawing/2017/model3d" xmlns:w16cid="http://schemas.microsoft.com/office/word/2016/wordml/cid">
             <w:pict>
               <v:shape w14:anchorId="007A83B1" id="Straight Arrow Connector 7168" o:spid="_x0000_s1026" type="#_x0000_t32" style="position:absolute;margin-left:341.15pt;margin-top:1.35pt;width:0;height:24.95pt;z-index:251669504;visibility:visible;mso-wrap-style:square;mso-wrap-distance-left:9pt;mso-wrap-distance-top:0;mso-wrap-distance-right:9pt;mso-wrap-distance-bottom:0;mso-position-horizontal:absolute;mso-position-horizontal-relative:text;mso-position-vertical:absolute;mso-position-vertical-relative:text" o:gfxdata="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" strokecolor="black [3040]">
                 <v:stroke endarrow="block"/>
@@ -27138,7 +27308,7 @@
               </wp:anchor>
             </w:drawing>
           </mc:Choice>
-          <mc:Fallback xmlns:w16cid="http://schemas.microsoft.com/office/word/2016/wordml/cid" xmlns:am3d="http://schemas.microsoft.com/office/drawing/2017/model3d" xmlns:aink="http://schemas.microsoft.com/office/drawing/2016/ink" xmlns:cx8="http://schemas.microsoft.com/office/drawing/2016/5/14/chartex" xmlns:cx7="http://schemas.microsoft.com/office/drawing/2016/5/13/chartex" xmlns:cx6="http://schemas.microsoft.com/office/drawing/2016/5/12/chartex" xmlns:cx5="http://schemas.microsoft.com/office/drawing/2016/5/11/chartex" xmlns:cx4="http://schemas.microsoft.com/office/drawing/2016/5/10/chartex" xmlns:cx3="http://schemas.microsoft.com/office/drawing/2016/5/9/chartex" xmlns:cx2="http://schemas.microsoft.com/office/drawing/2015/10/21/chartex" xmlns:cx1="http://schemas.microsoft.com/office/drawing/2015/9/8/chartex">
+          <mc:Fallback>
             <w:pict>
               <v:rect w14:anchorId="4BF752E5" id="Rectangle 7169" o:spid="_x0000_s1032" style="position:absolute;margin-left:233.5pt;margin-top:8.8pt;width:213.85pt;height:29.9pt;z-index:251668480;visibility:visible;mso-wrap-style:square;mso-wrap-distance-left:9pt;mso-wrap-distance-top:0;mso-wrap-distance-right:9pt;mso-wrap-distance-bottom:0;mso-position-horizontal:absolute;mso-position-horizontal-relative:text;mso-position-vertical:absolute;mso-position-vertical-relative:text;v-text-anchor:middle" o:gfxdata="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" fillcolor="white [3212]" strokecolor="black [3213]" strokeweight="1pt">
                 <v:stroke dashstyle="dash"/>
@@ -27259,7 +27429,7 @@
               </wp:anchor>
             </w:drawing>
           </mc:Choice>
-          <mc:Fallback xmlns:w16cid="http://schemas.microsoft.com/office/word/2016/wordml/cid" xmlns:am3d="http://schemas.microsoft.com/office/drawing/2017/model3d" xmlns:aink="http://schemas.microsoft.com/office/drawing/2016/ink" xmlns:cx8="http://schemas.microsoft.com/office/drawing/2016/5/14/chartex" xmlns:cx7="http://schemas.microsoft.com/office/drawing/2016/5/13/chartex" xmlns:cx6="http://schemas.microsoft.com/office/drawing/2016/5/12/chartex" xmlns:cx5="http://schemas.microsoft.com/office/drawing/2016/5/11/chartex" xmlns:cx4="http://schemas.microsoft.com/office/drawing/2016/5/10/chartex" xmlns:cx3="http://schemas.microsoft.com/office/drawing/2016/5/9/chartex" xmlns:cx2="http://schemas.microsoft.com/office/drawing/2015/10/21/chartex" xmlns:cx1="http://schemas.microsoft.com/office/drawing/2015/9/8/chartex">
+          <mc:Fallback>
             <w:pict>
               <v:rect w14:anchorId="09FDDB67" id="Rectangle 4106" o:spid="_x0000_s1033" style="position:absolute;margin-left:-9.55pt;margin-top:8.65pt;width:218.1pt;height:29.9pt;z-index:251678720;visibility:visible;mso-wrap-style:square;mso-width-percent:0;mso-height-percent:0;mso-wrap-distance-left:9pt;mso-wrap-distance-top:0;mso-wrap-distance-right:9pt;mso-wrap-distance-bottom:0;mso-position-horizontal:absolute;mso-position-horizontal-relative:text;mso-position-vertical:absolute;mso-position-vertical-relative:text;mso-width-percent:0;mso-height-percent:0;mso-width-relative:margin;mso-height-relative:margin;v-text-anchor:middle" o:gfxdata="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" fillcolor="white [3212]" strokecolor="white [3212]" strokeweight="2pt">
                 <v:textbox>
@@ -27391,7 +27561,7 @@
               </wp:anchor>
             </w:drawing>
           </mc:Choice>
-          <mc:Fallback xmlns:w16cid="http://schemas.microsoft.com/office/word/2016/wordml/cid" xmlns:am3d="http://schemas.microsoft.com/office/drawing/2017/model3d" xmlns:aink="http://schemas.microsoft.com/office/drawing/2016/ink" xmlns:cx8="http://schemas.microsoft.com/office/drawing/2016/5/14/chartex" xmlns:cx7="http://schemas.microsoft.com/office/drawing/2016/5/13/chartex" xmlns:cx6="http://schemas.microsoft.com/office/drawing/2016/5/12/chartex" xmlns:cx5="http://schemas.microsoft.com/office/drawing/2016/5/11/chartex" xmlns:cx4="http://schemas.microsoft.com/office/drawing/2016/5/10/chartex" xmlns:cx3="http://schemas.microsoft.com/office/drawing/2016/5/9/chartex" xmlns:cx2="http://schemas.microsoft.com/office/drawing/2015/10/21/chartex" xmlns:cx1="http://schemas.microsoft.com/office/drawing/2015/9/8/chartex">
+          <mc:Fallback>
             <w:pict>
               <v:rect w14:anchorId="3C7644C8" id="Rectangle 7171" o:spid="_x0000_s1034" style="position:absolute;margin-left:233.35pt;margin-top:30.3pt;width:213.85pt;height:51.3pt;z-index:251670528;visibility:visible;mso-wrap-style:square;mso-height-percent:0;mso-wrap-distance-left:9pt;mso-wrap-distance-top:0;mso-wrap-distance-right:9pt;mso-wrap-distance-bottom:0;mso-position-horizontal:absolute;mso-position-horizontal-relative:text;mso-position-vertical:absolute;mso-position-vertical-relative:text;mso-height-percent:0;mso-height-relative:margin;v-text-anchor:middle" o:gfxdata="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" fillcolor="white [3212]" strokecolor="black [3213]" strokeweight="1pt">
                 <v:stroke dashstyle="dash"/>
@@ -27476,7 +27646,7 @@
               </wp:anchor>
             </w:drawing>
           </mc:Choice>
-          <mc:Fallback xmlns:w16cid="http://schemas.microsoft.com/office/word/2016/wordml/cid" xmlns:am3d="http://schemas.microsoft.com/office/drawing/2017/model3d" xmlns:aink="http://schemas.microsoft.com/office/drawing/2016/ink" xmlns:cx8="http://schemas.microsoft.com/office/drawing/2016/5/14/chartex" xmlns:cx7="http://schemas.microsoft.com/office/drawing/2016/5/13/chartex" xmlns:cx6="http://schemas.microsoft.com/office/drawing/2016/5/12/chartex" xmlns:cx5="http://schemas.microsoft.com/office/drawing/2016/5/11/chartex" xmlns:cx4="http://schemas.microsoft.com/office/drawing/2016/5/10/chartex" xmlns:cx3="http://schemas.microsoft.com/office/drawing/2016/5/9/chartex" xmlns:cx2="http://schemas.microsoft.com/office/drawing/2015/10/21/chartex" xmlns:cx1="http://schemas.microsoft.com/office/drawing/2015/9/8/chartex">
+          <mc:Fallback xmlns:cx1="http://schemas.microsoft.com/office/drawing/2015/9/8/chartex" xmlns:cx2="http://schemas.microsoft.com/office/drawing/2015/10/21/chartex" xmlns:cx3="http://schemas.microsoft.com/office/drawing/2016/5/9/chartex" xmlns:cx4="http://schemas.microsoft.com/office/drawing/2016/5/10/chartex" xmlns:cx5="http://schemas.microsoft.com/office/drawing/2016/5/11/chartex" xmlns:cx6="http://schemas.microsoft.com/office/drawing/2016/5/12/chartex" xmlns:cx7="http://schemas.microsoft.com/office/drawing/2016/5/13/chartex" xmlns:cx8="http://schemas.microsoft.com/office/drawing/2016/5/14/chartex" xmlns:aink="http://schemas.microsoft.com/office/drawing/2016/ink" xmlns:am3d="http://schemas.microsoft.com/office/drawing/2017/model3d" xmlns:w16cid="http://schemas.microsoft.com/office/word/2016/wordml/cid">
             <w:pict>
               <v:shape w14:anchorId="199F4092" id="Straight Arrow Connector 4096" o:spid="_x0000_s1026" type="#_x0000_t32" style="position:absolute;margin-left:341.85pt;margin-top:4.3pt;width:0;height:24.95pt;z-index:251671552;visibility:visible;mso-wrap-style:square;mso-wrap-distance-left:9pt;mso-wrap-distance-top:0;mso-wrap-distance-right:9pt;mso-wrap-distance-bottom:0;mso-position-horizontal:absolute;mso-position-horizontal-relative:text;mso-position-vertical:absolute;mso-position-vertical-relative:text" o:gfxdata="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" strokecolor="black [3040]">
                 <v:stroke endarrow="block"/>
@@ -27574,7 +27744,7 @@
               </wp:anchor>
             </w:drawing>
           </mc:Choice>
-          <mc:Fallback xmlns:w16cid="http://schemas.microsoft.com/office/word/2016/wordml/cid" xmlns:am3d="http://schemas.microsoft.com/office/drawing/2017/model3d" xmlns:aink="http://schemas.microsoft.com/office/drawing/2016/ink" xmlns:cx8="http://schemas.microsoft.com/office/drawing/2016/5/14/chartex" xmlns:cx7="http://schemas.microsoft.com/office/drawing/2016/5/13/chartex" xmlns:cx6="http://schemas.microsoft.com/office/drawing/2016/5/12/chartex" xmlns:cx5="http://schemas.microsoft.com/office/drawing/2016/5/11/chartex" xmlns:cx4="http://schemas.microsoft.com/office/drawing/2016/5/10/chartex" xmlns:cx3="http://schemas.microsoft.com/office/drawing/2016/5/9/chartex" xmlns:cx2="http://schemas.microsoft.com/office/drawing/2015/10/21/chartex" xmlns:cx1="http://schemas.microsoft.com/office/drawing/2015/9/8/chartex">
+          <mc:Fallback>
             <w:pict>
               <v:rect w14:anchorId="7543E628" id="Rectangle 4097" o:spid="_x0000_s1035" style="position:absolute;margin-left:233.5pt;margin-top:107.8pt;width:213.85pt;height:29.9pt;z-index:251672576;visibility:visible;mso-wrap-style:square;mso-wrap-distance-left:9pt;mso-wrap-distance-top:0;mso-wrap-distance-right:9pt;mso-wrap-distance-bottom:0;mso-position-horizontal:absolute;mso-position-horizontal-relative:text;mso-position-vertical:absolute;mso-position-vertical-relative:text;v-text-anchor:middle" o:gfxdata="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" fillcolor="white [3212]" strokecolor="black [3213]" strokeweight="1pt">
                 <v:stroke dashstyle="dash"/>
@@ -27730,7 +27900,7 @@
               </wp:anchor>
             </w:drawing>
           </mc:Choice>
-          <mc:Fallback xmlns:w16cid="http://schemas.microsoft.com/office/word/2016/wordml/cid" xmlns:am3d="http://schemas.microsoft.com/office/drawing/2017/model3d" xmlns:aink="http://schemas.microsoft.com/office/drawing/2016/ink" xmlns:cx8="http://schemas.microsoft.com/office/drawing/2016/5/14/chartex" xmlns:cx7="http://schemas.microsoft.com/office/drawing/2016/5/13/chartex" xmlns:cx6="http://schemas.microsoft.com/office/drawing/2016/5/12/chartex" xmlns:cx5="http://schemas.microsoft.com/office/drawing/2016/5/11/chartex" xmlns:cx4="http://schemas.microsoft.com/office/drawing/2016/5/10/chartex" xmlns:cx3="http://schemas.microsoft.com/office/drawing/2016/5/9/chartex" xmlns:cx2="http://schemas.microsoft.com/office/drawing/2015/10/21/chartex" xmlns:cx1="http://schemas.microsoft.com/office/drawing/2015/9/8/chartex">
+          <mc:Fallback>
             <w:pict>
               <v:rect w14:anchorId="5F7BFD75" id="Rectangle 4107" o:spid="_x0000_s1036" style="position:absolute;margin-left:-9.4pt;margin-top:10.05pt;width:218.15pt;height:59.9pt;z-index:251679744;visibility:visible;mso-wrap-style:square;mso-width-percent:0;mso-height-percent:0;mso-wrap-distance-left:9pt;mso-wrap-distance-top:0;mso-wrap-distance-right:9pt;mso-wrap-distance-bottom:0;mso-position-horizontal:absolute;mso-position-horizontal-relative:text;mso-position-vertical:absolute;mso-position-vertical-relative:text;mso-width-percent:0;mso-height-percent:0;mso-width-relative:margin;mso-height-relative:margin;v-text-anchor:middle" o:gfxdata="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" fillcolor="white [3212]" strokecolor="white [3212]" strokeweight="2pt">
                 <v:textbox>
@@ -27863,7 +28033,7 @@
               </wp:anchor>
             </w:drawing>
           </mc:Choice>
-          <mc:Fallback xmlns:w16cid="http://schemas.microsoft.com/office/word/2016/wordml/cid" xmlns:am3d="http://schemas.microsoft.com/office/drawing/2017/model3d" xmlns:aink="http://schemas.microsoft.com/office/drawing/2016/ink" xmlns:cx8="http://schemas.microsoft.com/office/drawing/2016/5/14/chartex" xmlns:cx7="http://schemas.microsoft.com/office/drawing/2016/5/13/chartex" xmlns:cx6="http://schemas.microsoft.com/office/drawing/2016/5/12/chartex" xmlns:cx5="http://schemas.microsoft.com/office/drawing/2016/5/11/chartex" xmlns:cx4="http://schemas.microsoft.com/office/drawing/2016/5/10/chartex" xmlns:cx3="http://schemas.microsoft.com/office/drawing/2016/5/9/chartex" xmlns:cx2="http://schemas.microsoft.com/office/drawing/2015/10/21/chartex" xmlns:cx1="http://schemas.microsoft.com/office/drawing/2015/9/8/chartex">
+          <mc:Fallback xmlns:cx1="http://schemas.microsoft.com/office/drawing/2015/9/8/chartex" xmlns:cx2="http://schemas.microsoft.com/office/drawing/2015/10/21/chartex" xmlns:cx3="http://schemas.microsoft.com/office/drawing/2016/5/9/chartex" xmlns:cx4="http://schemas.microsoft.com/office/drawing/2016/5/10/chartex" xmlns:cx5="http://schemas.microsoft.com/office/drawing/2016/5/11/chartex" xmlns:cx6="http://schemas.microsoft.com/office/drawing/2016/5/12/chartex" xmlns:cx7="http://schemas.microsoft.com/office/drawing/2016/5/13/chartex" xmlns:cx8="http://schemas.microsoft.com/office/drawing/2016/5/14/chartex" xmlns:aink="http://schemas.microsoft.com/office/drawing/2016/ink" xmlns:am3d="http://schemas.microsoft.com/office/drawing/2017/model3d" xmlns:w16cid="http://schemas.microsoft.com/office/word/2016/wordml/cid">
             <w:pict>
               <v:shape w14:anchorId="797138D8" id="Straight Arrow Connector 4098" o:spid="_x0000_s1026" type="#_x0000_t32" style="position:absolute;margin-left:341.4pt;margin-top:13.5pt;width:0;height:25pt;z-index:251673600;visibility:visible;mso-wrap-style:square;mso-wrap-distance-left:9pt;mso-wrap-distance-top:0;mso-wrap-distance-right:9pt;mso-wrap-distance-bottom:0;mso-position-horizontal:absolute;mso-position-horizontal-relative:text;mso-position-vertical:absolute;mso-position-vertical-relative:text" o:gfxdata="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" strokecolor="black [3040]">
                 <v:stroke endarrow="block"/>
@@ -27980,7 +28150,7 @@
               </wp:anchor>
             </w:drawing>
           </mc:Choice>
-          <mc:Fallback xmlns:w16cid="http://schemas.microsoft.com/office/word/2016/wordml/cid" xmlns:am3d="http://schemas.microsoft.com/office/drawing/2017/model3d" xmlns:aink="http://schemas.microsoft.com/office/drawing/2016/ink" xmlns:cx8="http://schemas.microsoft.com/office/drawing/2016/5/14/chartex" xmlns:cx7="http://schemas.microsoft.com/office/drawing/2016/5/13/chartex" xmlns:cx6="http://schemas.microsoft.com/office/drawing/2016/5/12/chartex" xmlns:cx5="http://schemas.microsoft.com/office/drawing/2016/5/11/chartex" xmlns:cx4="http://schemas.microsoft.com/office/drawing/2016/5/10/chartex" xmlns:cx3="http://schemas.microsoft.com/office/drawing/2016/5/9/chartex" xmlns:cx2="http://schemas.microsoft.com/office/drawing/2015/10/21/chartex" xmlns:cx1="http://schemas.microsoft.com/office/drawing/2015/9/8/chartex">
+          <mc:Fallback>
             <w:pict>
               <v:rect w14:anchorId="6D68F877" id="Rectangle 4108" o:spid="_x0000_s1037" style="position:absolute;margin-left:-9.55pt;margin-top:4.55pt;width:218.15pt;height:29.95pt;z-index:251680768;visibility:visible;mso-wrap-style:square;mso-width-percent:0;mso-height-percent:0;mso-wrap-distance-left:9pt;mso-wrap-distance-top:0;mso-wrap-distance-right:9pt;mso-wrap-distance-bottom:0;mso-position-horizontal:absolute;mso-position-horizontal-relative:text;mso-position-vertical:absolute;mso-position-vertical-relative:text;mso-width-percent:0;mso-height-percent:0;mso-width-relative:margin;mso-height-relative:margin;v-text-anchor:middle" o:gfxdata="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" fillcolor="white [3212]" strokecolor="white [3212]" strokeweight="2pt">
                 <v:textbox>
@@ -28071,7 +28241,7 @@
               </wp:anchor>
             </w:drawing>
           </mc:Choice>
-          <mc:Fallback xmlns:w16cid="http://schemas.microsoft.com/office/word/2016/wordml/cid" xmlns:am3d="http://schemas.microsoft.com/office/drawing/2017/model3d" xmlns:aink="http://schemas.microsoft.com/office/drawing/2016/ink" xmlns:cx8="http://schemas.microsoft.com/office/drawing/2016/5/14/chartex" xmlns:cx7="http://schemas.microsoft.com/office/drawing/2016/5/13/chartex" xmlns:cx6="http://schemas.microsoft.com/office/drawing/2016/5/12/chartex" xmlns:cx5="http://schemas.microsoft.com/office/drawing/2016/5/11/chartex" xmlns:cx4="http://schemas.microsoft.com/office/drawing/2016/5/10/chartex" xmlns:cx3="http://schemas.microsoft.com/office/drawing/2016/5/9/chartex" xmlns:cx2="http://schemas.microsoft.com/office/drawing/2015/10/21/chartex" xmlns:cx1="http://schemas.microsoft.com/office/drawing/2015/9/8/chartex">
+          <mc:Fallback xmlns:cx1="http://schemas.microsoft.com/office/drawing/2015/9/8/chartex" xmlns:cx2="http://schemas.microsoft.com/office/drawing/2015/10/21/chartex" xmlns:cx3="http://schemas.microsoft.com/office/drawing/2016/5/9/chartex" xmlns:cx4="http://schemas.microsoft.com/office/drawing/2016/5/10/chartex" xmlns:cx5="http://schemas.microsoft.com/office/drawing/2016/5/11/chartex" xmlns:cx6="http://schemas.microsoft.com/office/drawing/2016/5/12/chartex" xmlns:cx7="http://schemas.microsoft.com/office/drawing/2016/5/13/chartex" xmlns:cx8="http://schemas.microsoft.com/office/drawing/2016/5/14/chartex" xmlns:aink="http://schemas.microsoft.com/office/drawing/2016/ink" xmlns:am3d="http://schemas.microsoft.com/office/drawing/2017/model3d" xmlns:w16cid="http://schemas.microsoft.com/office/word/2016/wordml/cid">
             <w:pict>
               <v:shape w14:anchorId="76C94488" id="Straight Arrow Connector 4101" o:spid="_x0000_s1026" type="#_x0000_t32" style="position:absolute;margin-left:342.15pt;margin-top:17pt;width:0;height:24.95pt;z-index:251675648;visibility:visible;mso-wrap-style:square;mso-wrap-distance-left:9pt;mso-wrap-distance-top:0;mso-wrap-distance-right:9pt;mso-wrap-distance-bottom:0;mso-position-horizontal:absolute;mso-position-horizontal-relative:text;mso-position-vertical:absolute;mso-position-vertical-relative:text" o:gfxdata="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" strokecolor="black [3040]">
                 <v:stroke endarrow="block"/>
@@ -28175,7 +28345,7 @@
               </wp:anchor>
             </w:drawing>
           </mc:Choice>
-          <mc:Fallback xmlns:w16cid="http://schemas.microsoft.com/office/word/2016/wordml/cid" xmlns:am3d="http://schemas.microsoft.com/office/drawing/2017/model3d" xmlns:aink="http://schemas.microsoft.com/office/drawing/2016/ink" xmlns:cx8="http://schemas.microsoft.com/office/drawing/2016/5/14/chartex" xmlns:cx7="http://schemas.microsoft.com/office/drawing/2016/5/13/chartex" xmlns:cx6="http://schemas.microsoft.com/office/drawing/2016/5/12/chartex" xmlns:cx5="http://schemas.microsoft.com/office/drawing/2016/5/11/chartex" xmlns:cx4="http://schemas.microsoft.com/office/drawing/2016/5/10/chartex" xmlns:cx3="http://schemas.microsoft.com/office/drawing/2016/5/9/chartex" xmlns:cx2="http://schemas.microsoft.com/office/drawing/2015/10/21/chartex" xmlns:cx1="http://schemas.microsoft.com/office/drawing/2015/9/8/chartex">
+          <mc:Fallback>
             <w:pict>
               <v:rect w14:anchorId="498C2661" id="Rectangle 4099" o:spid="_x0000_s1038" style="position:absolute;left:0;text-align:left;margin-left:233.5pt;margin-top:29.4pt;width:213.85pt;height:29.95pt;z-index:251674624;visibility:visible;mso-wrap-style:square;mso-wrap-distance-left:9pt;mso-wrap-distance-top:0;mso-wrap-distance-right:9pt;mso-wrap-distance-bottom:0;mso-position-horizontal:absolute;mso-position-horizontal-relative:text;mso-position-vertical:absolute;mso-position-vertical-relative:text;v-text-anchor:middle" o:gfxdata="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" fillcolor="white [3212]" stroked="f" strokeweight="1pt">
                 <v:stroke dashstyle="dash"/>
@@ -28227,11 +28397,11 @@
         </w:rPr>
         <w:t>(</w:t>
       </w:r>
-      <w:bookmarkStart w:id="74" w:name="_Hlk11089631"/>
+      <w:bookmarkStart w:id="76" w:name="_Hlk11089631"/>
       <w:r>
         <w:t>Hierarchical Attention Networks</w:t>
       </w:r>
-      <w:bookmarkEnd w:id="74"/>
+      <w:bookmarkEnd w:id="76"/>
       <w:r>
         <w:t>)</w:t>
       </w:r>
@@ -28281,7 +28451,7 @@
                     <pic:cNvPicPr/>
                   </pic:nvPicPr>
                   <pic:blipFill>
-                    <a:blip r:embed="rId54"/>
+                    <a:blip r:embed="rId55"/>
                     <a:stretch>
                       <a:fillRect/>
                     </a:stretch>
@@ -28306,7 +28476,7 @@
       <w:pPr>
         <w:pStyle w:val="Caption"/>
       </w:pPr>
-      <w:bookmarkStart w:id="75" w:name="_Toc11226993"/>
+      <w:bookmarkStart w:id="77" w:name="_Toc11226993"/>
       <w:r>
         <w:t xml:space="preserve">Hình </w:t>
       </w:r>
@@ -28335,7 +28505,7 @@
       <w:r>
         <w:t>Hierarchical Attention Networks</w:t>
       </w:r>
-      <w:bookmarkEnd w:id="75"/>
+      <w:bookmarkEnd w:id="77"/>
     </w:p>
     <w:p>
       <w:pPr>
@@ -28474,10 +28644,10 @@
           <w:position w:val="-14"/>
         </w:rPr>
         <w:object w:dxaOrig="2540" w:dyaOrig="520" w14:anchorId="577688AC">
-          <v:shape id="_x0000_i1027" type="#_x0000_t75" style="width:127.1pt;height:25.65pt" o:ole="">
-            <v:imagedata r:id="rId55" o:title=""/>
+          <v:shape id="_x0000_i1027" type="#_x0000_t75" style="width:127.15pt;height:25.65pt" o:ole="">
+            <v:imagedata r:id="rId56" o:title=""/>
           </v:shape>
-          <o:OLEObject Type="Embed" ProgID="Equation.DSMT4" ShapeID="_x0000_i1027" DrawAspect="Content" ObjectID="_1621968990" r:id="rId56"/>
+          <o:OLEObject Type="Embed" ProgID="Equation.DSMT4" ShapeID="_x0000_i1027" DrawAspect="Content" ObjectID="_1622019132" r:id="rId57"/>
         </w:object>
       </w:r>
       <w:r>
@@ -28712,7 +28882,7 @@
         </w:rPr>
         <w:t xml:space="preserve"> và trạng thái mới hiện tại </w:t>
       </w:r>
-      <w:bookmarkStart w:id="76" w:name="_Hlk11004531"/>
+      <w:bookmarkStart w:id="78" w:name="_Hlk11004531"/>
       <w:r>
         <w:rPr>
           <w:rStyle w:val="ContentChar"/>
@@ -28720,12 +28890,12 @@
         </w:rPr>
         <w:object w:dxaOrig="260" w:dyaOrig="440" w14:anchorId="62D07C4E">
           <v:shape id="_x0000_i1028" type="#_x0000_t75" style="width:12.55pt;height:21.8pt" o:ole="">
-            <v:imagedata r:id="rId57" o:title=""/>
+            <v:imagedata r:id="rId58" o:title=""/>
           </v:shape>
-          <o:OLEObject Type="Embed" ProgID="Equation.DSMT4" ShapeID="_x0000_i1028" DrawAspect="Content" ObjectID="_1621968991" r:id="rId58"/>
+          <o:OLEObject Type="Embed" ProgID="Equation.DSMT4" ShapeID="_x0000_i1028" DrawAspect="Content" ObjectID="_1622019133" r:id="rId59"/>
         </w:object>
       </w:r>
-      <w:bookmarkEnd w:id="76"/>
+      <w:bookmarkEnd w:id="78"/>
       <w:r>
         <w:rPr>
           <w:rStyle w:val="ContentChar"/>
@@ -28813,9 +28983,9 @@
         </w:rPr>
         <w:object w:dxaOrig="180" w:dyaOrig="279" w14:anchorId="1F444271">
           <v:shape id="_x0000_i1029" type="#_x0000_t75" style="width:8.75pt;height:14.2pt" o:ole="">
-            <v:imagedata r:id="rId47" o:title=""/>
+            <v:imagedata r:id="rId48" o:title=""/>
           </v:shape>
-          <o:OLEObject Type="Embed" ProgID="Equation.DSMT4" ShapeID="_x0000_i1029" DrawAspect="Content" ObjectID="_1621968992" r:id="rId59"/>
+          <o:OLEObject Type="Embed" ProgID="Equation.DSMT4" ShapeID="_x0000_i1029" DrawAspect="Content" ObjectID="_1622019134" r:id="rId60"/>
         </w:object>
       </w:r>
       <w:r>
@@ -28837,10 +29007,10 @@
           <w:position w:val="-12"/>
         </w:rPr>
         <w:object w:dxaOrig="2480" w:dyaOrig="360" w14:anchorId="6F1F1AF5">
-          <v:shape id="_x0000_i1030" type="#_x0000_t75" style="width:124.9pt;height:18.55pt" o:ole="">
-            <v:imagedata r:id="rId60" o:title=""/>
+          <v:shape id="_x0000_i1030" type="#_x0000_t75" style="width:124.85pt;height:18.55pt" o:ole="">
+            <v:imagedata r:id="rId61" o:title=""/>
           </v:shape>
-          <o:OLEObject Type="Embed" ProgID="Equation.DSMT4" ShapeID="_x0000_i1030" DrawAspect="Content" ObjectID="_1621968993" r:id="rId61"/>
+          <o:OLEObject Type="Embed" ProgID="Equation.DSMT4" ShapeID="_x0000_i1030" DrawAspect="Content" ObjectID="_1622019135" r:id="rId62"/>
         </w:object>
       </w:r>
       <w:r>
@@ -28911,9 +29081,9 @@
         </w:rPr>
         <w:object w:dxaOrig="260" w:dyaOrig="440" w14:anchorId="1CEDAB91">
           <v:shape id="_x0000_i1031" type="#_x0000_t75" style="width:12.55pt;height:21.8pt" o:ole="">
-            <v:imagedata r:id="rId57" o:title=""/>
+            <v:imagedata r:id="rId58" o:title=""/>
           </v:shape>
-          <o:OLEObject Type="Embed" ProgID="Equation.DSMT4" ShapeID="_x0000_i1031" DrawAspect="Content" ObjectID="_1621968994" r:id="rId62"/>
+          <o:OLEObject Type="Embed" ProgID="Equation.DSMT4" ShapeID="_x0000_i1031" DrawAspect="Content" ObjectID="_1622019136" r:id="rId63"/>
         </w:object>
       </w:r>
       <w:r>
@@ -28939,10 +29109,10 @@
           <w:position w:val="-12"/>
         </w:rPr>
         <w:object w:dxaOrig="3340" w:dyaOrig="499" w14:anchorId="3A59995E">
-          <v:shape id="_x0000_i1032" type="#_x0000_t75" style="width:166.9pt;height:25.65pt" o:ole="">
-            <v:imagedata r:id="rId63" o:title=""/>
+          <v:shape id="_x0000_i1032" type="#_x0000_t75" style="width:166.85pt;height:25.65pt" o:ole="">
+            <v:imagedata r:id="rId64" o:title=""/>
           </v:shape>
-          <o:OLEObject Type="Embed" ProgID="Equation.DSMT4" ShapeID="_x0000_i1032" DrawAspect="Content" ObjectID="_1621968995" r:id="rId64"/>
+          <o:OLEObject Type="Embed" ProgID="Equation.DSMT4" ShapeID="_x0000_i1032" DrawAspect="Content" ObjectID="_1622019137" r:id="rId65"/>
         </w:object>
       </w:r>
       <w:r>
@@ -29067,9 +29237,9 @@
         </w:rPr>
         <w:object w:dxaOrig="2439" w:dyaOrig="360" w14:anchorId="196E2E9E">
           <v:shape id="_x0000_i1033" type="#_x0000_t75" style="width:122.2pt;height:18.55pt" o:ole="">
-            <v:imagedata r:id="rId65" o:title=""/>
+            <v:imagedata r:id="rId66" o:title=""/>
           </v:shape>
-          <o:OLEObject Type="Embed" ProgID="Equation.DSMT4" ShapeID="_x0000_i1033" DrawAspect="Content" ObjectID="_1621968996" r:id="rId66"/>
+          <o:OLEObject Type="Embed" ProgID="Equation.DSMT4" ShapeID="_x0000_i1033" DrawAspect="Content" ObjectID="_1622019138" r:id="rId67"/>
         </w:object>
       </w:r>
       <w:r>
@@ -29180,9 +29350,9 @@
         </w:rPr>
         <w:object w:dxaOrig="2140" w:dyaOrig="360" w14:anchorId="6FE24E96">
           <v:shape id="_x0000_i1034" type="#_x0000_t75" style="width:118.35pt;height:18.55pt" o:ole="">
-            <v:imagedata r:id="rId67" o:title=""/>
+            <v:imagedata r:id="rId68" o:title=""/>
           </v:shape>
-          <o:OLEObject Type="Embed" ProgID="Equation.DSMT4" ShapeID="_x0000_i1034" DrawAspect="Content" ObjectID="_1621968997" r:id="rId68"/>
+          <o:OLEObject Type="Embed" ProgID="Equation.DSMT4" ShapeID="_x0000_i1034" DrawAspect="Content" ObjectID="_1622019139" r:id="rId69"/>
         </w:object>
       </w:r>
       <w:r>
@@ -29218,9 +29388,9 @@
         </w:rPr>
         <w:object w:dxaOrig="1960" w:dyaOrig="820" w14:anchorId="3A79A2CC">
           <v:shape id="_x0000_i1035" type="#_x0000_t75" style="width:139.65pt;height:41.45pt" o:ole="">
-            <v:imagedata r:id="rId69" o:title=""/>
+            <v:imagedata r:id="rId70" o:title=""/>
           </v:shape>
-          <o:OLEObject Type="Embed" ProgID="Equation.DSMT4" ShapeID="_x0000_i1035" DrawAspect="Content" ObjectID="_1621968998" r:id="rId70"/>
+          <o:OLEObject Type="Embed" ProgID="Equation.DSMT4" ShapeID="_x0000_i1035" DrawAspect="Content" ObjectID="_1622019140" r:id="rId71"/>
         </w:object>
       </w:r>
       <w:r>
@@ -29229,9 +29399,9 @@
         </w:rPr>
         <w:object w:dxaOrig="180" w:dyaOrig="279" w14:anchorId="13E96BF7">
           <v:shape id="_x0000_i1036" type="#_x0000_t75" style="width:9.8pt;height:14.2pt" o:ole="">
-            <v:imagedata r:id="rId47" o:title=""/>
+            <v:imagedata r:id="rId48" o:title=""/>
           </v:shape>
-          <o:OLEObject Type="Embed" ProgID="Equation.DSMT4" ShapeID="_x0000_i1036" DrawAspect="Content" ObjectID="_1621968999" r:id="rId71"/>
+          <o:OLEObject Type="Embed" ProgID="Equation.DSMT4" ShapeID="_x0000_i1036" DrawAspect="Content" ObjectID="_1622019141" r:id="rId72"/>
         </w:object>
       </w:r>
       <w:r>
@@ -29262,9 +29432,9 @@
         </w:rPr>
         <w:object w:dxaOrig="1219" w:dyaOrig="540" w14:anchorId="10618D64">
           <v:shape id="_x0000_i1037" type="#_x0000_t75" style="width:99.25pt;height:27.25pt" o:ole="">
-            <v:imagedata r:id="rId72" o:title=""/>
+            <v:imagedata r:id="rId73" o:title=""/>
           </v:shape>
-          <o:OLEObject Type="Embed" ProgID="Equation.DSMT4" ShapeID="_x0000_i1037" DrawAspect="Content" ObjectID="_1621969000" r:id="rId73"/>
+          <o:OLEObject Type="Embed" ProgID="Equation.DSMT4" ShapeID="_x0000_i1037" DrawAspect="Content" ObjectID="_1622019142" r:id="rId74"/>
         </w:object>
       </w:r>
       <w:r>
@@ -29273,9 +29443,9 @@
         </w:rPr>
         <w:object w:dxaOrig="180" w:dyaOrig="279" w14:anchorId="2FB4F060">
           <v:shape id="_x0000_i1038" type="#_x0000_t75" style="width:9.8pt;height:14.2pt" o:ole="">
-            <v:imagedata r:id="rId47" o:title=""/>
+            <v:imagedata r:id="rId48" o:title=""/>
           </v:shape>
-          <o:OLEObject Type="Embed" ProgID="Equation.DSMT4" ShapeID="_x0000_i1038" DrawAspect="Content" ObjectID="_1621969001" r:id="rId74"/>
+          <o:OLEObject Type="Embed" ProgID="Equation.DSMT4" ShapeID="_x0000_i1038" DrawAspect="Content" ObjectID="_1622019143" r:id="rId75"/>
         </w:object>
       </w:r>
       <w:r>
@@ -29673,9 +29843,9 @@
           <w:szCs w:val="26"/>
         </w:rPr>
       </w:pPr>
-      <w:bookmarkStart w:id="77" w:name="_Toc10847720"/>
-      <w:bookmarkStart w:id="78" w:name="_Toc10874702"/>
-      <w:bookmarkStart w:id="79" w:name="_Toc11245987"/>
+      <w:bookmarkStart w:id="79" w:name="_Toc10847720"/>
+      <w:bookmarkStart w:id="80" w:name="_Toc10874702"/>
+      <w:bookmarkStart w:id="81" w:name="_Toc11245987"/>
       <w:r>
         <w:rPr>
           <w:rStyle w:val="Heading2Char"/>
@@ -29685,9 +29855,9 @@
         </w:rPr>
         <w:t>Thực nghiệm RNN-Attention-network với dữ liệu Book</w:t>
       </w:r>
-      <w:bookmarkEnd w:id="77"/>
-      <w:bookmarkEnd w:id="78"/>
       <w:bookmarkEnd w:id="79"/>
+      <w:bookmarkEnd w:id="80"/>
+      <w:bookmarkEnd w:id="81"/>
     </w:p>
     <w:p>
       <w:pPr>
@@ -30883,7 +31053,7 @@
           <w:szCs w:val="26"/>
         </w:rPr>
       </w:pPr>
-      <w:bookmarkStart w:id="80" w:name="_Toc11224642"/>
+      <w:bookmarkStart w:id="82" w:name="_Toc11224642"/>
       <w:r>
         <w:t xml:space="preserve">Bảng </w:t>
       </w:r>
@@ -30904,7 +31074,7 @@
       <w:r>
         <w:t xml:space="preserve"> Kết quả thực nghiệm dữ liệu Book</w:t>
       </w:r>
-      <w:bookmarkEnd w:id="80"/>
+      <w:bookmarkEnd w:id="82"/>
     </w:p>
     <w:p>
       <w:pPr>
@@ -30956,7 +31126,7 @@
                     <pic:cNvPicPr/>
                   </pic:nvPicPr>
                   <pic:blipFill rotWithShape="1">
-                    <a:blip r:embed="rId75">
+                    <a:blip r:embed="rId76">
                       <a:extLst>
                         <a:ext uri="{28A0092B-C50C-407E-A947-70E740481C1C}">
                           <a14:useLocalDpi xmlns:a14="http://schemas.microsoft.com/office/drawing/2010/main" val="0"/>
@@ -30994,7 +31164,7 @@
       <w:pPr>
         <w:pStyle w:val="Caption"/>
       </w:pPr>
-      <w:bookmarkStart w:id="81" w:name="_Toc11226994"/>
+      <w:bookmarkStart w:id="83" w:name="_Toc11226994"/>
       <w:r>
         <w:t xml:space="preserve">Hình </w:t>
       </w:r>
@@ -31020,7 +31190,7 @@
       <w:r>
         <w:t xml:space="preserve"> Training and validation loss (Book)</w:t>
       </w:r>
-      <w:bookmarkEnd w:id="81"/>
+      <w:bookmarkEnd w:id="83"/>
     </w:p>
     <w:p>
       <w:pPr>
@@ -31055,7 +31225,7 @@
                     <pic:cNvPicPr/>
                   </pic:nvPicPr>
                   <pic:blipFill rotWithShape="1">
-                    <a:blip r:embed="rId76">
+                    <a:blip r:embed="rId77">
                       <a:extLst>
                         <a:ext uri="{28A0092B-C50C-407E-A947-70E740481C1C}">
                           <a14:useLocalDpi xmlns:a14="http://schemas.microsoft.com/office/drawing/2010/main" val="0"/>
@@ -31093,7 +31263,7 @@
       <w:pPr>
         <w:pStyle w:val="Caption"/>
       </w:pPr>
-      <w:bookmarkStart w:id="82" w:name="_Toc11226995"/>
+      <w:bookmarkStart w:id="84" w:name="_Toc11226995"/>
       <w:r>
         <w:t xml:space="preserve">Hình </w:t>
       </w:r>
@@ -31119,7 +31289,7 @@
       <w:r>
         <w:t xml:space="preserve"> Training and validation accuracy (Book)</w:t>
       </w:r>
-      <w:bookmarkEnd w:id="82"/>
+      <w:bookmarkEnd w:id="84"/>
     </w:p>
     <w:p>
       <w:pPr>
@@ -31170,7 +31340,7 @@
             <wp:cNvGraphicFramePr/>
             <a:graphic xmlns:a="http://schemas.openxmlformats.org/drawingml/2006/main">
               <a:graphicData uri="http://schemas.openxmlformats.org/drawingml/2006/chart">
-                <c:chart xmlns:c="http://schemas.openxmlformats.org/drawingml/2006/chart" xmlns:r="http://schemas.openxmlformats.org/officeDocument/2006/relationships" r:id="rId77"/>
+                <c:chart xmlns:c="http://schemas.openxmlformats.org/drawingml/2006/chart" xmlns:r="http://schemas.openxmlformats.org/officeDocument/2006/relationships" r:id="rId78"/>
               </a:graphicData>
             </a:graphic>
           </wp:inline>
@@ -31181,7 +31351,7 @@
       <w:pPr>
         <w:pStyle w:val="Caption"/>
       </w:pPr>
-      <w:bookmarkStart w:id="83" w:name="_Toc11226996"/>
+      <w:bookmarkStart w:id="85" w:name="_Toc11226996"/>
       <w:r>
         <w:t xml:space="preserve">Hình </w:t>
       </w:r>
@@ -31210,7 +31380,7 @@
       <w:r>
         <w:t>Biểu đồ kết quả các model (Book)</w:t>
       </w:r>
-      <w:bookmarkEnd w:id="83"/>
+      <w:bookmarkEnd w:id="85"/>
     </w:p>
     <w:p>
       <w:pPr>
@@ -31224,15 +31394,15 @@
       <w:pPr>
         <w:pStyle w:val="Heading3"/>
       </w:pPr>
-      <w:bookmarkStart w:id="84" w:name="_Toc10847721"/>
-      <w:bookmarkStart w:id="85" w:name="_Toc10874703"/>
-      <w:bookmarkStart w:id="86" w:name="_Toc11245988"/>
+      <w:bookmarkStart w:id="86" w:name="_Toc10847721"/>
+      <w:bookmarkStart w:id="87" w:name="_Toc10874703"/>
+      <w:bookmarkStart w:id="88" w:name="_Toc11245988"/>
       <w:r>
         <w:t>Thực nghiệm RNN-Attention-network với dữ liệu DVD</w:t>
       </w:r>
-      <w:bookmarkEnd w:id="84"/>
-      <w:bookmarkEnd w:id="85"/>
       <w:bookmarkEnd w:id="86"/>
+      <w:bookmarkEnd w:id="87"/>
+      <w:bookmarkEnd w:id="88"/>
     </w:p>
     <w:p>
       <w:pPr>
@@ -31478,7 +31648,7 @@
           <w:szCs w:val="26"/>
         </w:rPr>
       </w:pPr>
-      <w:bookmarkStart w:id="87" w:name="_Hlk10829067"/>
+      <w:bookmarkStart w:id="89" w:name="_Hlk10829067"/>
       <w:r>
         <w:rPr>
           <w:szCs w:val="26"/>
@@ -32176,7 +32346,7 @@
         </w:rPr>
         <w:t xml:space="preserve">lambda_1[0][0]                   </w:t>
       </w:r>
-      <w:bookmarkEnd w:id="87"/>
+      <w:bookmarkEnd w:id="89"/>
     </w:p>
     <w:p>
       <w:pPr>
@@ -32413,7 +32583,7 @@
           <w:szCs w:val="26"/>
         </w:rPr>
       </w:pPr>
-      <w:bookmarkStart w:id="88" w:name="_Toc11224643"/>
+      <w:bookmarkStart w:id="90" w:name="_Toc11224643"/>
       <w:r>
         <w:t xml:space="preserve">Bảng </w:t>
       </w:r>
@@ -32434,7 +32604,7 @@
       <w:r>
         <w:t xml:space="preserve"> Kết quả thực nghiệm dữ liệu DVD</w:t>
       </w:r>
-      <w:bookmarkEnd w:id="88"/>
+      <w:bookmarkEnd w:id="90"/>
     </w:p>
     <w:p>
       <w:pPr>
@@ -32476,7 +32646,7 @@
                     <pic:cNvPicPr/>
                   </pic:nvPicPr>
                   <pic:blipFill rotWithShape="1">
-                    <a:blip r:embed="rId78">
+                    <a:blip r:embed="rId79">
                       <a:extLst>
                         <a:ext uri="{28A0092B-C50C-407E-A947-70E740481C1C}">
                           <a14:useLocalDpi xmlns:a14="http://schemas.microsoft.com/office/drawing/2010/main" val="0"/>
@@ -32518,7 +32688,7 @@
           <w:szCs w:val="22"/>
         </w:rPr>
       </w:pPr>
-      <w:bookmarkStart w:id="89" w:name="_Toc11226997"/>
+      <w:bookmarkStart w:id="91" w:name="_Toc11226997"/>
       <w:r>
         <w:t xml:space="preserve">Hình </w:t>
       </w:r>
@@ -32544,7 +32714,7 @@
       <w:r>
         <w:t xml:space="preserve"> Training and validation loss (DVD)</w:t>
       </w:r>
-      <w:bookmarkEnd w:id="89"/>
+      <w:bookmarkEnd w:id="91"/>
     </w:p>
     <w:p>
       <w:pPr>
@@ -32572,7 +32742,7 @@
                     <pic:cNvPicPr/>
                   </pic:nvPicPr>
                   <pic:blipFill rotWithShape="1">
-                    <a:blip r:embed="rId79">
+                    <a:blip r:embed="rId80">
                       <a:extLst>
                         <a:ext uri="{28A0092B-C50C-407E-A947-70E740481C1C}">
                           <a14:useLocalDpi xmlns:a14="http://schemas.microsoft.com/office/drawing/2010/main" val="0"/>
@@ -32614,7 +32784,7 @@
           <w:szCs w:val="22"/>
         </w:rPr>
       </w:pPr>
-      <w:bookmarkStart w:id="90" w:name="_Toc11226998"/>
+      <w:bookmarkStart w:id="92" w:name="_Toc11226998"/>
       <w:r>
         <w:t xml:space="preserve">Hình </w:t>
       </w:r>
@@ -32640,7 +32810,7 @@
       <w:r>
         <w:t xml:space="preserve"> Training and validation accuracy (DVD)</w:t>
       </w:r>
-      <w:bookmarkEnd w:id="90"/>
+      <w:bookmarkEnd w:id="92"/>
     </w:p>
     <w:p>
       <w:pPr>
@@ -32681,7 +32851,7 @@
             <wp:cNvGraphicFramePr/>
             <a:graphic xmlns:a="http://schemas.openxmlformats.org/drawingml/2006/main">
               <a:graphicData uri="http://schemas.openxmlformats.org/drawingml/2006/chart">
-                <c:chart xmlns:c="http://schemas.openxmlformats.org/drawingml/2006/chart" xmlns:r="http://schemas.openxmlformats.org/officeDocument/2006/relationships" r:id="rId80"/>
+                <c:chart xmlns:c="http://schemas.openxmlformats.org/drawingml/2006/chart" xmlns:r="http://schemas.openxmlformats.org/officeDocument/2006/relationships" r:id="rId81"/>
               </a:graphicData>
             </a:graphic>
           </wp:inline>
@@ -32692,7 +32862,7 @@
       <w:pPr>
         <w:pStyle w:val="Caption"/>
       </w:pPr>
-      <w:bookmarkStart w:id="91" w:name="_Toc11226999"/>
+      <w:bookmarkStart w:id="93" w:name="_Toc11226999"/>
       <w:r>
         <w:t xml:space="preserve">Hình </w:t>
       </w:r>
@@ -32721,7 +32891,7 @@
       <w:r>
         <w:t>Biểu đồ kết quả các model (DVD)</w:t>
       </w:r>
-      <w:bookmarkEnd w:id="91"/>
+      <w:bookmarkEnd w:id="93"/>
     </w:p>
     <w:p>
       <w:pPr>
@@ -32744,15 +32914,15 @@
       <w:pPr>
         <w:pStyle w:val="Heading3"/>
       </w:pPr>
-      <w:bookmarkStart w:id="92" w:name="_Toc10847722"/>
-      <w:bookmarkStart w:id="93" w:name="_Toc10874704"/>
-      <w:bookmarkStart w:id="94" w:name="_Toc11245989"/>
+      <w:bookmarkStart w:id="94" w:name="_Toc10847722"/>
+      <w:bookmarkStart w:id="95" w:name="_Toc10874704"/>
+      <w:bookmarkStart w:id="96" w:name="_Toc11245989"/>
       <w:r>
         <w:t>Thực nghiệm RNN-Attention-network với dữ liệu Electronics</w:t>
       </w:r>
-      <w:bookmarkEnd w:id="92"/>
-      <w:bookmarkEnd w:id="93"/>
       <w:bookmarkEnd w:id="94"/>
+      <w:bookmarkEnd w:id="95"/>
+      <w:bookmarkEnd w:id="96"/>
     </w:p>
     <w:p>
       <w:pPr>
@@ -33890,7 +34060,7 @@
           <w:bCs w:val="0"/>
         </w:rPr>
       </w:pPr>
-      <w:bookmarkStart w:id="95" w:name="_Toc11224644"/>
+      <w:bookmarkStart w:id="97" w:name="_Toc11224644"/>
       <w:r>
         <w:t xml:space="preserve">Bảng </w:t>
       </w:r>
@@ -33911,7 +34081,7 @@
       <w:r>
         <w:t xml:space="preserve"> Kết quả thực nghiệm dữ liệu Electronics</w:t>
       </w:r>
-      <w:bookmarkEnd w:id="95"/>
+      <w:bookmarkEnd w:id="97"/>
     </w:p>
     <w:p>
       <w:pPr>
@@ -33956,7 +34126,7 @@
                     <pic:cNvPicPr/>
                   </pic:nvPicPr>
                   <pic:blipFill rotWithShape="1">
-                    <a:blip r:embed="rId81">
+                    <a:blip r:embed="rId82">
                       <a:extLst>
                         <a:ext uri="{28A0092B-C50C-407E-A947-70E740481C1C}">
                           <a14:useLocalDpi xmlns:a14="http://schemas.microsoft.com/office/drawing/2010/main" val="0"/>
@@ -33994,7 +34164,7 @@
       <w:pPr>
         <w:pStyle w:val="Caption"/>
       </w:pPr>
-      <w:bookmarkStart w:id="96" w:name="_Toc11227000"/>
+      <w:bookmarkStart w:id="98" w:name="_Toc11227000"/>
       <w:r>
         <w:t xml:space="preserve">Hình </w:t>
       </w:r>
@@ -34023,7 +34193,7 @@
       <w:r>
         <w:t>Training and validation loss (Electronics)</w:t>
       </w:r>
-      <w:bookmarkEnd w:id="96"/>
+      <w:bookmarkEnd w:id="98"/>
     </w:p>
     <w:p>
       <w:pPr>
@@ -34060,7 +34230,7 @@
                     <pic:cNvPicPr/>
                   </pic:nvPicPr>
                   <pic:blipFill rotWithShape="1">
-                    <a:blip r:embed="rId82">
+                    <a:blip r:embed="rId83">
                       <a:extLst>
                         <a:ext uri="{28A0092B-C50C-407E-A947-70E740481C1C}">
                           <a14:useLocalDpi xmlns:a14="http://schemas.microsoft.com/office/drawing/2010/main" val="0"/>
@@ -34098,7 +34268,7 @@
       <w:pPr>
         <w:pStyle w:val="Caption"/>
       </w:pPr>
-      <w:bookmarkStart w:id="97" w:name="_Toc11227001"/>
+      <w:bookmarkStart w:id="99" w:name="_Toc11227001"/>
       <w:r>
         <w:t xml:space="preserve">Hình </w:t>
       </w:r>
@@ -34127,7 +34297,7 @@
       <w:r>
         <w:t>Training and validation accuracy (Electronics)</w:t>
       </w:r>
-      <w:bookmarkEnd w:id="97"/>
+      <w:bookmarkEnd w:id="99"/>
     </w:p>
     <w:p>
       <w:pPr>
@@ -34178,7 +34348,7 @@
             <wp:cNvGraphicFramePr/>
             <a:graphic xmlns:a="http://schemas.openxmlformats.org/drawingml/2006/main">
               <a:graphicData uri="http://schemas.openxmlformats.org/drawingml/2006/chart">
-                <c:chart xmlns:c="http://schemas.openxmlformats.org/drawingml/2006/chart" xmlns:r="http://schemas.openxmlformats.org/officeDocument/2006/relationships" r:id="rId83"/>
+                <c:chart xmlns:c="http://schemas.openxmlformats.org/drawingml/2006/chart" xmlns:r="http://schemas.openxmlformats.org/officeDocument/2006/relationships" r:id="rId84"/>
               </a:graphicData>
             </a:graphic>
           </wp:inline>
@@ -34189,7 +34359,7 @@
       <w:pPr>
         <w:pStyle w:val="Caption"/>
       </w:pPr>
-      <w:bookmarkStart w:id="98" w:name="_Toc11227002"/>
+      <w:bookmarkStart w:id="100" w:name="_Toc11227002"/>
       <w:r>
         <w:t xml:space="preserve">Hình </w:t>
       </w:r>
@@ -34218,7 +34388,7 @@
       <w:r>
         <w:t>Biểu đồ kết quả các model (Electronics)</w:t>
       </w:r>
-      <w:bookmarkEnd w:id="98"/>
+      <w:bookmarkEnd w:id="100"/>
     </w:p>
     <w:p>
       <w:pPr>
@@ -34229,15 +34399,15 @@
       <w:pPr>
         <w:pStyle w:val="Heading3"/>
       </w:pPr>
-      <w:bookmarkStart w:id="99" w:name="_Toc10847723"/>
-      <w:bookmarkStart w:id="100" w:name="_Toc10874705"/>
-      <w:bookmarkStart w:id="101" w:name="_Toc11245990"/>
+      <w:bookmarkStart w:id="101" w:name="_Toc10847723"/>
+      <w:bookmarkStart w:id="102" w:name="_Toc10874705"/>
+      <w:bookmarkStart w:id="103" w:name="_Toc11245990"/>
       <w:r>
         <w:t>Thực nghiệm RNN-Attention-network với dữ liệu Kitchen</w:t>
       </w:r>
-      <w:bookmarkEnd w:id="99"/>
-      <w:bookmarkEnd w:id="100"/>
       <w:bookmarkEnd w:id="101"/>
+      <w:bookmarkEnd w:id="102"/>
+      <w:bookmarkEnd w:id="103"/>
     </w:p>
     <w:p>
       <w:pPr>
@@ -35450,7 +35620,7 @@
           <w:szCs w:val="26"/>
         </w:rPr>
       </w:pPr>
-      <w:bookmarkStart w:id="102" w:name="_Toc11224645"/>
+      <w:bookmarkStart w:id="104" w:name="_Toc11224645"/>
       <w:r>
         <w:t xml:space="preserve">Bảng </w:t>
       </w:r>
@@ -35471,7 +35641,7 @@
       <w:r>
         <w:t xml:space="preserve"> Kết quả thực nghiệm dữ liệu Kitchen</w:t>
       </w:r>
-      <w:bookmarkEnd w:id="102"/>
+      <w:bookmarkEnd w:id="104"/>
     </w:p>
     <w:p>
       <w:pPr>
@@ -35515,7 +35685,7 @@
                     <pic:cNvPicPr/>
                   </pic:nvPicPr>
                   <pic:blipFill rotWithShape="1">
-                    <a:blip r:embed="rId84">
+                    <a:blip r:embed="rId85">
                       <a:extLst>
                         <a:ext uri="{28A0092B-C50C-407E-A947-70E740481C1C}">
                           <a14:useLocalDpi xmlns:a14="http://schemas.microsoft.com/office/drawing/2010/main" val="0"/>
@@ -35553,7 +35723,7 @@
       <w:pPr>
         <w:pStyle w:val="Caption"/>
       </w:pPr>
-      <w:bookmarkStart w:id="103" w:name="_Toc11227003"/>
+      <w:bookmarkStart w:id="105" w:name="_Toc11227003"/>
       <w:r>
         <w:t xml:space="preserve">Hình </w:t>
       </w:r>
@@ -35582,7 +35752,7 @@
       <w:r>
         <w:t>Training and validation loss (Kitchen)</w:t>
       </w:r>
-      <w:bookmarkEnd w:id="103"/>
+      <w:bookmarkEnd w:id="105"/>
     </w:p>
     <w:p>
       <w:pPr>
@@ -35626,7 +35796,7 @@
                     <pic:cNvPicPr/>
                   </pic:nvPicPr>
                   <pic:blipFill rotWithShape="1">
-                    <a:blip r:embed="rId85">
+                    <a:blip r:embed="rId86">
                       <a:extLst>
                         <a:ext uri="{28A0092B-C50C-407E-A947-70E740481C1C}">
                           <a14:useLocalDpi xmlns:a14="http://schemas.microsoft.com/office/drawing/2010/main" val="0"/>
@@ -35668,7 +35838,7 @@
           <w:szCs w:val="30"/>
         </w:rPr>
       </w:pPr>
-      <w:bookmarkStart w:id="104" w:name="_Toc11227004"/>
+      <w:bookmarkStart w:id="106" w:name="_Toc11227004"/>
       <w:r>
         <w:t xml:space="preserve">Hình </w:t>
       </w:r>
@@ -35697,7 +35867,7 @@
       <w:r>
         <w:t>Training and validation accuracy (Kitchen)</w:t>
       </w:r>
-      <w:bookmarkEnd w:id="104"/>
+      <w:bookmarkEnd w:id="106"/>
     </w:p>
     <w:p>
       <w:pPr>
@@ -35792,7 +35962,7 @@
             <wp:cNvGraphicFramePr/>
             <a:graphic xmlns:a="http://schemas.openxmlformats.org/drawingml/2006/main">
               <a:graphicData uri="http://schemas.openxmlformats.org/drawingml/2006/chart">
-                <c:chart xmlns:c="http://schemas.openxmlformats.org/drawingml/2006/chart" xmlns:r="http://schemas.openxmlformats.org/officeDocument/2006/relationships" r:id="rId86"/>
+                <c:chart xmlns:c="http://schemas.openxmlformats.org/drawingml/2006/chart" xmlns:r="http://schemas.openxmlformats.org/officeDocument/2006/relationships" r:id="rId87"/>
               </a:graphicData>
             </a:graphic>
           </wp:inline>
@@ -35803,7 +35973,7 @@
       <w:pPr>
         <w:pStyle w:val="Caption"/>
       </w:pPr>
-      <w:bookmarkStart w:id="105" w:name="_Toc11227005"/>
+      <w:bookmarkStart w:id="107" w:name="_Toc11227005"/>
       <w:r>
         <w:t xml:space="preserve">Hình </w:t>
       </w:r>
@@ -35832,7 +36002,7 @@
       <w:r>
         <w:t>Biểu đồ kết quả các model (Kitchen)</w:t>
       </w:r>
-      <w:bookmarkEnd w:id="105"/>
+      <w:bookmarkEnd w:id="107"/>
     </w:p>
     <w:p>
       <w:pPr>
@@ -35848,15 +36018,15 @@
       <w:pPr>
         <w:pStyle w:val="Heading3"/>
       </w:pPr>
-      <w:bookmarkStart w:id="106" w:name="_Toc10847724"/>
-      <w:bookmarkStart w:id="107" w:name="_Toc10874706"/>
-      <w:bookmarkStart w:id="108" w:name="_Toc11245991"/>
+      <w:bookmarkStart w:id="108" w:name="_Toc10847724"/>
+      <w:bookmarkStart w:id="109" w:name="_Toc10874706"/>
+      <w:bookmarkStart w:id="110" w:name="_Toc11245991"/>
       <w:r>
         <w:t>Thực nghiệm RNN-Attention-network với dữ liệu IMDB Keras</w:t>
       </w:r>
-      <w:bookmarkEnd w:id="106"/>
-      <w:bookmarkEnd w:id="107"/>
       <w:bookmarkEnd w:id="108"/>
+      <w:bookmarkEnd w:id="109"/>
+      <w:bookmarkEnd w:id="110"/>
     </w:p>
     <w:p>
       <w:pPr>
@@ -37155,7 +37325,7 @@
           <w:bCs w:val="0"/>
         </w:rPr>
       </w:pPr>
-      <w:bookmarkStart w:id="109" w:name="_Toc11224646"/>
+      <w:bookmarkStart w:id="111" w:name="_Toc11224646"/>
       <w:r>
         <w:t xml:space="preserve">Bảng </w:t>
       </w:r>
@@ -37176,7 +37346,7 @@
       <w:r>
         <w:t xml:space="preserve"> Kết quả thực nghiệm dữ liệu IMDB Keras</w:t>
       </w:r>
-      <w:bookmarkEnd w:id="109"/>
+      <w:bookmarkEnd w:id="111"/>
     </w:p>
     <w:p>
       <w:pPr>
@@ -37236,7 +37406,7 @@
                     <pic:cNvPicPr/>
                   </pic:nvPicPr>
                   <pic:blipFill rotWithShape="1">
-                    <a:blip r:embed="rId87">
+                    <a:blip r:embed="rId88">
                       <a:extLst>
                         <a:ext uri="{28A0092B-C50C-407E-A947-70E740481C1C}">
                           <a14:useLocalDpi xmlns:a14="http://schemas.microsoft.com/office/drawing/2010/main" val="0"/>
@@ -37279,7 +37449,7 @@
           <w:szCs w:val="30"/>
         </w:rPr>
       </w:pPr>
-      <w:bookmarkStart w:id="110" w:name="_Toc11227006"/>
+      <w:bookmarkStart w:id="112" w:name="_Toc11227006"/>
       <w:r>
         <w:t xml:space="preserve">Hình </w:t>
       </w:r>
@@ -37308,7 +37478,7 @@
       <w:r>
         <w:t>Training and validation loss (IMDB)</w:t>
       </w:r>
-      <w:bookmarkEnd w:id="110"/>
+      <w:bookmarkEnd w:id="112"/>
     </w:p>
     <w:p>
       <w:pPr>
@@ -37337,7 +37507,7 @@
                     <pic:cNvPicPr/>
                   </pic:nvPicPr>
                   <pic:blipFill rotWithShape="1">
-                    <a:blip r:embed="rId88">
+                    <a:blip r:embed="rId89">
                       <a:extLst>
                         <a:ext uri="{28A0092B-C50C-407E-A947-70E740481C1C}">
                           <a14:useLocalDpi xmlns:a14="http://schemas.microsoft.com/office/drawing/2010/main" val="0"/>
@@ -37375,7 +37545,7 @@
       <w:pPr>
         <w:pStyle w:val="Caption"/>
       </w:pPr>
-      <w:bookmarkStart w:id="111" w:name="_Toc11227007"/>
+      <w:bookmarkStart w:id="113" w:name="_Toc11227007"/>
       <w:r>
         <w:t xml:space="preserve">Hình </w:t>
       </w:r>
@@ -37404,7 +37574,7 @@
       <w:r>
         <w:t>Training and validation accuracy (IMDB)</w:t>
       </w:r>
-      <w:bookmarkEnd w:id="111"/>
+      <w:bookmarkEnd w:id="113"/>
     </w:p>
     <w:p>
       <w:pPr>
@@ -37456,7 +37626,7 @@
             <wp:cNvGraphicFramePr/>
             <a:graphic xmlns:a="http://schemas.openxmlformats.org/drawingml/2006/main">
               <a:graphicData uri="http://schemas.openxmlformats.org/drawingml/2006/chart">
-                <c:chart xmlns:c="http://schemas.openxmlformats.org/drawingml/2006/chart" xmlns:r="http://schemas.openxmlformats.org/officeDocument/2006/relationships" r:id="rId89"/>
+                <c:chart xmlns:c="http://schemas.openxmlformats.org/drawingml/2006/chart" xmlns:r="http://schemas.openxmlformats.org/officeDocument/2006/relationships" r:id="rId90"/>
               </a:graphicData>
             </a:graphic>
           </wp:inline>
@@ -37467,7 +37637,7 @@
       <w:pPr>
         <w:pStyle w:val="Caption"/>
       </w:pPr>
-      <w:bookmarkStart w:id="112" w:name="_Toc11227008"/>
+      <w:bookmarkStart w:id="114" w:name="_Toc11227008"/>
       <w:r>
         <w:t xml:space="preserve">Hình </w:t>
       </w:r>
@@ -37496,18 +37666,18 @@
       <w:r>
         <w:t>Biểu đồ kết quả các model (IMDB)</w:t>
       </w:r>
-      <w:bookmarkEnd w:id="112"/>
+      <w:bookmarkEnd w:id="114"/>
     </w:p>
     <w:p/>
     <w:p>
       <w:pPr>
         <w:pStyle w:val="Heading3"/>
       </w:pPr>
-      <w:bookmarkStart w:id="113" w:name="_Toc11245992"/>
+      <w:bookmarkStart w:id="115" w:name="_Toc11245992"/>
       <w:r>
         <w:t>So sánh các mô hình</w:t>
       </w:r>
-      <w:bookmarkEnd w:id="113"/>
+      <w:bookmarkEnd w:id="115"/>
     </w:p>
     <w:p>
       <w:pPr>
@@ -37528,124 +37698,6 @@
     <w:p>
       <w:pPr>
         <w:pStyle w:val="Content"/>
-        <w:sectPr>
-          <w:headerReference w:type="default" r:id="rId90"/>
-          <w:pgSz w:w="11907" w:h="16840" w:code="9"/>
-          <w:pgMar w:top="1418" w:right="1134" w:bottom="1418" w:left="1701" w:header="283" w:footer="283" w:gutter="0"/>
-          <w:cols w:space="720"/>
-          <w:docGrid w:linePitch="360"/>
-        </w:sectPr>
-      </w:pPr>
-      <w:r>
-        <w:t>Nhìn chung khi chạy thực nghiệm với số lượng epoch giống nhau trên các mô hình khác nhau thì mô hình RNN-Attention-network có độ ổn định cao hơn các mô hình khác không bị overfit. Khi tiến hành chạy dự đoán một đoạn văn để phân tích xem đoạn văn đó là tiêu cực hay tích cực thì mô hình RNN-Attention-netw</w:t>
-      </w:r>
-      <w:r>
-        <w:t xml:space="preserve">ork mang lại tính chính xác cao hơn. </w:t>
-      </w:r>
-    </w:p>
-    <w:p>
-      <w:pPr>
-        <w:pStyle w:val="Heading1N"/>
-      </w:pPr>
-      <w:bookmarkStart w:id="114" w:name="_Toc11245993"/>
-      <w:r>
-        <w:lastRenderedPageBreak/>
-        <w:t>KẾT LUẬN</w:t>
-      </w:r>
-      <w:bookmarkEnd w:id="114"/>
-      <w:r>
-        <w:t xml:space="preserve"> </w:t>
-      </w:r>
-    </w:p>
-    <w:p/>
-    <w:p>
-      <w:pPr>
-        <w:rPr>
-          <w:szCs w:val="26"/>
-        </w:rPr>
-      </w:pPr>
-      <w:r>
-        <w:rPr>
-          <w:szCs w:val="26"/>
-        </w:rPr>
-        <w:t>1. Những vấn đề đã làm được</w:t>
-      </w:r>
-    </w:p>
-    <w:p>
-      <w:pPr>
-        <w:rPr>
-          <w:szCs w:val="26"/>
-        </w:rPr>
-      </w:pPr>
-    </w:p>
-    <w:p>
-      <w:pPr>
-        <w:rPr>
-          <w:szCs w:val="26"/>
-        </w:rPr>
-      </w:pPr>
-    </w:p>
-    <w:p>
-      <w:pPr>
-        <w:rPr>
-          <w:szCs w:val="26"/>
-        </w:rPr>
-      </w:pPr>
-    </w:p>
-    <w:p>
-      <w:pPr>
-        <w:rPr>
-          <w:szCs w:val="26"/>
-        </w:rPr>
-      </w:pPr>
-      <w:r>
-        <w:rPr>
-          <w:szCs w:val="26"/>
-        </w:rPr>
-        <w:t>2. Những vấn đề chưa làm được</w:t>
-      </w:r>
-    </w:p>
-    <w:p>
-      <w:pPr>
-        <w:rPr>
-          <w:szCs w:val="26"/>
-        </w:rPr>
-      </w:pPr>
-    </w:p>
-    <w:p>
-      <w:pPr>
-        <w:rPr>
-          <w:szCs w:val="26"/>
-        </w:rPr>
-      </w:pPr>
-    </w:p>
-    <w:p>
-      <w:pPr>
-        <w:rPr>
-          <w:szCs w:val="26"/>
-        </w:rPr>
-      </w:pPr>
-    </w:p>
-    <w:p>
-      <w:pPr>
-        <w:rPr>
-          <w:szCs w:val="26"/>
-        </w:rPr>
-      </w:pPr>
-      <w:r>
-        <w:rPr>
-          <w:szCs w:val="26"/>
-        </w:rPr>
-        <w:t>3. Hướng phát triển</w:t>
-      </w:r>
-    </w:p>
-    <w:p/>
-    <w:p/>
-    <w:p/>
-    <w:p/>
-    <w:p/>
-    <w:p>
-      <w:pPr>
         <w:sectPr>
           <w:headerReference w:type="default" r:id="rId91"/>
           <w:pgSz w:w="11907" w:h="16840" w:code="9"/>
@@ -37654,24 +37706,142 @@
           <w:docGrid w:linePitch="360"/>
         </w:sectPr>
       </w:pPr>
+      <w:r>
+        <w:t>Nhìn chung khi chạy thực nghiệm với số lượng epoch giống nhau trên các mô hình khác nhau thì mô hình RNN-Attention-network có độ ổn định cao hơn các mô hình khác không bị overfit. Khi tiến hành chạy dự đoán một đoạn văn để phân tích xem đoạn văn đó là tiêu cực hay tích cực thì mô hình RNN-Attention-netw</w:t>
+      </w:r>
+      <w:r>
+        <w:t xml:space="preserve">ork mang lại tính chính xác cao hơn. </w:t>
+      </w:r>
     </w:p>
     <w:p>
       <w:pPr>
         <w:pStyle w:val="Heading1N"/>
       </w:pPr>
-      <w:bookmarkStart w:id="115" w:name="_Toc11245994"/>
+      <w:bookmarkStart w:id="116" w:name="_Toc11245993"/>
+      <w:r>
+        <w:lastRenderedPageBreak/>
+        <w:t>KẾT LUẬN</w:t>
+      </w:r>
+      <w:bookmarkEnd w:id="116"/>
+      <w:r>
+        <w:t xml:space="preserve"> </w:t>
+      </w:r>
+    </w:p>
+    <w:p/>
+    <w:p>
+      <w:pPr>
+        <w:rPr>
+          <w:szCs w:val="26"/>
+        </w:rPr>
+      </w:pPr>
+      <w:r>
+        <w:rPr>
+          <w:szCs w:val="26"/>
+        </w:rPr>
+        <w:t>1. Những vấn đề đã làm được</w:t>
+      </w:r>
+    </w:p>
+    <w:p>
+      <w:pPr>
+        <w:rPr>
+          <w:szCs w:val="26"/>
+        </w:rPr>
+      </w:pPr>
+    </w:p>
+    <w:p>
+      <w:pPr>
+        <w:rPr>
+          <w:szCs w:val="26"/>
+        </w:rPr>
+      </w:pPr>
+    </w:p>
+    <w:p>
+      <w:pPr>
+        <w:rPr>
+          <w:szCs w:val="26"/>
+        </w:rPr>
+      </w:pPr>
+    </w:p>
+    <w:p>
+      <w:pPr>
+        <w:rPr>
+          <w:szCs w:val="26"/>
+        </w:rPr>
+      </w:pPr>
+      <w:r>
+        <w:rPr>
+          <w:szCs w:val="26"/>
+        </w:rPr>
+        <w:t>2. Những vấn đề chưa làm được</w:t>
+      </w:r>
+    </w:p>
+    <w:p>
+      <w:pPr>
+        <w:rPr>
+          <w:szCs w:val="26"/>
+        </w:rPr>
+      </w:pPr>
+    </w:p>
+    <w:p>
+      <w:pPr>
+        <w:rPr>
+          <w:szCs w:val="26"/>
+        </w:rPr>
+      </w:pPr>
+    </w:p>
+    <w:p>
+      <w:pPr>
+        <w:rPr>
+          <w:szCs w:val="26"/>
+        </w:rPr>
+      </w:pPr>
+    </w:p>
+    <w:p>
+      <w:pPr>
+        <w:rPr>
+          <w:szCs w:val="26"/>
+        </w:rPr>
+      </w:pPr>
+      <w:r>
+        <w:rPr>
+          <w:szCs w:val="26"/>
+        </w:rPr>
+        <w:t>3. Hướng phát triển</w:t>
+      </w:r>
+    </w:p>
+    <w:p/>
+    <w:p/>
+    <w:p/>
+    <w:p/>
+    <w:p/>
+    <w:p>
+      <w:pPr>
+        <w:sectPr>
+          <w:headerReference w:type="default" r:id="rId92"/>
+          <w:pgSz w:w="11907" w:h="16840" w:code="9"/>
+          <w:pgMar w:top="1418" w:right="1134" w:bottom="1418" w:left="1701" w:header="283" w:footer="283" w:gutter="0"/>
+          <w:cols w:space="720"/>
+          <w:docGrid w:linePitch="360"/>
+        </w:sectPr>
+      </w:pPr>
+    </w:p>
+    <w:p>
+      <w:pPr>
+        <w:pStyle w:val="Heading1N"/>
+      </w:pPr>
+      <w:bookmarkStart w:id="117" w:name="_Toc11245994"/>
       <w:r>
         <w:lastRenderedPageBreak/>
         <w:t>TÀI LIỆU THAM KHẢO</w:t>
       </w:r>
-      <w:bookmarkEnd w:id="115"/>
+      <w:bookmarkEnd w:id="117"/>
     </w:p>
     <w:p/>
     <w:p/>
     <w:p/>
     <w:p/>
     <w:sectPr>
-      <w:headerReference w:type="default" r:id="rId92"/>
+      <w:headerReference w:type="default" r:id="rId93"/>
       <w:pgSz w:w="11907" w:h="16840" w:code="9"/>
       <w:pgMar w:top="1418" w:right="1134" w:bottom="1418" w:left="1701" w:header="283" w:footer="720" w:gutter="0"/>
       <w:cols w:space="720"/>
@@ -37796,7 +37966,7 @@
           <w:rPr>
             <w:noProof/>
           </w:rPr>
-          <w:t>29</w:t>
+          <w:t>10</w:t>
         </w:r>
         <w:r>
           <w:rPr>
@@ -46436,7 +46606,7 @@
 </file>
 
 <file path=customXml/itemProps1.xml><?xml version="1.0" encoding="utf-8"?>
-<ds:datastoreItem xmlns:ds="http://schemas.openxmlformats.org/officeDocument/2006/customXml" ds:itemID="{DCEF80AD-7B68-4681-AFA1-0794904FF745}">
+<ds:datastoreItem xmlns:ds="http://schemas.openxmlformats.org/officeDocument/2006/customXml" ds:itemID="{60A820E8-B06D-49DE-AF76-133A505561AC}">
   <ds:schemaRefs>
     <ds:schemaRef ds:uri="http://schemas.openxmlformats.org/officeDocument/2006/bibliography"/>
   </ds:schemaRefs>

</xml_diff>